<commit_message>
Envio de arquivo para repositório Git
</commit_message>
<xml_diff>
--- a/Módulo A/ANÁLISE FUNDAMENTALISTA DO ATIVO MGLU.docx
+++ b/Módulo A/ANÁLISE FUNDAMENTALISTA DO ATIVO MGLU.docx
@@ -60,7 +60,7 @@
                     <pic:cNvPicPr/>
                   </pic:nvPicPr>
                   <pic:blipFill>
-                    <a:blip r:embed="rId7" cstate="print"/>
+                    <a:blip r:embed="rId8" cstate="print"/>
                     <a:stretch>
                       <a:fillRect/>
                     </a:stretch>
@@ -1673,7 +1673,7 @@
                     <pic:cNvPicPr/>
                   </pic:nvPicPr>
                   <pic:blipFill>
-                    <a:blip r:embed="rId8">
+                    <a:blip r:embed="rId9">
                       <a:extLst>
                         <a:ext uri="{28A0092B-C50C-407E-A947-70E740481C1C}">
                           <a14:useLocalDpi xmlns:a14="http://schemas.microsoft.com/office/drawing/2010/main" val="0"/>
@@ -2282,7 +2282,7 @@
         <w:spacing w:line="360" w:lineRule="auto"/>
         <w:jc w:val="both"/>
         <w:sectPr>
-          <w:headerReference w:type="default" r:id="rId9"/>
+          <w:headerReference w:type="default" r:id="rId10"/>
           <w:pgSz w:w="11910" w:h="16840"/>
           <w:pgMar w:top="1580" w:right="460" w:bottom="280" w:left="1600" w:header="716" w:footer="0" w:gutter="0"/>
           <w:pgNumType w:start="3"/>
@@ -2414,7 +2414,7 @@
                     <pic:cNvPicPr/>
                   </pic:nvPicPr>
                   <pic:blipFill>
-                    <a:blip r:embed="rId10" cstate="print"/>
+                    <a:blip r:embed="rId11" cstate="print"/>
                     <a:stretch>
                       <a:fillRect/>
                     </a:stretch>
@@ -2848,7 +2848,7 @@
                     </pic:cNvPicPr>
                   </pic:nvPicPr>
                   <pic:blipFill>
-                    <a:blip r:embed="rId11" cstate="print">
+                    <a:blip r:embed="rId12" cstate="print">
                       <a:extLst>
                         <a:ext uri="{28A0092B-C50C-407E-A947-70E740481C1C}">
                           <a14:useLocalDpi xmlns:a14="http://schemas.microsoft.com/office/drawing/2010/main" val="0"/>
@@ -3191,7 +3191,7 @@
         <w:spacing w:line="720" w:lineRule="auto"/>
         <w:ind w:firstLine="572"/>
       </w:pPr>
-      <w:hyperlink r:id="rId12" w:history="1">
+      <w:hyperlink r:id="rId13" w:history="1">
         <w:r>
           <w:rPr>
             <w:rStyle w:val="Hyperlink"/>
@@ -3253,7 +3253,7 @@
         <w:spacing w:line="720" w:lineRule="auto"/>
         <w:ind w:firstLine="572"/>
       </w:pPr>
-      <w:hyperlink r:id="rId13">
+      <w:hyperlink r:id="rId14">
         <w:r>
           <w:rPr>
             <w:color w:val="0000FF"/>
@@ -3729,6 +3729,7 @@
         <w:rPr>
           <w:b/>
           <w:bCs/>
+          <w:noProof/>
         </w:rPr>
         <w:drawing>
           <wp:anchor distT="0" distB="0" distL="114300" distR="114300" simplePos="0" relativeHeight="251661312" behindDoc="1" locked="0" layoutInCell="1" allowOverlap="1" wp14:anchorId="41EBF9F6" wp14:editId="083D093D">
@@ -3762,7 +3763,7 @@
                     <pic:cNvPicPr/>
                   </pic:nvPicPr>
                   <pic:blipFill>
-                    <a:blip r:embed="rId14">
+                    <a:blip r:embed="rId15">
                       <a:extLst>
                         <a:ext uri="{28A0092B-C50C-407E-A947-70E740481C1C}">
                           <a14:useLocalDpi xmlns:a14="http://schemas.microsoft.com/office/drawing/2010/main" val="0"/>
@@ -3818,6 +3819,7 @@
         <w:rPr>
           <w:b/>
           <w:bCs/>
+          <w:noProof/>
         </w:rPr>
         <w:drawing>
           <wp:anchor distT="0" distB="0" distL="114300" distR="114300" simplePos="0" relativeHeight="251662336" behindDoc="0" locked="0" layoutInCell="1" allowOverlap="1" wp14:anchorId="6545CBBC" wp14:editId="3CDE3C9C">
@@ -3843,7 +3845,7 @@
                     <pic:cNvPicPr/>
                   </pic:nvPicPr>
                   <pic:blipFill>
-                    <a:blip r:embed="rId15">
+                    <a:blip r:embed="rId16">
                       <a:extLst>
                         <a:ext uri="{28A0092B-C50C-407E-A947-70E740481C1C}">
                           <a14:useLocalDpi xmlns:a14="http://schemas.microsoft.com/office/drawing/2010/main" val="0"/>
@@ -3889,6 +3891,7 @@
         <w:rPr>
           <w:b/>
           <w:bCs/>
+          <w:noProof/>
         </w:rPr>
         <w:drawing>
           <wp:anchor distT="0" distB="0" distL="114300" distR="114300" simplePos="0" relativeHeight="251663360" behindDoc="0" locked="0" layoutInCell="1" allowOverlap="1" wp14:anchorId="7C2CD613" wp14:editId="0E6C9829">
@@ -3914,7 +3917,7 @@
                     <pic:cNvPicPr/>
                   </pic:nvPicPr>
                   <pic:blipFill>
-                    <a:blip r:embed="rId16">
+                    <a:blip r:embed="rId17">
                       <a:extLst>
                         <a:ext uri="{28A0092B-C50C-407E-A947-70E740481C1C}">
                           <a14:useLocalDpi xmlns:a14="http://schemas.microsoft.com/office/drawing/2010/main" val="0"/>
@@ -3980,6 +3983,7 @@
         <w:rPr>
           <w:b/>
           <w:bCs/>
+          <w:noProof/>
         </w:rPr>
         <w:drawing>
           <wp:anchor distT="0" distB="0" distL="114300" distR="114300" simplePos="0" relativeHeight="251664384" behindDoc="0" locked="0" layoutInCell="1" allowOverlap="1" wp14:anchorId="4E12A996" wp14:editId="3DF526CC">
@@ -4005,7 +4009,7 @@
                     <pic:cNvPicPr/>
                   </pic:nvPicPr>
                   <pic:blipFill>
-                    <a:blip r:embed="rId17">
+                    <a:blip r:embed="rId18">
                       <a:extLst>
                         <a:ext uri="{28A0092B-C50C-407E-A947-70E740481C1C}">
                           <a14:useLocalDpi xmlns:a14="http://schemas.microsoft.com/office/drawing/2010/main" val="0"/>
@@ -4292,6 +4296,7 @@
         <w:rPr>
           <w:b/>
           <w:bCs/>
+          <w:noProof/>
         </w:rPr>
         <w:lastRenderedPageBreak/>
         <w:drawing>
@@ -4318,7 +4323,7 @@
                     <pic:cNvPicPr/>
                   </pic:nvPicPr>
                   <pic:blipFill>
-                    <a:blip r:embed="rId18">
+                    <a:blip r:embed="rId19">
                       <a:extLst>
                         <a:ext uri="{28A0092B-C50C-407E-A947-70E740481C1C}">
                           <a14:useLocalDpi xmlns:a14="http://schemas.microsoft.com/office/drawing/2010/main" val="0"/>
@@ -4354,6 +4359,7 @@
         <w:rPr>
           <w:b/>
           <w:bCs/>
+          <w:noProof/>
         </w:rPr>
         <w:drawing>
           <wp:anchor distT="0" distB="0" distL="114300" distR="114300" simplePos="0" relativeHeight="251665408" behindDoc="0" locked="0" layoutInCell="1" allowOverlap="1" wp14:anchorId="7429D695" wp14:editId="69296454">
@@ -4379,7 +4385,7 @@
                     <pic:cNvPicPr/>
                   </pic:nvPicPr>
                   <pic:blipFill>
-                    <a:blip r:embed="rId19">
+                    <a:blip r:embed="rId20">
                       <a:extLst>
                         <a:ext uri="{28A0092B-C50C-407E-A947-70E740481C1C}">
                           <a14:useLocalDpi xmlns:a14="http://schemas.microsoft.com/office/drawing/2010/main" val="0"/>
@@ -4487,6 +4493,7 @@
         <w:rPr>
           <w:b/>
           <w:bCs/>
+          <w:noProof/>
         </w:rPr>
         <w:drawing>
           <wp:anchor distT="0" distB="0" distL="114300" distR="114300" simplePos="0" relativeHeight="251668480" behindDoc="0" locked="0" layoutInCell="1" allowOverlap="1" wp14:anchorId="1E354FF6" wp14:editId="2EFF4475">
@@ -4512,7 +4519,7 @@
                     <pic:cNvPicPr/>
                   </pic:nvPicPr>
                   <pic:blipFill>
-                    <a:blip r:embed="rId20">
+                    <a:blip r:embed="rId21">
                       <a:extLst>
                         <a:ext uri="{28A0092B-C50C-407E-A947-70E740481C1C}">
                           <a14:useLocalDpi xmlns:a14="http://schemas.microsoft.com/office/drawing/2010/main" val="0"/>
@@ -4548,6 +4555,7 @@
         <w:rPr>
           <w:b/>
           <w:bCs/>
+          <w:noProof/>
         </w:rPr>
         <w:drawing>
           <wp:anchor distT="0" distB="0" distL="114300" distR="114300" simplePos="0" relativeHeight="251667456" behindDoc="0" locked="0" layoutInCell="1" allowOverlap="1" wp14:anchorId="75E91FBB" wp14:editId="1518642A">
@@ -4573,7 +4581,7 @@
                     <pic:cNvPicPr/>
                   </pic:nvPicPr>
                   <pic:blipFill>
-                    <a:blip r:embed="rId21">
+                    <a:blip r:embed="rId22">
                       <a:extLst>
                         <a:ext uri="{28A0092B-C50C-407E-A947-70E740481C1C}">
                           <a14:useLocalDpi xmlns:a14="http://schemas.microsoft.com/office/drawing/2010/main" val="0"/>
@@ -5222,12 +5230,51 @@
             <wp:cNvGraphicFramePr/>
             <a:graphic xmlns:a="http://schemas.openxmlformats.org/drawingml/2006/main">
               <a:graphicData uri="http://schemas.openxmlformats.org/drawingml/2006/diagram">
-                <dgm:relIds xmlns:dgm="http://schemas.openxmlformats.org/drawingml/2006/diagram" xmlns:r="http://schemas.openxmlformats.org/officeDocument/2006/relationships" r:dm="rId22" r:lo="rId23" r:qs="rId24" r:cs="rId25"/>
+                <dgm:relIds xmlns:dgm="http://schemas.openxmlformats.org/drawingml/2006/diagram" xmlns:r="http://schemas.openxmlformats.org/officeDocument/2006/relationships" r:dm="rId23" r:lo="rId24" r:qs="rId25" r:cs="rId26"/>
               </a:graphicData>
             </a:graphic>
           </wp:inline>
         </w:drawing>
       </w:r>
+    </w:p>
+    <w:p>
+      <w:pPr>
+        <w:pStyle w:val="Corpodetexto"/>
+        <w:rPr>
+          <w:sz w:val="20"/>
+        </w:rPr>
+      </w:pPr>
+    </w:p>
+    <w:p>
+      <w:pPr>
+        <w:pStyle w:val="Corpodetexto"/>
+        <w:rPr>
+          <w:sz w:val="20"/>
+        </w:rPr>
+      </w:pPr>
+      <w:r>
+        <w:rPr>
+          <w:b/>
+          <w:bCs/>
+          <w:sz w:val="20"/>
+        </w:rPr>
+        <w:t>Repositório GitHub:</w:t>
+      </w:r>
+      <w:r>
+        <w:rPr>
+          <w:sz w:val="20"/>
+        </w:rPr>
+        <w:t xml:space="preserve"> </w:t>
+      </w:r>
+      <w:hyperlink r:id="rId28" w:history="1">
+        <w:r>
+          <w:rPr>
+            <w:rStyle w:val="Hyperlink"/>
+            <w:sz w:val="20"/>
+          </w:rPr>
+          <w:t>https://github.com/tgskyline/TCC_Pos_BIeA</w:t>
+        </w:r>
+      </w:hyperlink>
     </w:p>
     <w:sectPr>
       <w:pgSz w:w="11910" w:h="16840"/>
@@ -8724,7 +8771,7 @@
   <dgm:whole/>
   <dgm:extLst>
     <a:ext uri="http://schemas.microsoft.com/office/drawing/2008/diagram">
-      <dsp:dataModelExt xmlns:dsp="http://schemas.microsoft.com/office/drawing/2008/diagram" relId="rId26" minVer="http://schemas.openxmlformats.org/drawingml/2006/diagram"/>
+      <dsp:dataModelExt xmlns:dsp="http://schemas.microsoft.com/office/drawing/2008/diagram" relId="rId27" minVer="http://schemas.openxmlformats.org/drawingml/2006/diagram"/>
     </a:ext>
   </dgm:extLst>
 </dgm:dataModel>
@@ -11380,4 +11427,16 @@
   <a:objectDefaults/>
   <a:extraClrSchemeLst/>
 </a:theme>
+</file>
+
+<file path=customXml/item1.xml><?xml version="1.0" encoding="utf-8"?>
+<b:Sources xmlns:b="http://schemas.openxmlformats.org/officeDocument/2006/bibliography" xmlns="http://schemas.openxmlformats.org/officeDocument/2006/bibliography" SelectedStyle="\APASixthEditionOfficeOnline.xsl" StyleName="APA" Version="6"/>
+</file>
+
+<file path=customXml/itemProps1.xml><?xml version="1.0" encoding="utf-8"?>
+<ds:datastoreItem xmlns:ds="http://schemas.openxmlformats.org/officeDocument/2006/customXml" ds:itemID="{CE8D61B6-DFB8-45DB-9F6B-338652B9ED18}">
+  <ds:schemaRefs>
+    <ds:schemaRef ds:uri="http://schemas.openxmlformats.org/officeDocument/2006/bibliography"/>
+  </ds:schemaRefs>
+</ds:datastoreItem>
 </file>
</xml_diff>

<commit_message>
FEATURE (Módulo C): Concluído ajustes
</commit_message>
<xml_diff>
--- a/Módulo A/ANÁLISE FUNDAMENTALISTA DO ATIVO MGLU.docx
+++ b/Módulo A/ANÁLISE FUNDAMENTALISTA DO ATIVO MGLU.docx
@@ -45,7 +45,7 @@
           <w:sz w:val="20"/>
         </w:rPr>
         <w:drawing>
-          <wp:inline distT="0" distB="0" distL="0" distR="0" wp14:anchorId="5FE822F5" wp14:editId="5FE822F6">
+          <wp:inline distT="0" distB="0" distL="0" distR="0" wp14:anchorId="5B14A4B8" wp14:editId="42000C72">
             <wp:extent cx="1174951" cy="1051941"/>
             <wp:effectExtent l="0" t="0" r="0" b="0"/>
             <wp:docPr id="1" name="image1.jpeg"/>
@@ -726,494 +726,691 @@
     </w:p>
     <w:p>
       <w:pPr>
-        <w:pStyle w:val="Corpodetexto"/>
-        <w:rPr>
-          <w:b/>
-          <w:sz w:val="38"/>
-        </w:rPr>
-      </w:pPr>
-    </w:p>
-    <w:p>
-      <w:pPr>
-        <w:pStyle w:val="Corpodetexto"/>
-        <w:spacing w:before="10"/>
-        <w:rPr>
-          <w:b/>
-          <w:sz w:val="50"/>
+        <w:rPr>
+          <w:sz w:val="24"/>
+        </w:rPr>
+      </w:pPr>
+    </w:p>
+    <w:p>
+      <w:pPr>
+        <w:rPr>
+          <w:sz w:val="24"/>
         </w:rPr>
       </w:pPr>
     </w:p>
     <w:sdt>
       <w:sdtPr>
-        <w:id w:val="-414712789"/>
+        <w:id w:val="962157952"/>
         <w:docPartObj>
           <w:docPartGallery w:val="Table of Contents"/>
           <w:docPartUnique/>
         </w:docPartObj>
       </w:sdtPr>
-      <w:sdtEndPr/>
+      <w:sdtEndPr>
+        <w:rPr>
+          <w:rFonts w:ascii="Arial" w:eastAsia="Arial" w:hAnsi="Arial" w:cs="Arial"/>
+          <w:b/>
+          <w:bCs/>
+          <w:color w:val="auto"/>
+          <w:sz w:val="22"/>
+          <w:szCs w:val="22"/>
+        </w:rPr>
+      </w:sdtEndPr>
       <w:sdtContent>
         <w:p>
           <w:pPr>
+            <w:pStyle w:val="CabealhodoSumrio"/>
+            <w:rPr>
+              <w:color w:val="auto"/>
+            </w:rPr>
+          </w:pPr>
+        </w:p>
+        <w:p>
+          <w:pPr>
             <w:pStyle w:val="Sumrio1"/>
-            <w:numPr>
-              <w:ilvl w:val="0"/>
-              <w:numId w:val="9"/>
-            </w:numPr>
             <w:tabs>
-              <w:tab w:val="left" w:pos="1079"/>
-              <w:tab w:val="right" w:leader="dot" w:pos="9162"/>
+              <w:tab w:val="left" w:pos="1279"/>
+              <w:tab w:val="right" w:leader="dot" w:pos="9840"/>
             </w:tabs>
-            <w:spacing w:before="1"/>
+            <w:rPr>
+              <w:rFonts w:asciiTheme="minorHAnsi" w:eastAsiaTheme="minorEastAsia" w:hAnsiTheme="minorHAnsi" w:cstheme="minorBidi"/>
+              <w:b w:val="0"/>
+              <w:bCs w:val="0"/>
+              <w:noProof/>
+              <w:kern w:val="2"/>
+              <w:sz w:val="22"/>
+              <w:szCs w:val="22"/>
+              <w:lang w:val="pt-BR" w:eastAsia="pt-BR"/>
+              <w14:ligatures w14:val="standardContextual"/>
+            </w:rPr>
           </w:pPr>
-          <w:hyperlink w:anchor="_bookmark0" w:history="1">
+          <w:r>
+            <w:fldChar w:fldCharType="begin"/>
+          </w:r>
+          <w:r>
+            <w:instrText xml:space="preserve"> TOC \o "1-3" \h \z \u </w:instrText>
+          </w:r>
+          <w:r>
+            <w:fldChar w:fldCharType="separate"/>
+          </w:r>
+          <w:hyperlink w:anchor="_Toc141028555" w:history="1">
             <w:r>
               <w:rPr>
+                <w:rStyle w:val="Hyperlink"/>
+                <w:noProof/>
+                <w:w w:val="99"/>
+              </w:rPr>
+              <w:t>1.</w:t>
+            </w:r>
+            <w:r>
+              <w:rPr>
+                <w:rFonts w:asciiTheme="minorHAnsi" w:eastAsiaTheme="minorEastAsia" w:hAnsiTheme="minorHAnsi" w:cstheme="minorBidi"/>
+                <w:b w:val="0"/>
+                <w:bCs w:val="0"/>
+                <w:noProof/>
+                <w:kern w:val="2"/>
+                <w:sz w:val="22"/>
+                <w:szCs w:val="22"/>
+                <w:lang w:val="pt-BR" w:eastAsia="pt-BR"/>
+                <w14:ligatures w14:val="standardContextual"/>
+              </w:rPr>
+              <w:tab/>
+            </w:r>
+            <w:r>
+              <w:rPr>
+                <w:rStyle w:val="Hyperlink"/>
+                <w:noProof/>
                 <w:spacing w:val="-2"/>
               </w:rPr>
               <w:t>Introdução</w:t>
             </w:r>
             <w:r>
+              <w:rPr>
+                <w:noProof/>
+                <w:webHidden/>
+              </w:rPr>
               <w:tab/>
             </w:r>
             <w:r>
               <w:rPr>
-                <w:spacing w:val="-10"/>
+                <w:noProof/>
+                <w:webHidden/>
+              </w:rPr>
+              <w:fldChar w:fldCharType="begin"/>
+            </w:r>
+            <w:r>
+              <w:rPr>
+                <w:noProof/>
+                <w:webHidden/>
+              </w:rPr>
+              <w:instrText xml:space="preserve"> PAGEREF _Toc141028555 \h </w:instrText>
+            </w:r>
+            <w:r>
+              <w:rPr>
+                <w:noProof/>
+                <w:webHidden/>
+              </w:rPr>
+            </w:r>
+            <w:r>
+              <w:rPr>
+                <w:noProof/>
+                <w:webHidden/>
+              </w:rPr>
+              <w:fldChar w:fldCharType="separate"/>
+            </w:r>
+            <w:r>
+              <w:rPr>
+                <w:noProof/>
+                <w:webHidden/>
               </w:rPr>
               <w:t>3</w:t>
+            </w:r>
+            <w:r>
+              <w:rPr>
+                <w:noProof/>
+                <w:webHidden/>
+              </w:rPr>
+              <w:fldChar w:fldCharType="end"/>
             </w:r>
           </w:hyperlink>
         </w:p>
         <w:p>
           <w:pPr>
             <w:pStyle w:val="Sumrio2"/>
-            <w:numPr>
-              <w:ilvl w:val="1"/>
-              <w:numId w:val="9"/>
-            </w:numPr>
             <w:tabs>
-              <w:tab w:val="left" w:pos="1280"/>
-              <w:tab w:val="right" w:leader="dot" w:pos="9162"/>
+              <w:tab w:val="left" w:pos="1540"/>
+              <w:tab w:val="right" w:leader="dot" w:pos="9840"/>
             </w:tabs>
+            <w:rPr>
+              <w:rFonts w:asciiTheme="minorHAnsi" w:eastAsiaTheme="minorEastAsia" w:hAnsiTheme="minorHAnsi" w:cstheme="minorBidi"/>
+              <w:noProof/>
+              <w:kern w:val="2"/>
+              <w:sz w:val="22"/>
+              <w:szCs w:val="22"/>
+              <w:lang w:val="pt-BR" w:eastAsia="pt-BR"/>
+              <w14:ligatures w14:val="standardContextual"/>
+            </w:rPr>
           </w:pPr>
-          <w:hyperlink w:anchor="_bookmark1" w:history="1">
+          <w:hyperlink w:anchor="_Toc141028556" w:history="1">
             <w:r>
               <w:rPr>
+                <w:rStyle w:val="Hyperlink"/>
+                <w:noProof/>
+                <w:w w:val="99"/>
+              </w:rPr>
+              <w:t>1.1.</w:t>
+            </w:r>
+            <w:r>
+              <w:rPr>
+                <w:rFonts w:asciiTheme="minorHAnsi" w:eastAsiaTheme="minorEastAsia" w:hAnsiTheme="minorHAnsi" w:cstheme="minorBidi"/>
+                <w:noProof/>
+                <w:kern w:val="2"/>
+                <w:sz w:val="22"/>
+                <w:szCs w:val="22"/>
+                <w:lang w:val="pt-BR" w:eastAsia="pt-BR"/>
+                <w14:ligatures w14:val="standardContextual"/>
+              </w:rPr>
+              <w:tab/>
+            </w:r>
+            <w:r>
+              <w:rPr>
+                <w:rStyle w:val="Hyperlink"/>
+                <w:noProof/>
                 <w:spacing w:val="-2"/>
               </w:rPr>
               <w:t>Contexto</w:t>
             </w:r>
             <w:r>
+              <w:rPr>
+                <w:noProof/>
+                <w:webHidden/>
+              </w:rPr>
               <w:tab/>
             </w:r>
             <w:r>
               <w:rPr>
-                <w:spacing w:val="-10"/>
+                <w:noProof/>
+                <w:webHidden/>
+              </w:rPr>
+              <w:fldChar w:fldCharType="begin"/>
+            </w:r>
+            <w:r>
+              <w:rPr>
+                <w:noProof/>
+                <w:webHidden/>
+              </w:rPr>
+              <w:instrText xml:space="preserve"> PAGEREF _Toc141028556 \h </w:instrText>
+            </w:r>
+            <w:r>
+              <w:rPr>
+                <w:noProof/>
+                <w:webHidden/>
+              </w:rPr>
+            </w:r>
+            <w:r>
+              <w:rPr>
+                <w:noProof/>
+                <w:webHidden/>
+              </w:rPr>
+              <w:fldChar w:fldCharType="separate"/>
+            </w:r>
+            <w:r>
+              <w:rPr>
+                <w:noProof/>
+                <w:webHidden/>
               </w:rPr>
               <w:t>3</w:t>
+            </w:r>
+            <w:r>
+              <w:rPr>
+                <w:noProof/>
+                <w:webHidden/>
+              </w:rPr>
+              <w:fldChar w:fldCharType="end"/>
             </w:r>
           </w:hyperlink>
         </w:p>
         <w:p>
           <w:pPr>
             <w:pStyle w:val="Sumrio2"/>
-            <w:numPr>
-              <w:ilvl w:val="1"/>
-              <w:numId w:val="9"/>
-            </w:numPr>
             <w:tabs>
-              <w:tab w:val="left" w:pos="1278"/>
-              <w:tab w:val="right" w:leader="dot" w:pos="9162"/>
+              <w:tab w:val="left" w:pos="1540"/>
+              <w:tab w:val="right" w:leader="dot" w:pos="9840"/>
             </w:tabs>
-            <w:spacing w:before="137"/>
-            <w:ind w:left="1277" w:hanging="468"/>
+            <w:rPr>
+              <w:rFonts w:asciiTheme="minorHAnsi" w:eastAsiaTheme="minorEastAsia" w:hAnsiTheme="minorHAnsi" w:cstheme="minorBidi"/>
+              <w:noProof/>
+              <w:kern w:val="2"/>
+              <w:sz w:val="22"/>
+              <w:szCs w:val="22"/>
+              <w:lang w:val="pt-BR" w:eastAsia="pt-BR"/>
+              <w14:ligatures w14:val="standardContextual"/>
+            </w:rPr>
           </w:pPr>
-          <w:hyperlink w:anchor="_bookmark2" w:history="1">
+          <w:hyperlink w:anchor="_Toc141028557" w:history="1">
             <w:r>
               <w:rPr>
+                <w:rStyle w:val="Hyperlink"/>
+                <w:noProof/>
+                <w:w w:val="99"/>
+              </w:rPr>
+              <w:t>1.2.</w:t>
+            </w:r>
+            <w:r>
+              <w:rPr>
+                <w:rFonts w:asciiTheme="minorHAnsi" w:eastAsiaTheme="minorEastAsia" w:hAnsiTheme="minorHAnsi" w:cstheme="minorBidi"/>
+                <w:noProof/>
+                <w:kern w:val="2"/>
+                <w:sz w:val="22"/>
+                <w:szCs w:val="22"/>
+                <w:lang w:val="pt-BR" w:eastAsia="pt-BR"/>
+                <w14:ligatures w14:val="standardContextual"/>
+              </w:rPr>
+              <w:tab/>
+            </w:r>
+            <w:r>
+              <w:rPr>
+                <w:rStyle w:val="Hyperlink"/>
+                <w:noProof/>
                 <w:spacing w:val="-2"/>
               </w:rPr>
               <w:t>Objetivos</w:t>
             </w:r>
             <w:r>
+              <w:rPr>
+                <w:noProof/>
+                <w:webHidden/>
+              </w:rPr>
               <w:tab/>
             </w:r>
             <w:r>
               <w:rPr>
-                <w:spacing w:val="-10"/>
+                <w:noProof/>
+                <w:webHidden/>
               </w:rPr>
-              <w:t>3</w:t>
+              <w:fldChar w:fldCharType="begin"/>
+            </w:r>
+            <w:r>
+              <w:rPr>
+                <w:noProof/>
+                <w:webHidden/>
+              </w:rPr>
+              <w:instrText xml:space="preserve"> PAGEREF _Toc141028557 \h </w:instrText>
+            </w:r>
+            <w:r>
+              <w:rPr>
+                <w:noProof/>
+                <w:webHidden/>
+              </w:rPr>
+            </w:r>
+            <w:r>
+              <w:rPr>
+                <w:noProof/>
+                <w:webHidden/>
+              </w:rPr>
+              <w:fldChar w:fldCharType="separate"/>
+            </w:r>
+            <w:r>
+              <w:rPr>
+                <w:noProof/>
+                <w:webHidden/>
+              </w:rPr>
+              <w:t>5</w:t>
+            </w:r>
+            <w:r>
+              <w:rPr>
+                <w:noProof/>
+                <w:webHidden/>
+              </w:rPr>
+              <w:fldChar w:fldCharType="end"/>
             </w:r>
           </w:hyperlink>
         </w:p>
         <w:p>
           <w:pPr>
             <w:pStyle w:val="Sumrio2"/>
-            <w:numPr>
-              <w:ilvl w:val="1"/>
-              <w:numId w:val="9"/>
-            </w:numPr>
             <w:tabs>
-              <w:tab w:val="left" w:pos="1278"/>
-              <w:tab w:val="right" w:leader="dot" w:pos="9162"/>
+              <w:tab w:val="left" w:pos="1540"/>
+              <w:tab w:val="right" w:leader="dot" w:pos="9840"/>
             </w:tabs>
-            <w:ind w:left="1277" w:hanging="468"/>
+            <w:rPr>
+              <w:rFonts w:asciiTheme="minorHAnsi" w:eastAsiaTheme="minorEastAsia" w:hAnsiTheme="minorHAnsi" w:cstheme="minorBidi"/>
+              <w:noProof/>
+              <w:kern w:val="2"/>
+              <w:sz w:val="22"/>
+              <w:szCs w:val="22"/>
+              <w:lang w:val="pt-BR" w:eastAsia="pt-BR"/>
+              <w14:ligatures w14:val="standardContextual"/>
+            </w:rPr>
           </w:pPr>
-          <w:hyperlink w:anchor="_bookmark3" w:history="1">
+          <w:hyperlink w:anchor="_Toc141028558" w:history="1">
             <w:r>
+              <w:rPr>
+                <w:rStyle w:val="Hyperlink"/>
+                <w:noProof/>
+                <w:w w:val="99"/>
+              </w:rPr>
+              <w:t>1.3.</w:t>
+            </w:r>
+            <w:r>
+              <w:rPr>
+                <w:rFonts w:asciiTheme="minorHAnsi" w:eastAsiaTheme="minorEastAsia" w:hAnsiTheme="minorHAnsi" w:cstheme="minorBidi"/>
+                <w:noProof/>
+                <w:kern w:val="2"/>
+                <w:sz w:val="22"/>
+                <w:szCs w:val="22"/>
+                <w:lang w:val="pt-BR" w:eastAsia="pt-BR"/>
+                <w14:ligatures w14:val="standardContextual"/>
+              </w:rPr>
+              <w:tab/>
+            </w:r>
+            <w:r>
+              <w:rPr>
+                <w:rStyle w:val="Hyperlink"/>
+                <w:noProof/>
+              </w:rPr>
               <w:t>Público</w:t>
             </w:r>
             <w:r>
               <w:rPr>
-                <w:spacing w:val="-6"/>
-              </w:rPr>
-              <w:t xml:space="preserve"> </w:t>
-            </w:r>
-            <w:r>
-              <w:rPr>
-                <w:spacing w:val="-4"/>
-              </w:rPr>
-              <w:t>alvo</w:t>
-            </w:r>
-            <w:r>
-              <w:tab/>
-            </w:r>
-            <w:r>
-              <w:rPr>
-                <w:spacing w:val="-10"/>
-              </w:rPr>
-              <w:t>3</w:t>
-            </w:r>
-          </w:hyperlink>
-        </w:p>
-        <w:p>
-          <w:pPr>
-            <w:pStyle w:val="Sumrio1"/>
-            <w:numPr>
-              <w:ilvl w:val="0"/>
-              <w:numId w:val="9"/>
-            </w:numPr>
-            <w:tabs>
-              <w:tab w:val="left" w:pos="1079"/>
-              <w:tab w:val="right" w:leader="dot" w:pos="9162"/>
-            </w:tabs>
-          </w:pPr>
-          <w:hyperlink w:anchor="_bookmark4" w:history="1">
-            <w:r>
-              <w:t>Modelo</w:t>
-            </w:r>
-            <w:r>
-              <w:rPr>
-                <w:spacing w:val="-1"/>
-              </w:rPr>
-              <w:t xml:space="preserve"> </w:t>
-            </w:r>
-            <w:r>
-              <w:t>de</w:t>
-            </w:r>
-            <w:r>
-              <w:rPr>
+                <w:rStyle w:val="Hyperlink"/>
+                <w:noProof/>
                 <w:spacing w:val="-2"/>
               </w:rPr>
               <w:t xml:space="preserve"> </w:t>
             </w:r>
             <w:r>
               <w:rPr>
+                <w:rStyle w:val="Hyperlink"/>
+                <w:noProof/>
                 <w:spacing w:val="-4"/>
-                <w:w w:val="95"/>
               </w:rPr>
-              <w:t>Dados</w:t>
+              <w:t>alvo</w:t>
             </w:r>
             <w:r>
+              <w:rPr>
+                <w:noProof/>
+                <w:webHidden/>
+              </w:rPr>
               <w:tab/>
             </w:r>
             <w:r>
               <w:rPr>
-                <w:spacing w:val="-10"/>
+                <w:noProof/>
+                <w:webHidden/>
               </w:rPr>
-              <w:t>4</w:t>
+              <w:fldChar w:fldCharType="begin"/>
+            </w:r>
+            <w:r>
+              <w:rPr>
+                <w:noProof/>
+                <w:webHidden/>
+              </w:rPr>
+              <w:instrText xml:space="preserve"> PAGEREF _Toc141028558 \h </w:instrText>
+            </w:r>
+            <w:r>
+              <w:rPr>
+                <w:noProof/>
+                <w:webHidden/>
+              </w:rPr>
+            </w:r>
+            <w:r>
+              <w:rPr>
+                <w:noProof/>
+                <w:webHidden/>
+              </w:rPr>
+              <w:fldChar w:fldCharType="separate"/>
+            </w:r>
+            <w:r>
+              <w:rPr>
+                <w:noProof/>
+                <w:webHidden/>
+              </w:rPr>
+              <w:t>5</w:t>
+            </w:r>
+            <w:r>
+              <w:rPr>
+                <w:noProof/>
+                <w:webHidden/>
+              </w:rPr>
+              <w:fldChar w:fldCharType="end"/>
             </w:r>
           </w:hyperlink>
         </w:p>
         <w:p>
           <w:pPr>
             <w:pStyle w:val="Sumrio2"/>
-            <w:numPr>
-              <w:ilvl w:val="1"/>
-              <w:numId w:val="9"/>
-            </w:numPr>
             <w:tabs>
-              <w:tab w:val="left" w:pos="1280"/>
-              <w:tab w:val="right" w:leader="dot" w:pos="9162"/>
+              <w:tab w:val="left" w:pos="1540"/>
+              <w:tab w:val="right" w:leader="dot" w:pos="9840"/>
             </w:tabs>
+            <w:rPr>
+              <w:rFonts w:asciiTheme="minorHAnsi" w:eastAsiaTheme="minorEastAsia" w:hAnsiTheme="minorHAnsi" w:cstheme="minorBidi"/>
+              <w:noProof/>
+              <w:kern w:val="2"/>
+              <w:sz w:val="22"/>
+              <w:szCs w:val="22"/>
+              <w:lang w:val="pt-BR" w:eastAsia="pt-BR"/>
+              <w14:ligatures w14:val="standardContextual"/>
+            </w:rPr>
           </w:pPr>
-          <w:hyperlink w:anchor="_bookmark6" w:history="1">
+          <w:hyperlink w:anchor="_Toc141028559" w:history="1">
             <w:r>
+              <w:rPr>
+                <w:rStyle w:val="Hyperlink"/>
+                <w:noProof/>
+                <w:w w:val="99"/>
+              </w:rPr>
+              <w:t>2.1.</w:t>
+            </w:r>
+            <w:r>
+              <w:rPr>
+                <w:rFonts w:asciiTheme="minorHAnsi" w:eastAsiaTheme="minorEastAsia" w:hAnsiTheme="minorHAnsi" w:cstheme="minorBidi"/>
+                <w:noProof/>
+                <w:kern w:val="2"/>
+                <w:sz w:val="22"/>
+                <w:szCs w:val="22"/>
+                <w:lang w:val="pt-BR" w:eastAsia="pt-BR"/>
+                <w14:ligatures w14:val="standardContextual"/>
+              </w:rPr>
+              <w:tab/>
+            </w:r>
+            <w:r>
+              <w:rPr>
+                <w:rStyle w:val="Hyperlink"/>
+                <w:noProof/>
+              </w:rPr>
               <w:t>Modelo</w:t>
             </w:r>
             <w:r>
               <w:rPr>
-                <w:spacing w:val="-6"/>
+                <w:rStyle w:val="Hyperlink"/>
+                <w:noProof/>
+                <w:spacing w:val="-3"/>
               </w:rPr>
               <w:t xml:space="preserve"> </w:t>
             </w:r>
             <w:r>
               <w:rPr>
+                <w:rStyle w:val="Hyperlink"/>
+                <w:noProof/>
                 <w:spacing w:val="-2"/>
               </w:rPr>
               <w:t>Dimensional</w:t>
             </w:r>
             <w:r>
+              <w:rPr>
+                <w:noProof/>
+                <w:webHidden/>
+              </w:rPr>
               <w:tab/>
             </w:r>
             <w:r>
               <w:rPr>
-                <w:spacing w:val="-10"/>
+                <w:noProof/>
+                <w:webHidden/>
               </w:rPr>
-              <w:t>5</w:t>
+              <w:fldChar w:fldCharType="begin"/>
+            </w:r>
+            <w:r>
+              <w:rPr>
+                <w:noProof/>
+                <w:webHidden/>
+              </w:rPr>
+              <w:instrText xml:space="preserve"> PAGEREF _Toc141028559 \h </w:instrText>
+            </w:r>
+            <w:r>
+              <w:rPr>
+                <w:noProof/>
+                <w:webHidden/>
+              </w:rPr>
+            </w:r>
+            <w:r>
+              <w:rPr>
+                <w:noProof/>
+                <w:webHidden/>
+              </w:rPr>
+              <w:fldChar w:fldCharType="separate"/>
+            </w:r>
+            <w:r>
+              <w:rPr>
+                <w:noProof/>
+                <w:webHidden/>
+              </w:rPr>
+              <w:t>6</w:t>
+            </w:r>
+            <w:r>
+              <w:rPr>
+                <w:noProof/>
+                <w:webHidden/>
+              </w:rPr>
+              <w:fldChar w:fldCharType="end"/>
             </w:r>
           </w:hyperlink>
         </w:p>
         <w:p>
           <w:pPr>
             <w:pStyle w:val="Sumrio2"/>
-            <w:numPr>
-              <w:ilvl w:val="1"/>
-              <w:numId w:val="9"/>
-            </w:numPr>
             <w:tabs>
-              <w:tab w:val="left" w:pos="1280"/>
-              <w:tab w:val="right" w:leader="dot" w:pos="9162"/>
+              <w:tab w:val="left" w:pos="1540"/>
+              <w:tab w:val="right" w:leader="dot" w:pos="9840"/>
             </w:tabs>
-            <w:spacing w:before="137"/>
+            <w:rPr>
+              <w:rFonts w:asciiTheme="minorHAnsi" w:eastAsiaTheme="minorEastAsia" w:hAnsiTheme="minorHAnsi" w:cstheme="minorBidi"/>
+              <w:noProof/>
+              <w:kern w:val="2"/>
+              <w:sz w:val="22"/>
+              <w:szCs w:val="22"/>
+              <w:lang w:val="pt-BR" w:eastAsia="pt-BR"/>
+              <w14:ligatures w14:val="standardContextual"/>
+            </w:rPr>
           </w:pPr>
-          <w:hyperlink w:anchor="_bookmark5" w:history="1">
+          <w:hyperlink w:anchor="_Toc141028560" w:history="1">
             <w:r>
+              <w:rPr>
+                <w:rStyle w:val="Hyperlink"/>
+                <w:noProof/>
+                <w:w w:val="99"/>
+              </w:rPr>
+              <w:t>2.2.</w:t>
+            </w:r>
+            <w:r>
+              <w:rPr>
+                <w:rFonts w:asciiTheme="minorHAnsi" w:eastAsiaTheme="minorEastAsia" w:hAnsiTheme="minorHAnsi" w:cstheme="minorBidi"/>
+                <w:noProof/>
+                <w:kern w:val="2"/>
+                <w:sz w:val="22"/>
+                <w:szCs w:val="22"/>
+                <w:lang w:val="pt-BR" w:eastAsia="pt-BR"/>
+                <w14:ligatures w14:val="standardContextual"/>
+              </w:rPr>
+              <w:tab/>
+            </w:r>
+            <w:r>
+              <w:rPr>
+                <w:rStyle w:val="Hyperlink"/>
+                <w:noProof/>
+              </w:rPr>
               <w:t>Fatos</w:t>
             </w:r>
             <w:r>
               <w:rPr>
+                <w:rStyle w:val="Hyperlink"/>
+                <w:noProof/>
                 <w:spacing w:val="-4"/>
               </w:rPr>
               <w:t xml:space="preserve"> </w:t>
             </w:r>
             <w:r>
-              <w:t xml:space="preserve">e </w:t>
+              <w:rPr>
+                <w:rStyle w:val="Hyperlink"/>
+                <w:noProof/>
+              </w:rPr>
+              <w:t>e</w:t>
             </w:r>
             <w:r>
               <w:rPr>
+                <w:rStyle w:val="Hyperlink"/>
+                <w:noProof/>
+                <w:spacing w:val="-1"/>
+              </w:rPr>
+              <w:t xml:space="preserve"> </w:t>
+            </w:r>
+            <w:r>
+              <w:rPr>
+                <w:rStyle w:val="Hyperlink"/>
+                <w:noProof/>
                 <w:spacing w:val="-2"/>
               </w:rPr>
               <w:t>Dimensões</w:t>
             </w:r>
             <w:r>
+              <w:rPr>
+                <w:noProof/>
+                <w:webHidden/>
+              </w:rPr>
               <w:tab/>
             </w:r>
             <w:r>
               <w:rPr>
-                <w:spacing w:val="-10"/>
+                <w:noProof/>
+                <w:webHidden/>
               </w:rPr>
-              <w:t>4</w:t>
-            </w:r>
-          </w:hyperlink>
-        </w:p>
-        <w:p>
-          <w:pPr>
-            <w:pStyle w:val="Sumrio1"/>
-            <w:numPr>
-              <w:ilvl w:val="0"/>
-              <w:numId w:val="9"/>
-            </w:numPr>
-            <w:tabs>
-              <w:tab w:val="left" w:pos="1079"/>
-              <w:tab w:val="right" w:leader="dot" w:pos="9162"/>
-            </w:tabs>
-          </w:pPr>
-          <w:hyperlink w:anchor="_bookmark7" w:history="1">
-            <w:r>
-              <w:t>Integração,</w:t>
+              <w:fldChar w:fldCharType="begin"/>
             </w:r>
             <w:r>
               <w:rPr>
-                <w:spacing w:val="-5"/>
+                <w:noProof/>
+                <w:webHidden/>
               </w:rPr>
-              <w:t xml:space="preserve"> </w:t>
-            </w:r>
-            <w:r>
-              <w:t>Tratamento</w:t>
+              <w:instrText xml:space="preserve"> PAGEREF _Toc141028560 \h </w:instrText>
             </w:r>
             <w:r>
               <w:rPr>
-                <w:spacing w:val="-3"/>
+                <w:noProof/>
+                <w:webHidden/>
               </w:rPr>
-              <w:t xml:space="preserve"> </w:t>
-            </w:r>
-            <w:r>
-              <w:t>e</w:t>
             </w:r>
             <w:r>
               <w:rPr>
-                <w:spacing w:val="-3"/>
+                <w:noProof/>
+                <w:webHidden/>
               </w:rPr>
-              <w:t xml:space="preserve"> </w:t>
-            </w:r>
-            <w:r>
-              <w:t>Carga</w:t>
+              <w:fldChar w:fldCharType="separate"/>
             </w:r>
             <w:r>
               <w:rPr>
-                <w:spacing w:val="-3"/>
+                <w:noProof/>
+                <w:webHidden/>
               </w:rPr>
-              <w:t xml:space="preserve"> </w:t>
-            </w:r>
-            <w:r>
-              <w:t>de</w:t>
+              <w:t>7</w:t>
             </w:r>
             <w:r>
               <w:rPr>
-                <w:spacing w:val="-3"/>
+                <w:noProof/>
+                <w:webHidden/>
               </w:rPr>
-              <w:t xml:space="preserve"> </w:t>
-            </w:r>
-            <w:r>
-              <w:rPr>
-                <w:spacing w:val="-4"/>
-              </w:rPr>
-              <w:t>Dados</w:t>
-            </w:r>
-            <w:r>
-              <w:tab/>
-            </w:r>
-            <w:r>
-              <w:rPr>
-                <w:spacing w:val="-10"/>
-              </w:rPr>
-              <w:t>6</w:t>
-            </w:r>
-          </w:hyperlink>
-        </w:p>
-        <w:p>
-          <w:pPr>
-            <w:pStyle w:val="Sumrio2"/>
-            <w:numPr>
-              <w:ilvl w:val="1"/>
-              <w:numId w:val="9"/>
-            </w:numPr>
-            <w:tabs>
-              <w:tab w:val="left" w:pos="1280"/>
-              <w:tab w:val="right" w:leader="dot" w:pos="9162"/>
-            </w:tabs>
-          </w:pPr>
-          <w:hyperlink w:anchor="_bookmark8" w:history="1">
-            <w:r>
-              <w:t>Fontes</w:t>
-            </w:r>
-            <w:r>
-              <w:rPr>
-                <w:spacing w:val="-3"/>
-              </w:rPr>
-              <w:t xml:space="preserve"> </w:t>
-            </w:r>
-            <w:r>
-              <w:t>de</w:t>
-            </w:r>
-            <w:r>
-              <w:rPr>
-                <w:spacing w:val="-3"/>
-              </w:rPr>
-              <w:t xml:space="preserve"> </w:t>
-            </w:r>
-            <w:r>
-              <w:rPr>
-                <w:spacing w:val="-2"/>
-              </w:rPr>
-              <w:t>Dados</w:t>
-            </w:r>
-            <w:r>
-              <w:tab/>
-            </w:r>
-            <w:r>
-              <w:rPr>
-                <w:spacing w:val="-10"/>
-              </w:rPr>
-              <w:t>6</w:t>
-            </w:r>
-          </w:hyperlink>
-        </w:p>
-        <w:p>
-          <w:pPr>
-            <w:pStyle w:val="Sumrio2"/>
-            <w:numPr>
-              <w:ilvl w:val="1"/>
-              <w:numId w:val="9"/>
-            </w:numPr>
-            <w:tabs>
-              <w:tab w:val="left" w:pos="1278"/>
-              <w:tab w:val="right" w:leader="dot" w:pos="9162"/>
-            </w:tabs>
-            <w:spacing w:before="137"/>
-            <w:ind w:left="1277" w:hanging="468"/>
-          </w:pPr>
-          <w:hyperlink w:anchor="_bookmark9" w:history="1">
-            <w:r>
-              <w:t>Processos</w:t>
-            </w:r>
-            <w:r>
-              <w:rPr>
-                <w:spacing w:val="-3"/>
-              </w:rPr>
-              <w:t xml:space="preserve"> </w:t>
-            </w:r>
-            <w:r>
-              <w:t>de</w:t>
-            </w:r>
-            <w:r>
-              <w:rPr>
-                <w:spacing w:val="-4"/>
-              </w:rPr>
-              <w:t xml:space="preserve"> </w:t>
-            </w:r>
-            <w:r>
-              <w:t>Integração</w:t>
-            </w:r>
-            <w:r>
-              <w:rPr>
-                <w:spacing w:val="-4"/>
-              </w:rPr>
-              <w:t xml:space="preserve"> </w:t>
-            </w:r>
-            <w:r>
-              <w:t>e</w:t>
-            </w:r>
-            <w:r>
-              <w:rPr>
-                <w:spacing w:val="-2"/>
-              </w:rPr>
-              <w:t xml:space="preserve"> </w:t>
-            </w:r>
-            <w:r>
-              <w:t>Carga</w:t>
-            </w:r>
-            <w:r>
-              <w:rPr>
-                <w:spacing w:val="-3"/>
-              </w:rPr>
-              <w:t xml:space="preserve"> </w:t>
-            </w:r>
-            <w:r>
-              <w:rPr>
-                <w:spacing w:val="-2"/>
-              </w:rPr>
-              <w:t>(ETL)</w:t>
-            </w:r>
-            <w:r>
-              <w:tab/>
-            </w:r>
-            <w:r>
-              <w:rPr>
-                <w:spacing w:val="-10"/>
-              </w:rPr>
-              <w:t>6</w:t>
+              <w:fldChar w:fldCharType="end"/>
             </w:r>
           </w:hyperlink>
         </w:p>
@@ -1221,11 +1418,482 @@
           <w:pPr>
             <w:pStyle w:val="Sumrio1"/>
             <w:tabs>
-              <w:tab w:val="left" w:pos="1079"/>
-              <w:tab w:val="right" w:leader="dot" w:pos="9165"/>
+              <w:tab w:val="left" w:pos="1279"/>
+              <w:tab w:val="right" w:leader="dot" w:pos="9840"/>
             </w:tabs>
-            <w:ind w:firstLine="0"/>
+            <w:rPr>
+              <w:rFonts w:asciiTheme="minorHAnsi" w:eastAsiaTheme="minorEastAsia" w:hAnsiTheme="minorHAnsi" w:cstheme="minorBidi"/>
+              <w:b w:val="0"/>
+              <w:bCs w:val="0"/>
+              <w:noProof/>
+              <w:kern w:val="2"/>
+              <w:sz w:val="22"/>
+              <w:szCs w:val="22"/>
+              <w:lang w:val="pt-BR" w:eastAsia="pt-BR"/>
+              <w14:ligatures w14:val="standardContextual"/>
+            </w:rPr>
           </w:pPr>
+          <w:hyperlink w:anchor="_Toc141028561" w:history="1">
+            <w:r>
+              <w:rPr>
+                <w:rStyle w:val="Hyperlink"/>
+                <w:noProof/>
+                <w:w w:val="99"/>
+              </w:rPr>
+              <w:t>3.</w:t>
+            </w:r>
+            <w:r>
+              <w:rPr>
+                <w:rFonts w:asciiTheme="minorHAnsi" w:eastAsiaTheme="minorEastAsia" w:hAnsiTheme="minorHAnsi" w:cstheme="minorBidi"/>
+                <w:b w:val="0"/>
+                <w:bCs w:val="0"/>
+                <w:noProof/>
+                <w:kern w:val="2"/>
+                <w:sz w:val="22"/>
+                <w:szCs w:val="22"/>
+                <w:lang w:val="pt-BR" w:eastAsia="pt-BR"/>
+                <w14:ligatures w14:val="standardContextual"/>
+              </w:rPr>
+              <w:tab/>
+            </w:r>
+            <w:r>
+              <w:rPr>
+                <w:rStyle w:val="Hyperlink"/>
+                <w:noProof/>
+              </w:rPr>
+              <w:t>Integração,</w:t>
+            </w:r>
+            <w:r>
+              <w:rPr>
+                <w:rStyle w:val="Hyperlink"/>
+                <w:noProof/>
+                <w:spacing w:val="-15"/>
+              </w:rPr>
+              <w:t xml:space="preserve"> </w:t>
+            </w:r>
+            <w:r>
+              <w:rPr>
+                <w:rStyle w:val="Hyperlink"/>
+                <w:noProof/>
+              </w:rPr>
+              <w:t>Tratamento</w:t>
+            </w:r>
+            <w:r>
+              <w:rPr>
+                <w:rStyle w:val="Hyperlink"/>
+                <w:noProof/>
+                <w:spacing w:val="-14"/>
+              </w:rPr>
+              <w:t xml:space="preserve"> </w:t>
+            </w:r>
+            <w:r>
+              <w:rPr>
+                <w:rStyle w:val="Hyperlink"/>
+                <w:noProof/>
+              </w:rPr>
+              <w:t>e</w:t>
+            </w:r>
+            <w:r>
+              <w:rPr>
+                <w:rStyle w:val="Hyperlink"/>
+                <w:noProof/>
+                <w:spacing w:val="-14"/>
+              </w:rPr>
+              <w:t xml:space="preserve"> </w:t>
+            </w:r>
+            <w:r>
+              <w:rPr>
+                <w:rStyle w:val="Hyperlink"/>
+                <w:noProof/>
+              </w:rPr>
+              <w:t>Carga</w:t>
+            </w:r>
+            <w:r>
+              <w:rPr>
+                <w:rStyle w:val="Hyperlink"/>
+                <w:noProof/>
+                <w:spacing w:val="-14"/>
+              </w:rPr>
+              <w:t xml:space="preserve"> </w:t>
+            </w:r>
+            <w:r>
+              <w:rPr>
+                <w:rStyle w:val="Hyperlink"/>
+                <w:noProof/>
+              </w:rPr>
+              <w:t>de</w:t>
+            </w:r>
+            <w:r>
+              <w:rPr>
+                <w:rStyle w:val="Hyperlink"/>
+                <w:noProof/>
+                <w:spacing w:val="-13"/>
+              </w:rPr>
+              <w:t xml:space="preserve"> </w:t>
+            </w:r>
+            <w:r>
+              <w:rPr>
+                <w:rStyle w:val="Hyperlink"/>
+                <w:noProof/>
+                <w:spacing w:val="-2"/>
+              </w:rPr>
+              <w:t>Dados</w:t>
+            </w:r>
+            <w:r>
+              <w:rPr>
+                <w:noProof/>
+                <w:webHidden/>
+              </w:rPr>
+              <w:tab/>
+            </w:r>
+            <w:r>
+              <w:rPr>
+                <w:noProof/>
+                <w:webHidden/>
+              </w:rPr>
+              <w:fldChar w:fldCharType="begin"/>
+            </w:r>
+            <w:r>
+              <w:rPr>
+                <w:noProof/>
+                <w:webHidden/>
+              </w:rPr>
+              <w:instrText xml:space="preserve"> PAGEREF _Toc141028561 \h </w:instrText>
+            </w:r>
+            <w:r>
+              <w:rPr>
+                <w:noProof/>
+                <w:webHidden/>
+              </w:rPr>
+            </w:r>
+            <w:r>
+              <w:rPr>
+                <w:noProof/>
+                <w:webHidden/>
+              </w:rPr>
+              <w:fldChar w:fldCharType="separate"/>
+            </w:r>
+            <w:r>
+              <w:rPr>
+                <w:noProof/>
+                <w:webHidden/>
+              </w:rPr>
+              <w:t>8</w:t>
+            </w:r>
+            <w:r>
+              <w:rPr>
+                <w:noProof/>
+                <w:webHidden/>
+              </w:rPr>
+              <w:fldChar w:fldCharType="end"/>
+            </w:r>
+          </w:hyperlink>
+        </w:p>
+        <w:p>
+          <w:pPr>
+            <w:pStyle w:val="Sumrio2"/>
+            <w:tabs>
+              <w:tab w:val="left" w:pos="1540"/>
+              <w:tab w:val="right" w:leader="dot" w:pos="9840"/>
+            </w:tabs>
+            <w:rPr>
+              <w:rFonts w:asciiTheme="minorHAnsi" w:eastAsiaTheme="minorEastAsia" w:hAnsiTheme="minorHAnsi" w:cstheme="minorBidi"/>
+              <w:noProof/>
+              <w:kern w:val="2"/>
+              <w:sz w:val="22"/>
+              <w:szCs w:val="22"/>
+              <w:lang w:val="pt-BR" w:eastAsia="pt-BR"/>
+              <w14:ligatures w14:val="standardContextual"/>
+            </w:rPr>
+          </w:pPr>
+          <w:hyperlink w:anchor="_Toc141028562" w:history="1">
+            <w:r>
+              <w:rPr>
+                <w:rStyle w:val="Hyperlink"/>
+                <w:noProof/>
+                <w:w w:val="99"/>
+              </w:rPr>
+              <w:t>3.1.</w:t>
+            </w:r>
+            <w:r>
+              <w:rPr>
+                <w:rFonts w:asciiTheme="minorHAnsi" w:eastAsiaTheme="minorEastAsia" w:hAnsiTheme="minorHAnsi" w:cstheme="minorBidi"/>
+                <w:noProof/>
+                <w:kern w:val="2"/>
+                <w:sz w:val="22"/>
+                <w:szCs w:val="22"/>
+                <w:lang w:val="pt-BR" w:eastAsia="pt-BR"/>
+                <w14:ligatures w14:val="standardContextual"/>
+              </w:rPr>
+              <w:tab/>
+            </w:r>
+            <w:r>
+              <w:rPr>
+                <w:rStyle w:val="Hyperlink"/>
+                <w:noProof/>
+              </w:rPr>
+              <w:t>Fontes</w:t>
+            </w:r>
+            <w:r>
+              <w:rPr>
+                <w:rStyle w:val="Hyperlink"/>
+                <w:noProof/>
+                <w:spacing w:val="-5"/>
+              </w:rPr>
+              <w:t xml:space="preserve"> </w:t>
+            </w:r>
+            <w:r>
+              <w:rPr>
+                <w:rStyle w:val="Hyperlink"/>
+                <w:noProof/>
+              </w:rPr>
+              <w:t>de</w:t>
+            </w:r>
+            <w:r>
+              <w:rPr>
+                <w:rStyle w:val="Hyperlink"/>
+                <w:noProof/>
+                <w:spacing w:val="-1"/>
+              </w:rPr>
+              <w:t xml:space="preserve"> </w:t>
+            </w:r>
+            <w:r>
+              <w:rPr>
+                <w:rStyle w:val="Hyperlink"/>
+                <w:noProof/>
+                <w:spacing w:val="-4"/>
+              </w:rPr>
+              <w:t>Dados</w:t>
+            </w:r>
+            <w:r>
+              <w:rPr>
+                <w:noProof/>
+                <w:webHidden/>
+              </w:rPr>
+              <w:tab/>
+            </w:r>
+            <w:r>
+              <w:rPr>
+                <w:noProof/>
+                <w:webHidden/>
+              </w:rPr>
+              <w:fldChar w:fldCharType="begin"/>
+            </w:r>
+            <w:r>
+              <w:rPr>
+                <w:noProof/>
+                <w:webHidden/>
+              </w:rPr>
+              <w:instrText xml:space="preserve"> PAGEREF _Toc141028562 \h </w:instrText>
+            </w:r>
+            <w:r>
+              <w:rPr>
+                <w:noProof/>
+                <w:webHidden/>
+              </w:rPr>
+            </w:r>
+            <w:r>
+              <w:rPr>
+                <w:noProof/>
+                <w:webHidden/>
+              </w:rPr>
+              <w:fldChar w:fldCharType="separate"/>
+            </w:r>
+            <w:r>
+              <w:rPr>
+                <w:noProof/>
+                <w:webHidden/>
+              </w:rPr>
+              <w:t>8</w:t>
+            </w:r>
+            <w:r>
+              <w:rPr>
+                <w:noProof/>
+                <w:webHidden/>
+              </w:rPr>
+              <w:fldChar w:fldCharType="end"/>
+            </w:r>
+          </w:hyperlink>
+        </w:p>
+        <w:p>
+          <w:pPr>
+            <w:pStyle w:val="Sumrio2"/>
+            <w:tabs>
+              <w:tab w:val="left" w:pos="1540"/>
+              <w:tab w:val="right" w:leader="dot" w:pos="9840"/>
+            </w:tabs>
+            <w:rPr>
+              <w:rFonts w:asciiTheme="minorHAnsi" w:eastAsiaTheme="minorEastAsia" w:hAnsiTheme="minorHAnsi" w:cstheme="minorBidi"/>
+              <w:noProof/>
+              <w:kern w:val="2"/>
+              <w:sz w:val="22"/>
+              <w:szCs w:val="22"/>
+              <w:lang w:val="pt-BR" w:eastAsia="pt-BR"/>
+              <w14:ligatures w14:val="standardContextual"/>
+            </w:rPr>
+          </w:pPr>
+          <w:hyperlink w:anchor="_Toc141028563" w:history="1">
+            <w:r>
+              <w:rPr>
+                <w:rStyle w:val="Hyperlink"/>
+                <w:noProof/>
+                <w:w w:val="99"/>
+              </w:rPr>
+              <w:t>3.2.</w:t>
+            </w:r>
+            <w:r>
+              <w:rPr>
+                <w:rFonts w:asciiTheme="minorHAnsi" w:eastAsiaTheme="minorEastAsia" w:hAnsiTheme="minorHAnsi" w:cstheme="minorBidi"/>
+                <w:noProof/>
+                <w:kern w:val="2"/>
+                <w:sz w:val="22"/>
+                <w:szCs w:val="22"/>
+                <w:lang w:val="pt-BR" w:eastAsia="pt-BR"/>
+                <w14:ligatures w14:val="standardContextual"/>
+              </w:rPr>
+              <w:tab/>
+            </w:r>
+            <w:r>
+              <w:rPr>
+                <w:rStyle w:val="Hyperlink"/>
+                <w:noProof/>
+              </w:rPr>
+              <w:t>Processos</w:t>
+            </w:r>
+            <w:r>
+              <w:rPr>
+                <w:rStyle w:val="Hyperlink"/>
+                <w:noProof/>
+                <w:spacing w:val="-4"/>
+              </w:rPr>
+              <w:t xml:space="preserve"> </w:t>
+            </w:r>
+            <w:r>
+              <w:rPr>
+                <w:rStyle w:val="Hyperlink"/>
+                <w:noProof/>
+              </w:rPr>
+              <w:t>de</w:t>
+            </w:r>
+            <w:r>
+              <w:rPr>
+                <w:rStyle w:val="Hyperlink"/>
+                <w:noProof/>
+                <w:spacing w:val="-4"/>
+              </w:rPr>
+              <w:t xml:space="preserve"> </w:t>
+            </w:r>
+            <w:r>
+              <w:rPr>
+                <w:rStyle w:val="Hyperlink"/>
+                <w:noProof/>
+              </w:rPr>
+              <w:t>Integração</w:t>
+            </w:r>
+            <w:r>
+              <w:rPr>
+                <w:rStyle w:val="Hyperlink"/>
+                <w:noProof/>
+                <w:spacing w:val="-4"/>
+              </w:rPr>
+              <w:t xml:space="preserve"> </w:t>
+            </w:r>
+            <w:r>
+              <w:rPr>
+                <w:rStyle w:val="Hyperlink"/>
+                <w:noProof/>
+              </w:rPr>
+              <w:t>e</w:t>
+            </w:r>
+            <w:r>
+              <w:rPr>
+                <w:rStyle w:val="Hyperlink"/>
+                <w:noProof/>
+                <w:spacing w:val="-4"/>
+              </w:rPr>
+              <w:t xml:space="preserve"> </w:t>
+            </w:r>
+            <w:r>
+              <w:rPr>
+                <w:rStyle w:val="Hyperlink"/>
+                <w:noProof/>
+              </w:rPr>
+              <w:t>Carga</w:t>
+            </w:r>
+            <w:r>
+              <w:rPr>
+                <w:rStyle w:val="Hyperlink"/>
+                <w:noProof/>
+                <w:spacing w:val="-4"/>
+              </w:rPr>
+              <w:t xml:space="preserve"> </w:t>
+            </w:r>
+            <w:r>
+              <w:rPr>
+                <w:rStyle w:val="Hyperlink"/>
+                <w:noProof/>
+                <w:spacing w:val="-2"/>
+              </w:rPr>
+              <w:t>(ETL)</w:t>
+            </w:r>
+            <w:r>
+              <w:rPr>
+                <w:noProof/>
+                <w:webHidden/>
+              </w:rPr>
+              <w:tab/>
+            </w:r>
+            <w:r>
+              <w:rPr>
+                <w:noProof/>
+                <w:webHidden/>
+              </w:rPr>
+              <w:fldChar w:fldCharType="begin"/>
+            </w:r>
+            <w:r>
+              <w:rPr>
+                <w:noProof/>
+                <w:webHidden/>
+              </w:rPr>
+              <w:instrText xml:space="preserve"> PAGEREF _Toc141028563 \h </w:instrText>
+            </w:r>
+            <w:r>
+              <w:rPr>
+                <w:noProof/>
+                <w:webHidden/>
+              </w:rPr>
+            </w:r>
+            <w:r>
+              <w:rPr>
+                <w:noProof/>
+                <w:webHidden/>
+              </w:rPr>
+              <w:fldChar w:fldCharType="separate"/>
+            </w:r>
+            <w:r>
+              <w:rPr>
+                <w:noProof/>
+                <w:webHidden/>
+              </w:rPr>
+              <w:t>9</w:t>
+            </w:r>
+            <w:r>
+              <w:rPr>
+                <w:noProof/>
+                <w:webHidden/>
+              </w:rPr>
+              <w:fldChar w:fldCharType="end"/>
+            </w:r>
+          </w:hyperlink>
+        </w:p>
+        <w:p>
+          <w:r>
+            <w:rPr>
+              <w:b/>
+              <w:bCs/>
+            </w:rPr>
+            <w:fldChar w:fldCharType="end"/>
+          </w:r>
         </w:p>
       </w:sdtContent>
     </w:sdt>
@@ -1252,8 +1920,7 @@
           <w:tab w:val="left" w:pos="458"/>
         </w:tabs>
       </w:pPr>
-      <w:bookmarkStart w:id="0" w:name="_bookmark0"/>
-      <w:bookmarkEnd w:id="0"/>
+      <w:bookmarkStart w:id="0" w:name="_Toc141028555"/>
       <w:r>
         <w:rPr>
           <w:spacing w:val="-2"/>
@@ -1261,6 +1928,7 @@
         <w:lastRenderedPageBreak/>
         <w:t>Introdução</w:t>
       </w:r>
+      <w:bookmarkEnd w:id="0"/>
     </w:p>
     <w:p>
       <w:pPr>
@@ -1283,14 +1951,14 @@
           <w:tab w:val="left" w:pos="572"/>
         </w:tabs>
       </w:pPr>
-      <w:bookmarkStart w:id="1" w:name="_bookmark1"/>
+      <w:bookmarkStart w:id="1" w:name="_Toc141028556"/>
+      <w:r>
+        <w:rPr>
+          <w:spacing w:val="-2"/>
+        </w:rPr>
+        <w:t>Contexto</w:t>
+      </w:r>
       <w:bookmarkEnd w:id="1"/>
-      <w:r>
-        <w:rPr>
-          <w:spacing w:val="-2"/>
-        </w:rPr>
-        <w:t>Contexto</w:t>
-      </w:r>
     </w:p>
     <w:p>
       <w:pPr>
@@ -1318,28 +1986,7 @@
         <w:jc w:val="both"/>
       </w:pPr>
       <w:r>
-        <w:t xml:space="preserve">Em meio </w:t>
-      </w:r>
-      <w:r>
-        <w:t xml:space="preserve">há </w:t>
-      </w:r>
-      <w:r>
-        <w:t>tantas informações que são informadas nos resultados das empresas em seus Balanços Patrimoniais e Demonstrativos de Resultado de Exercício</w:t>
-      </w:r>
-      <w:r>
-        <w:t>,</w:t>
-      </w:r>
-      <w:r>
-        <w:t xml:space="preserve"> o investidor acaba </w:t>
-      </w:r>
-      <w:r>
-        <w:t xml:space="preserve">se perdendo em meio há tantas informações e acaba recorrendo a análise de terceiros </w:t>
-      </w:r>
-      <w:r>
-        <w:t>sem ter crivo para saber se a interpretação e ação perante aqueles dados é a mais adequada</w:t>
-      </w:r>
-      <w:r>
-        <w:t xml:space="preserve"> para o seu dinheiro.</w:t>
+        <w:t>Em meio há tantas informações que são informadas nos resultados das empresas em seus Balanços Patrimoniais e Demonstrativos de Resultado de Exercício, o investidor acaba se perdendo em meio há tantas informações e acaba recorrendo a análise de terceiros sem ter crivo para saber se a interpretação e ação perante aqueles dados é a mais adequada para o seu dinheiro.</w:t>
       </w:r>
     </w:p>
     <w:p>
@@ -1385,64 +2032,7 @@
         <w:jc w:val="both"/>
       </w:pPr>
       <w:r>
-        <w:t xml:space="preserve">A Magazine Luiza é uma empresa do varejo </w:t>
-      </w:r>
-      <w:r>
-        <w:t xml:space="preserve">brasileiro que hoje possui </w:t>
-      </w:r>
-      <w:r>
-        <w:t xml:space="preserve">1302 lojas físicas em 20 estados brasileiros além de lojas </w:t>
-      </w:r>
-      <w:r>
-        <w:t xml:space="preserve">virtuais. </w:t>
-      </w:r>
-      <w:r>
-        <w:t xml:space="preserve">Ela como </w:t>
-      </w:r>
-      <w:r>
-        <w:t xml:space="preserve">todas as lojas físicas no período de pandemia tiveram sus vendas afetadas pelo </w:t>
-      </w:r>
-      <w:r>
-        <w:t>lock down que manteve as lojas fecha</w:t>
-      </w:r>
-      <w:r>
-        <w:t>das, isso afetou drasticamente a economia mundial</w:t>
-      </w:r>
-      <w:r>
-        <w:t>, pela queda do faturamento de grandes players mundiais e nacionais</w:t>
-      </w:r>
-      <w:r>
-        <w:t xml:space="preserve"> e com a Análise Fundamentalista do Ativo MGLU3 </w:t>
-      </w:r>
-      <w:r>
-        <w:t xml:space="preserve">quero mostrar se a empresa </w:t>
-      </w:r>
-      <w:r>
-        <w:t>é uma boa op</w:t>
-      </w:r>
-      <w:r>
-        <w:t>ção de investimento a longo prazo, sabendo se houve perigo</w:t>
-      </w:r>
-      <w:r>
-        <w:t xml:space="preserve"> de insolvência ou se manteve solvente</w:t>
-      </w:r>
-      <w:r>
-        <w:t>,</w:t>
-      </w:r>
-      <w:r>
-        <w:t xml:space="preserve"> </w:t>
-      </w:r>
-      <w:r>
-        <w:t xml:space="preserve">trazendo informações por meio de dados que comumente são utilizados </w:t>
-      </w:r>
-      <w:r>
-        <w:t>pela maioria dos portais de análise fundamentalista</w:t>
-      </w:r>
-      <w:r>
-        <w:t xml:space="preserve"> mas transformados no Termometro de Kanitz</w:t>
-      </w:r>
-      <w:r>
-        <w:t>.</w:t>
+        <w:t xml:space="preserve">A Magazine Luiza é uma empresa do varejo brasileiro que hoje possui 1302 lojas físicas em 20 estados brasileiros além de lojas virtuais. Ela como todas as lojas físicas no período de pandemia tiveram sus vendas afetadas pelo lock down que manteve as lojas fechadas, isso afetou drasticamente a economia mundial, pela queda do faturamento de grandes players mundiais e nacionais e com a Análise Fundamentalista do Ativo MGLU3 quero mostrar se a empresa é uma boa opção de investimento a longo prazo, sabendo se houve perigo de insolvência ou se manteve solvente, trazendo informações por meio de dados que comumente são utilizados pela maioria dos portais de análise fundamentalista mas transformados no Termometro de Kanitz.  </w:t>
       </w:r>
     </w:p>
     <w:p>
@@ -1492,10 +2082,7 @@
         <w:jc w:val="both"/>
       </w:pPr>
       <w:r>
-        <w:t>Nos anos de 20</w:t>
-      </w:r>
-      <w:r>
-        <w:t>20, 2021 e 2022 a empresa se manteve solvente?</w:t>
+        <w:t>Nos anos de 2020, 2021 e 2022 a empresa se manteve solvente?</w:t>
       </w:r>
     </w:p>
     <w:p>
@@ -1510,10 +2097,7 @@
         <w:jc w:val="both"/>
       </w:pPr>
       <w:r>
-        <w:t>Qua</w:t>
-      </w:r>
-      <w:r>
-        <w:t>is as receitas por canais nesse período?</w:t>
+        <w:t>Quais as receitas por canais nesse período?</w:t>
       </w:r>
     </w:p>
     <w:p>
@@ -1528,10 +2112,7 @@
         <w:jc w:val="both"/>
       </w:pPr>
       <w:r>
-        <w:t>Houve investimentos</w:t>
-      </w:r>
-      <w:r>
-        <w:t>, em quais pontos?</w:t>
+        <w:t>Houve investimentos, em quais pontos?</w:t>
       </w:r>
     </w:p>
     <w:p>
@@ -1561,10 +2142,7 @@
         <w:jc w:val="both"/>
       </w:pPr>
       <w:r>
-        <w:t>Qual</w:t>
-      </w:r>
-      <w:r>
-        <w:t xml:space="preserve"> foi a performance dos canais de venda nesse período?</w:t>
+        <w:t>Qual foi a performance dos canais de venda nesse período?</w:t>
       </w:r>
     </w:p>
     <w:p>
@@ -1596,9 +2174,6 @@
       <w:r>
         <w:t>A empresa teve um aumento do passivo?</w:t>
       </w:r>
-      <w:r>
-        <w:t>\</w:t>
-      </w:r>
     </w:p>
     <w:p>
       <w:pPr>
@@ -1642,7 +2217,7 @@
         </w:rPr>
         <w:lastRenderedPageBreak/>
         <w:drawing>
-          <wp:anchor distT="0" distB="0" distL="114300" distR="114300" simplePos="0" relativeHeight="251660288" behindDoc="1" locked="0" layoutInCell="1" allowOverlap="1" wp14:anchorId="098DD1E5" wp14:editId="05CD8075">
+          <wp:anchor distT="0" distB="0" distL="114300" distR="114300" simplePos="0" relativeHeight="251660288" behindDoc="1" locked="0" layoutInCell="1" allowOverlap="1" wp14:anchorId="16EA56F2" wp14:editId="37163A1C">
             <wp:simplePos x="0" y="0"/>
             <wp:positionH relativeFrom="margin">
               <wp:align>left</wp:align>
@@ -1750,22 +2325,7 @@
         <w:jc w:val="both"/>
       </w:pPr>
       <w:r>
-        <w:t xml:space="preserve">No modelo dimensional </w:t>
-      </w:r>
-      <w:r>
-        <w:t>criei por meio de uma função DAX</w:t>
-      </w:r>
-      <w:r>
-        <w:t xml:space="preserve"> </w:t>
-      </w:r>
-      <w:r>
-        <w:t>a tabela ETL_Dim_Data para me ajudar no relacionamento de data</w:t>
-      </w:r>
-      <w:r>
-        <w:t xml:space="preserve"> anual e trimestral de 2020, 2021 e 2022 pelo script abaixo</w:t>
-      </w:r>
-      <w:r>
-        <w:t>.</w:t>
+        <w:t>No modelo dimensional criei por meio de uma função DAX a tabela ETL_Dim_Data para me ajudar no relacionamento de data anual e trimestral de 2020, 2021 e 2022 pelo script abaixo.</w:t>
       </w:r>
     </w:p>
     <w:p>
@@ -1946,137 +2506,101 @@
         <w:rPr>
           <w:lang w:val="pt-BR"/>
         </w:rPr>
-        <w:t>elacionamento de Data com</w:t>
-      </w:r>
+        <w:t xml:space="preserve">elacionamento de Data com Data nas tabelas </w:t>
+      </w:r>
+      <w:proofErr w:type="spellStart"/>
       <w:r>
         <w:rPr>
           <w:lang w:val="pt-BR"/>
         </w:rPr>
-        <w:t xml:space="preserve"> Data</w:t>
-      </w:r>
+        <w:t>DAX_Investimentos</w:t>
+      </w:r>
+      <w:proofErr w:type="spellEnd"/>
       <w:r>
         <w:rPr>
           <w:lang w:val="pt-BR"/>
         </w:rPr>
-        <w:t xml:space="preserve"> </w:t>
-      </w:r>
+        <w:t xml:space="preserve">, </w:t>
+      </w:r>
+      <w:proofErr w:type="spellStart"/>
       <w:r>
         <w:rPr>
           <w:lang w:val="pt-BR"/>
         </w:rPr>
-        <w:t>na</w:t>
-      </w:r>
+        <w:t>DAX_Termometro</w:t>
+      </w:r>
+      <w:proofErr w:type="spellEnd"/>
       <w:r>
         <w:rPr>
           <w:lang w:val="pt-BR"/>
         </w:rPr>
-        <w:t xml:space="preserve">s tabelas </w:t>
+        <w:t xml:space="preserve"> Kanitz</w:t>
+      </w:r>
+      <w:r>
+        <w:rPr>
+          <w:lang w:val="pt-BR"/>
+        </w:rPr>
+        <w:t xml:space="preserve">, </w:t>
       </w:r>
       <w:proofErr w:type="spellStart"/>
       <w:r>
         <w:rPr>
           <w:lang w:val="pt-BR"/>
         </w:rPr>
-        <w:t>DAX_Investimentos</w:t>
+        <w:t>DAX_Num</w:t>
       </w:r>
       <w:proofErr w:type="spellEnd"/>
       <w:r>
         <w:rPr>
           <w:lang w:val="pt-BR"/>
         </w:rPr>
+        <w:t xml:space="preserve"> Canais</w:t>
+      </w:r>
+      <w:r>
+        <w:rPr>
+          <w:lang w:val="pt-BR"/>
+        </w:rPr>
         <w:t xml:space="preserve">, </w:t>
       </w:r>
+      <w:r>
+        <w:rPr>
+          <w:lang w:val="pt-BR"/>
+        </w:rPr>
+        <w:t>DAX_DRE Consolidado</w:t>
+      </w:r>
+      <w:r>
+        <w:rPr>
+          <w:lang w:val="pt-BR"/>
+        </w:rPr>
+        <w:t xml:space="preserve">, </w:t>
+      </w:r>
       <w:proofErr w:type="spellStart"/>
       <w:r>
         <w:rPr>
           <w:lang w:val="pt-BR"/>
         </w:rPr>
-        <w:t>DAX_Termometro</w:t>
+        <w:t>DAX_Balanço</w:t>
       </w:r>
       <w:proofErr w:type="spellEnd"/>
       <w:r>
         <w:rPr>
           <w:lang w:val="pt-BR"/>
         </w:rPr>
-        <w:t xml:space="preserve"> Kanitz</w:t>
-      </w:r>
+        <w:t xml:space="preserve"> e </w:t>
+      </w:r>
+      <w:proofErr w:type="spellStart"/>
       <w:r>
         <w:rPr>
           <w:lang w:val="pt-BR"/>
         </w:rPr>
-        <w:t xml:space="preserve">, </w:t>
-      </w:r>
-      <w:proofErr w:type="spellStart"/>
+        <w:t>DAX_Estoque</w:t>
+      </w:r>
+      <w:proofErr w:type="spellEnd"/>
       <w:r>
         <w:rPr>
           <w:lang w:val="pt-BR"/>
         </w:rPr>
-        <w:t>DAX_Num</w:t>
-      </w:r>
-      <w:proofErr w:type="spellEnd"/>
-      <w:r>
-        <w:rPr>
-          <w:lang w:val="pt-BR"/>
-        </w:rPr>
-        <w:t xml:space="preserve"> Canais</w:t>
-      </w:r>
-      <w:r>
-        <w:rPr>
-          <w:lang w:val="pt-BR"/>
-        </w:rPr>
-        <w:t xml:space="preserve">, </w:t>
-      </w:r>
-      <w:r>
-        <w:rPr>
-          <w:lang w:val="pt-BR"/>
-        </w:rPr>
-        <w:t>DAX_DRE Consolidado</w:t>
-      </w:r>
-      <w:r>
-        <w:rPr>
-          <w:lang w:val="pt-BR"/>
-        </w:rPr>
-        <w:t xml:space="preserve">, </w:t>
-      </w:r>
-      <w:proofErr w:type="spellStart"/>
-      <w:r>
-        <w:rPr>
-          <w:lang w:val="pt-BR"/>
-        </w:rPr>
-        <w:t>DAX_Balanço</w:t>
-      </w:r>
-      <w:proofErr w:type="spellEnd"/>
-      <w:r>
-        <w:rPr>
-          <w:lang w:val="pt-BR"/>
-        </w:rPr>
-        <w:t xml:space="preserve"> e </w:t>
-      </w:r>
-      <w:proofErr w:type="spellStart"/>
-      <w:r>
-        <w:rPr>
-          <w:lang w:val="pt-BR"/>
-        </w:rPr>
-        <w:t>DAX_Estoque</w:t>
-      </w:r>
-      <w:proofErr w:type="spellEnd"/>
-      <w:r>
-        <w:rPr>
-          <w:lang w:val="pt-BR"/>
-        </w:rPr>
-        <w:t xml:space="preserve"> que criei imputando manualmente os dados</w:t>
-      </w:r>
-      <w:r>
-        <w:rPr>
-          <w:lang w:val="pt-BR"/>
-        </w:rPr>
-        <w:t xml:space="preserve"> </w:t>
-      </w:r>
-      <w:r>
-        <w:rPr>
-          <w:lang w:val="pt-BR"/>
-        </w:rPr>
-        <w:t>do arquivo Excel.</w:t>
+        <w:t xml:space="preserve"> que criei imputando manualmente os dados do arquivo Excel.</w:t>
       </w:r>
     </w:p>
     <w:p>
@@ -2137,8 +2661,7 @@
         </w:tabs>
         <w:ind w:left="570" w:hanging="468"/>
       </w:pPr>
-      <w:bookmarkStart w:id="2" w:name="_bookmark2"/>
-      <w:bookmarkEnd w:id="2"/>
+      <w:bookmarkStart w:id="2" w:name="_Toc141028557"/>
       <w:r>
         <w:rPr>
           <w:spacing w:val="-2"/>
@@ -2146,6 +2669,7 @@
         <w:lastRenderedPageBreak/>
         <w:t>Objetivos</w:t>
       </w:r>
+      <w:bookmarkEnd w:id="2"/>
     </w:p>
     <w:p>
       <w:pPr>
@@ -2223,23 +2747,23 @@
         </w:tabs>
         <w:ind w:left="570" w:hanging="468"/>
       </w:pPr>
-      <w:bookmarkStart w:id="3" w:name="_bookmark3"/>
+      <w:bookmarkStart w:id="3" w:name="_Toc141028558"/>
+      <w:r>
+        <w:t>Público</w:t>
+      </w:r>
+      <w:r>
+        <w:rPr>
+          <w:spacing w:val="-2"/>
+        </w:rPr>
+        <w:t xml:space="preserve"> </w:t>
+      </w:r>
+      <w:r>
+        <w:rPr>
+          <w:spacing w:val="-4"/>
+        </w:rPr>
+        <w:t>alvo</w:t>
+      </w:r>
       <w:bookmarkEnd w:id="3"/>
-      <w:r>
-        <w:t>Público</w:t>
-      </w:r>
-      <w:r>
-        <w:rPr>
-          <w:spacing w:val="-2"/>
-        </w:rPr>
-        <w:t xml:space="preserve"> </w:t>
-      </w:r>
-      <w:r>
-        <w:rPr>
-          <w:spacing w:val="-4"/>
-        </w:rPr>
-        <w:t>alvo</w:t>
-      </w:r>
     </w:p>
     <w:p>
       <w:pPr>
@@ -2265,21 +2789,6 @@
         <w:pStyle w:val="Corpodetexto"/>
         <w:spacing w:line="360" w:lineRule="auto"/>
         <w:ind w:left="102" w:right="667" w:firstLine="707"/>
-        <w:jc w:val="both"/>
-      </w:pPr>
-      <w:r>
-        <w:t xml:space="preserve">Investidores de longo prazo conhecidos como Buy and Holder e novos </w:t>
-      </w:r>
-      <w:r>
-        <w:rPr>
-          <w:spacing w:val="-2"/>
-        </w:rPr>
-        <w:t>investidores.</w:t>
-      </w:r>
-    </w:p>
-    <w:p>
-      <w:pPr>
-        <w:spacing w:line="360" w:lineRule="auto"/>
         <w:jc w:val="both"/>
         <w:sectPr>
           <w:headerReference w:type="default" r:id="rId10"/>
@@ -2289,6 +2798,15 @@
           <w:cols w:space="720"/>
         </w:sectPr>
       </w:pPr>
+      <w:r>
+        <w:t xml:space="preserve">Investidores de longo prazo conhecidos como Buy and Holder e novos </w:t>
+      </w:r>
+      <w:r>
+        <w:rPr>
+          <w:spacing w:val="-2"/>
+        </w:rPr>
+        <w:t>investidores no mercado de ações.</w:t>
+      </w:r>
     </w:p>
     <w:p>
       <w:pPr>
@@ -2306,8 +2824,6 @@
           <w:sz w:val="32"/>
         </w:rPr>
       </w:pPr>
-      <w:bookmarkStart w:id="4" w:name="_bookmark4"/>
-      <w:bookmarkEnd w:id="4"/>
       <w:r>
         <w:rPr>
           <w:b/>
@@ -2361,6 +2877,7 @@
         <w:spacing w:before="185"/>
         <w:ind w:left="572" w:hanging="471"/>
       </w:pPr>
+      <w:bookmarkStart w:id="4" w:name="_Toc141028559"/>
       <w:r>
         <w:t>Modelo</w:t>
       </w:r>
@@ -2376,6 +2893,7 @@
         </w:rPr>
         <w:t>Dimensional</w:t>
       </w:r>
+      <w:bookmarkEnd w:id="4"/>
     </w:p>
     <w:p>
       <w:pPr>
@@ -2391,13 +2909,13 @@
           <w:noProof/>
         </w:rPr>
         <w:drawing>
-          <wp:anchor distT="0" distB="0" distL="0" distR="0" simplePos="0" relativeHeight="251658240" behindDoc="0" locked="0" layoutInCell="1" allowOverlap="1" wp14:anchorId="5FE822F7" wp14:editId="5FE822F8">
+          <wp:anchor distT="0" distB="0" distL="0" distR="0" simplePos="0" relativeHeight="251659264" behindDoc="0" locked="0" layoutInCell="1" allowOverlap="1" wp14:anchorId="6AC026DA" wp14:editId="689F5B80">
             <wp:simplePos x="0" y="0"/>
             <wp:positionH relativeFrom="page">
-              <wp:posOffset>1625938</wp:posOffset>
+              <wp:posOffset>1130300</wp:posOffset>
             </wp:positionH>
             <wp:positionV relativeFrom="paragraph">
-              <wp:posOffset>182286</wp:posOffset>
+              <wp:posOffset>172720</wp:posOffset>
             </wp:positionV>
             <wp:extent cx="5597266" cy="3028378"/>
             <wp:effectExtent l="0" t="0" r="0" b="0"/>
@@ -2734,6 +3252,15 @@
     </w:p>
     <w:p>
       <w:pPr>
+        <w:pStyle w:val="Corpodetexto"/>
+        <w:rPr>
+          <w:b/>
+          <w:sz w:val="23"/>
+        </w:rPr>
+      </w:pPr>
+    </w:p>
+    <w:p>
+      <w:pPr>
         <w:pStyle w:val="Ttulo2"/>
         <w:numPr>
           <w:ilvl w:val="1"/>
@@ -2745,8 +3272,7 @@
         <w:spacing w:before="1"/>
         <w:ind w:left="572" w:hanging="471"/>
       </w:pPr>
-      <w:bookmarkStart w:id="5" w:name="_bookmark5"/>
-      <w:bookmarkEnd w:id="5"/>
+      <w:bookmarkStart w:id="5" w:name="_Toc141028560"/>
       <w:r>
         <w:lastRenderedPageBreak/>
         <w:t>Fatos</w:t>
@@ -2772,6 +3298,7 @@
         </w:rPr>
         <w:t>Dimensões</w:t>
       </w:r>
+      <w:bookmarkEnd w:id="5"/>
     </w:p>
     <w:p>
       <w:pPr>
@@ -2831,7 +3358,7 @@
           <w:sz w:val="28"/>
         </w:rPr>
         <w:drawing>
-          <wp:inline distT="0" distB="0" distL="0" distR="0" wp14:anchorId="5067A618" wp14:editId="22186C87">
+          <wp:inline distT="0" distB="0" distL="0" distR="0" wp14:anchorId="44862354" wp14:editId="69062195">
             <wp:extent cx="6013210" cy="6965556"/>
             <wp:effectExtent l="0" t="0" r="6985" b="0"/>
             <wp:docPr id="726337524" name="Imagem 2"/>
@@ -2964,8 +3491,7 @@
         </w:tabs>
         <w:spacing w:before="89"/>
       </w:pPr>
-      <w:bookmarkStart w:id="6" w:name="_bookmark7"/>
-      <w:bookmarkEnd w:id="6"/>
+      <w:bookmarkStart w:id="6" w:name="_Toc141028561"/>
       <w:r>
         <w:lastRenderedPageBreak/>
         <w:t>Integração,</w:t>
@@ -3018,6 +3544,7 @@
         </w:rPr>
         <w:t>Dados</w:t>
       </w:r>
+      <w:bookmarkEnd w:id="6"/>
     </w:p>
     <w:p>
       <w:pPr>
@@ -3040,32 +3567,32 @@
         </w:tabs>
         <w:ind w:left="572" w:hanging="471"/>
       </w:pPr>
-      <w:bookmarkStart w:id="7" w:name="_bookmark8"/>
+      <w:bookmarkStart w:id="7" w:name="_Toc141028562"/>
+      <w:r>
+        <w:t>Fontes</w:t>
+      </w:r>
+      <w:r>
+        <w:rPr>
+          <w:spacing w:val="-5"/>
+        </w:rPr>
+        <w:t xml:space="preserve"> </w:t>
+      </w:r>
+      <w:r>
+        <w:t>de</w:t>
+      </w:r>
+      <w:r>
+        <w:rPr>
+          <w:spacing w:val="-1"/>
+        </w:rPr>
+        <w:t xml:space="preserve"> </w:t>
+      </w:r>
+      <w:r>
+        <w:rPr>
+          <w:spacing w:val="-4"/>
+        </w:rPr>
+        <w:t>Dados</w:t>
+      </w:r>
       <w:bookmarkEnd w:id="7"/>
-      <w:r>
-        <w:t>Fontes</w:t>
-      </w:r>
-      <w:r>
-        <w:rPr>
-          <w:spacing w:val="-5"/>
-        </w:rPr>
-        <w:t xml:space="preserve"> </w:t>
-      </w:r>
-      <w:r>
-        <w:t>de</w:t>
-      </w:r>
-      <w:r>
-        <w:rPr>
-          <w:spacing w:val="-1"/>
-        </w:rPr>
-        <w:t xml:space="preserve"> </w:t>
-      </w:r>
-      <w:r>
-        <w:rPr>
-          <w:spacing w:val="-4"/>
-        </w:rPr>
-        <w:t>Dados</w:t>
-      </w:r>
     </w:p>
     <w:p>
       <w:pPr>
@@ -3196,13 +3723,7 @@
           <w:rPr>
             <w:rStyle w:val="Hyperlink"/>
           </w:rPr>
-          <w:t xml:space="preserve">Link portal Magazine Luiza – Relação </w:t>
-        </w:r>
-        <w:r>
-          <w:rPr>
-            <w:rStyle w:val="Hyperlink"/>
-          </w:rPr>
-          <w:t>com Investidores</w:t>
+          <w:t>Link portal Magazine Luiza – Relação com Investidores</w:t>
         </w:r>
       </w:hyperlink>
     </w:p>
@@ -3213,23 +3734,18 @@
         <w:ind w:left="572"/>
       </w:pPr>
       <w:r>
-        <w:t>Abaixo l</w:t>
-      </w:r>
-      <w:r>
-        <w:t xml:space="preserve">ink direto para </w:t>
-      </w:r>
-      <w:r>
-        <w:t>d</w:t>
-      </w:r>
-      <w:r>
-        <w:t xml:space="preserve">ownload </w:t>
-      </w:r>
-      <w:r>
-        <w:t>da planilha do período utilizado no trabalho</w:t>
-      </w:r>
-      <w:r>
-        <w:t xml:space="preserve"> </w:t>
-      </w:r>
+        <w:t>Abaixo link direto para download da planilha do período utilizado no trabalho</w:t>
+      </w:r>
+    </w:p>
+    <w:p>
+      <w:pPr>
+        <w:pStyle w:val="Corpodetexto"/>
+        <w:numPr>
+          <w:ilvl w:val="2"/>
+          <w:numId w:val="12"/>
+        </w:numPr>
+        <w:spacing w:line="720" w:lineRule="auto"/>
+      </w:pPr>
       <w:r>
         <w:rPr>
           <w:b/>
@@ -3250,8 +3766,11 @@
     <w:p>
       <w:pPr>
         <w:pStyle w:val="Corpodetexto"/>
+        <w:numPr>
+          <w:ilvl w:val="2"/>
+          <w:numId w:val="12"/>
+        </w:numPr>
         <w:spacing w:line="720" w:lineRule="auto"/>
-        <w:ind w:firstLine="572"/>
       </w:pPr>
       <w:hyperlink r:id="rId14">
         <w:r>
@@ -3269,9 +3788,6 @@
         <w:spacing w:before="1" w:line="360" w:lineRule="auto"/>
         <w:ind w:left="102" w:firstLine="468"/>
       </w:pPr>
-      <w:r>
-        <w:t>Descrição das bases de dados ou arquivos utilizados pelo projeto como fonte, apresentando possíveis diagramas dos bancos de dados relacionais.</w:t>
-      </w:r>
     </w:p>
     <w:p>
       <w:pPr>
@@ -3279,13 +3795,6 @@
         <w:spacing w:before="1" w:line="360" w:lineRule="auto"/>
         <w:ind w:left="102" w:firstLine="468"/>
       </w:pPr>
-    </w:p>
-    <w:p>
-      <w:pPr>
-        <w:pStyle w:val="Corpodetexto"/>
-        <w:spacing w:before="1" w:line="360" w:lineRule="auto"/>
-        <w:ind w:left="102" w:firstLine="468"/>
-      </w:pPr>
       <w:r>
         <w:t xml:space="preserve">Foram utilizadas as guias </w:t>
       </w:r>
@@ -3337,6 +3846,24 @@
       <w:r>
         <w:t xml:space="preserve"> </w:t>
       </w:r>
+    </w:p>
+    <w:p>
+      <w:pPr>
+        <w:pStyle w:val="Corpodetexto"/>
+        <w:spacing w:before="1"/>
+        <w:rPr>
+          <w:sz w:val="36"/>
+        </w:rPr>
+      </w:pPr>
+    </w:p>
+    <w:p>
+      <w:pPr>
+        <w:pStyle w:val="Corpodetexto"/>
+        <w:spacing w:before="1"/>
+        <w:rPr>
+          <w:sz w:val="36"/>
+        </w:rPr>
+      </w:pPr>
     </w:p>
     <w:p>
       <w:pPr>
@@ -3494,75 +4021,741 @@
         </w:tabs>
         <w:ind w:left="570" w:hanging="468"/>
       </w:pPr>
-      <w:bookmarkStart w:id="8" w:name="_bookmark9"/>
+      <w:bookmarkStart w:id="8" w:name="_Toc141028563"/>
+      <w:r>
+        <w:t>Processos</w:t>
+      </w:r>
+      <w:r>
+        <w:rPr>
+          <w:spacing w:val="-4"/>
+        </w:rPr>
+        <w:t xml:space="preserve"> </w:t>
+      </w:r>
+      <w:r>
+        <w:t>de</w:t>
+      </w:r>
+      <w:r>
+        <w:rPr>
+          <w:spacing w:val="-4"/>
+        </w:rPr>
+        <w:t xml:space="preserve"> </w:t>
+      </w:r>
+      <w:r>
+        <w:t>Integração</w:t>
+      </w:r>
+      <w:r>
+        <w:rPr>
+          <w:spacing w:val="-4"/>
+        </w:rPr>
+        <w:t xml:space="preserve"> </w:t>
+      </w:r>
+      <w:r>
+        <w:t>e</w:t>
+      </w:r>
+      <w:r>
+        <w:rPr>
+          <w:spacing w:val="-4"/>
+        </w:rPr>
+        <w:t xml:space="preserve"> </w:t>
+      </w:r>
+      <w:r>
+        <w:t>Carga</w:t>
+      </w:r>
+      <w:r>
+        <w:rPr>
+          <w:spacing w:val="-4"/>
+        </w:rPr>
+        <w:t xml:space="preserve"> </w:t>
+      </w:r>
+      <w:r>
+        <w:rPr>
+          <w:spacing w:val="-2"/>
+        </w:rPr>
+        <w:t>(ETL)</w:t>
+      </w:r>
       <w:bookmarkEnd w:id="8"/>
-      <w:r>
-        <w:t>Processos</w:t>
-      </w:r>
-      <w:r>
+    </w:p>
+    <w:p>
+      <w:pPr>
+        <w:pStyle w:val="Corpodetexto"/>
+        <w:rPr>
+          <w:b/>
+          <w:sz w:val="26"/>
+        </w:rPr>
+      </w:pPr>
+    </w:p>
+    <w:p>
+      <w:pPr>
+        <w:pStyle w:val="Corpodetexto"/>
+        <w:rPr>
+          <w:b/>
+          <w:sz w:val="22"/>
+        </w:rPr>
+      </w:pPr>
+    </w:p>
+    <w:p>
+      <w:pPr>
+        <w:pStyle w:val="Corpodetexto"/>
+        <w:ind w:left="810"/>
         <w:rPr>
           <w:spacing w:val="-4"/>
         </w:rPr>
+      </w:pPr>
+      <w:r>
+        <w:t>Utilizado</w:t>
+      </w:r>
+      <w:r>
+        <w:rPr>
+          <w:spacing w:val="-4"/>
+        </w:rPr>
         <w:t xml:space="preserve"> </w:t>
       </w:r>
       <w:r>
+        <w:t>a</w:t>
+      </w:r>
+      <w:r>
+        <w:rPr>
+          <w:spacing w:val="-2"/>
+        </w:rPr>
+        <w:t xml:space="preserve"> </w:t>
+      </w:r>
+      <w:r>
+        <w:t>ferramenta</w:t>
+      </w:r>
+      <w:r>
+        <w:rPr>
+          <w:spacing w:val="-5"/>
+        </w:rPr>
+        <w:t xml:space="preserve"> </w:t>
+      </w:r>
+      <w:r>
+        <w:t>Power</w:t>
+      </w:r>
+      <w:r>
+        <w:rPr>
+          <w:spacing w:val="-4"/>
+        </w:rPr>
+        <w:t xml:space="preserve"> </w:t>
+      </w:r>
+      <w:r>
+        <w:t>BI</w:t>
+      </w:r>
+      <w:r>
+        <w:rPr>
+          <w:spacing w:val="-5"/>
+        </w:rPr>
+        <w:t xml:space="preserve"> </w:t>
+      </w:r>
+      <w:r>
+        <w:t>e</w:t>
+      </w:r>
+      <w:r>
+        <w:rPr>
+          <w:spacing w:val="1"/>
+        </w:rPr>
+        <w:t xml:space="preserve"> </w:t>
+      </w:r>
+      <w:r>
+        <w:t>suas</w:t>
+      </w:r>
+      <w:r>
+        <w:rPr>
+          <w:spacing w:val="-3"/>
+        </w:rPr>
+        <w:t xml:space="preserve"> </w:t>
+      </w:r>
+      <w:r>
+        <w:t>funcionalidades</w:t>
+      </w:r>
+      <w:r>
+        <w:rPr>
+          <w:spacing w:val="-1"/>
+        </w:rPr>
+        <w:t xml:space="preserve"> </w:t>
+      </w:r>
+      <w:r>
         <w:t>de</w:t>
       </w:r>
       <w:r>
         <w:rPr>
+          <w:spacing w:val="-3"/>
+        </w:rPr>
+        <w:t xml:space="preserve"> </w:t>
+      </w:r>
+      <w:r>
+        <w:rPr>
           <w:spacing w:val="-4"/>
         </w:rPr>
+        <w:t>ETL</w:t>
+      </w:r>
+    </w:p>
+    <w:p>
+      <w:pPr>
+        <w:pStyle w:val="Corpodetexto"/>
+        <w:ind w:left="810"/>
+        <w:rPr>
+          <w:spacing w:val="-4"/>
+        </w:rPr>
+      </w:pPr>
+    </w:p>
+    <w:p>
+      <w:pPr>
+        <w:pStyle w:val="Corpodetexto"/>
+        <w:spacing w:before="93"/>
+        <w:rPr>
+          <w:b/>
+          <w:bCs/>
+          <w:spacing w:val="-2"/>
+        </w:rPr>
+      </w:pPr>
+      <w:r>
+        <w:rPr>
+          <w:b/>
+          <w:bCs/>
+        </w:rPr>
+        <w:t>Etapas</w:t>
+      </w:r>
+      <w:r>
+        <w:rPr>
+          <w:b/>
+          <w:bCs/>
+          <w:spacing w:val="-3"/>
+        </w:rPr>
         <w:t xml:space="preserve"> </w:t>
       </w:r>
       <w:r>
-        <w:t>Integração</w:t>
+        <w:rPr>
+          <w:b/>
+          <w:bCs/>
+        </w:rPr>
+        <w:t>da</w:t>
+      </w:r>
+      <w:r>
+        <w:rPr>
+          <w:b/>
+          <w:bCs/>
+          <w:spacing w:val="1"/>
+        </w:rPr>
+        <w:t xml:space="preserve"> </w:t>
+      </w:r>
+      <w:r>
+        <w:rPr>
+          <w:b/>
+          <w:bCs/>
+          <w:spacing w:val="-2"/>
+        </w:rPr>
+        <w:t>Transformação:</w:t>
+      </w:r>
+    </w:p>
+    <w:p>
+      <w:pPr>
+        <w:pStyle w:val="Corpodetexto"/>
+        <w:spacing w:before="93"/>
+      </w:pPr>
+    </w:p>
+    <w:p>
+      <w:pPr>
+        <w:pStyle w:val="PargrafodaLista"/>
+        <w:numPr>
+          <w:ilvl w:val="2"/>
+          <w:numId w:val="6"/>
+        </w:numPr>
+        <w:tabs>
+          <w:tab w:val="left" w:pos="1529"/>
+          <w:tab w:val="left" w:pos="1530"/>
+        </w:tabs>
+        <w:spacing w:before="139"/>
+        <w:rPr>
+          <w:sz w:val="24"/>
+        </w:rPr>
+      </w:pPr>
+      <w:r>
+        <w:rPr>
+          <w:sz w:val="24"/>
+        </w:rPr>
+        <w:t>Removido</w:t>
+      </w:r>
+      <w:r>
+        <w:rPr>
+          <w:spacing w:val="-3"/>
+          <w:sz w:val="24"/>
+        </w:rPr>
+        <w:t xml:space="preserve"> </w:t>
+      </w:r>
+      <w:r>
+        <w:rPr>
+          <w:sz w:val="24"/>
+        </w:rPr>
+        <w:t>‘NULL’</w:t>
+      </w:r>
+      <w:r>
+        <w:rPr>
+          <w:spacing w:val="-3"/>
+          <w:sz w:val="24"/>
+        </w:rPr>
+        <w:t xml:space="preserve"> </w:t>
+      </w:r>
+      <w:r>
+        <w:rPr>
+          <w:sz w:val="24"/>
+        </w:rPr>
+        <w:t>com</w:t>
+      </w:r>
+      <w:r>
+        <w:rPr>
+          <w:spacing w:val="-3"/>
+          <w:sz w:val="24"/>
+        </w:rPr>
+        <w:t xml:space="preserve"> </w:t>
+      </w:r>
+      <w:r>
+        <w:rPr>
+          <w:sz w:val="24"/>
+        </w:rPr>
+        <w:t>filtro</w:t>
+      </w:r>
+      <w:r>
+        <w:rPr>
+          <w:spacing w:val="-2"/>
+          <w:sz w:val="24"/>
+        </w:rPr>
+        <w:t xml:space="preserve"> </w:t>
+      </w:r>
+      <w:r>
+        <w:rPr>
+          <w:sz w:val="24"/>
+        </w:rPr>
+        <w:t>de</w:t>
+      </w:r>
+      <w:r>
+        <w:rPr>
+          <w:spacing w:val="-3"/>
+          <w:sz w:val="24"/>
+        </w:rPr>
+        <w:t xml:space="preserve"> </w:t>
+      </w:r>
+      <w:r>
+        <w:rPr>
+          <w:sz w:val="24"/>
+        </w:rPr>
+        <w:t>diferente</w:t>
+      </w:r>
+      <w:r>
+        <w:rPr>
+          <w:spacing w:val="-3"/>
+          <w:sz w:val="24"/>
+        </w:rPr>
+        <w:t xml:space="preserve"> </w:t>
+      </w:r>
+      <w:r>
+        <w:rPr>
+          <w:spacing w:val="-5"/>
+          <w:sz w:val="24"/>
+        </w:rPr>
+        <w:t>de.</w:t>
+      </w:r>
+    </w:p>
+    <w:p>
+      <w:pPr>
+        <w:pStyle w:val="PargrafodaLista"/>
+        <w:numPr>
+          <w:ilvl w:val="2"/>
+          <w:numId w:val="6"/>
+        </w:numPr>
+        <w:tabs>
+          <w:tab w:val="left" w:pos="1529"/>
+          <w:tab w:val="left" w:pos="1530"/>
+        </w:tabs>
+        <w:spacing w:before="136"/>
+        <w:rPr>
+          <w:sz w:val="24"/>
+        </w:rPr>
+      </w:pPr>
+      <w:r>
+        <w:rPr>
+          <w:sz w:val="24"/>
+        </w:rPr>
+        <w:t>Aba</w:t>
+      </w:r>
+      <w:r>
+        <w:rPr>
+          <w:spacing w:val="-7"/>
+          <w:sz w:val="24"/>
+        </w:rPr>
+        <w:t xml:space="preserve"> </w:t>
+      </w:r>
+      <w:r>
+        <w:rPr>
+          <w:sz w:val="24"/>
+        </w:rPr>
+        <w:t>Balanço</w:t>
+      </w:r>
+      <w:r>
+        <w:rPr>
+          <w:spacing w:val="-3"/>
+          <w:sz w:val="24"/>
+        </w:rPr>
+        <w:t xml:space="preserve"> </w:t>
+      </w:r>
+      <w:r>
+        <w:rPr>
+          <w:sz w:val="24"/>
+        </w:rPr>
+        <w:t>Patrimonial</w:t>
+      </w:r>
+      <w:r>
+        <w:rPr>
+          <w:spacing w:val="-3"/>
+          <w:sz w:val="24"/>
+        </w:rPr>
+        <w:t xml:space="preserve"> </w:t>
+      </w:r>
+      <w:r>
+        <w:rPr>
+          <w:sz w:val="24"/>
+        </w:rPr>
+        <w:t>substituição</w:t>
       </w:r>
       <w:r>
         <w:rPr>
           <w:spacing w:val="-4"/>
+          <w:sz w:val="24"/>
         </w:rPr>
         <w:t xml:space="preserve"> </w:t>
       </w:r>
       <w:r>
-        <w:t>e</w:t>
+        <w:rPr>
+          <w:sz w:val="24"/>
+        </w:rPr>
+        <w:t>de</w:t>
+      </w:r>
+      <w:r>
+        <w:rPr>
+          <w:spacing w:val="-3"/>
+          <w:sz w:val="24"/>
+        </w:rPr>
+        <w:t xml:space="preserve"> </w:t>
+      </w:r>
+      <w:r>
+        <w:rPr>
+          <w:sz w:val="24"/>
+        </w:rPr>
+        <w:t>valores</w:t>
+      </w:r>
+      <w:r>
+        <w:rPr>
+          <w:spacing w:val="-3"/>
+          <w:sz w:val="24"/>
+        </w:rPr>
+        <w:t xml:space="preserve"> </w:t>
+      </w:r>
+      <w:r>
+        <w:rPr>
+          <w:sz w:val="24"/>
+        </w:rPr>
+        <w:t>‘null’</w:t>
       </w:r>
       <w:r>
         <w:rPr>
           <w:spacing w:val="-4"/>
+          <w:sz w:val="24"/>
         </w:rPr>
         <w:t xml:space="preserve"> </w:t>
       </w:r>
       <w:r>
-        <w:t>Carga</w:t>
+        <w:rPr>
+          <w:sz w:val="24"/>
+        </w:rPr>
+        <w:t>por</w:t>
+      </w:r>
+      <w:r>
+        <w:rPr>
+          <w:spacing w:val="-3"/>
+          <w:sz w:val="24"/>
+        </w:rPr>
+        <w:t xml:space="preserve"> </w:t>
+      </w:r>
+      <w:r>
+        <w:rPr>
+          <w:spacing w:val="-2"/>
+          <w:sz w:val="24"/>
+        </w:rPr>
+        <w:t>‘empty’</w:t>
+      </w:r>
+    </w:p>
+    <w:p>
+      <w:pPr>
+        <w:pStyle w:val="PargrafodaLista"/>
+        <w:numPr>
+          <w:ilvl w:val="2"/>
+          <w:numId w:val="6"/>
+        </w:numPr>
+        <w:tabs>
+          <w:tab w:val="left" w:pos="1529"/>
+          <w:tab w:val="left" w:pos="1530"/>
+        </w:tabs>
+        <w:spacing w:before="136"/>
+        <w:rPr>
+          <w:sz w:val="24"/>
+        </w:rPr>
+      </w:pPr>
+      <w:r>
+        <w:rPr>
+          <w:sz w:val="24"/>
+        </w:rPr>
+        <w:t>Aba</w:t>
+      </w:r>
+      <w:r>
+        <w:rPr>
+          <w:spacing w:val="-3"/>
+          <w:sz w:val="24"/>
+        </w:rPr>
+        <w:t xml:space="preserve"> </w:t>
+      </w:r>
+      <w:r>
+        <w:rPr>
+          <w:sz w:val="24"/>
+        </w:rPr>
+        <w:t>Termo</w:t>
+      </w:r>
+      <w:r>
+        <w:rPr>
+          <w:spacing w:val="-5"/>
+          <w:sz w:val="24"/>
+        </w:rPr>
+        <w:t xml:space="preserve"> </w:t>
+      </w:r>
+      <w:r>
+        <w:rPr>
+          <w:sz w:val="24"/>
+        </w:rPr>
+        <w:t>Kanitz</w:t>
       </w:r>
       <w:r>
         <w:rPr>
           <w:spacing w:val="-4"/>
+          <w:sz w:val="24"/>
         </w:rPr>
         <w:t xml:space="preserve"> </w:t>
       </w:r>
       <w:r>
         <w:rPr>
+          <w:sz w:val="24"/>
+        </w:rPr>
+        <w:t>substituição</w:t>
+      </w:r>
+      <w:r>
+        <w:rPr>
+          <w:spacing w:val="-3"/>
+          <w:sz w:val="24"/>
+        </w:rPr>
+        <w:t xml:space="preserve"> </w:t>
+      </w:r>
+      <w:r>
+        <w:rPr>
+          <w:sz w:val="24"/>
+        </w:rPr>
+        <w:t>de</w:t>
+      </w:r>
+      <w:r>
+        <w:rPr>
+          <w:spacing w:val="-3"/>
+          <w:sz w:val="24"/>
+        </w:rPr>
+        <w:t xml:space="preserve"> </w:t>
+      </w:r>
+      <w:r>
+        <w:rPr>
+          <w:sz w:val="24"/>
+        </w:rPr>
+        <w:t>valores</w:t>
+      </w:r>
+      <w:r>
+        <w:rPr>
+          <w:spacing w:val="-1"/>
+          <w:sz w:val="24"/>
+        </w:rPr>
+        <w:t xml:space="preserve"> </w:t>
+      </w:r>
+      <w:r>
+        <w:rPr>
+          <w:sz w:val="24"/>
+        </w:rPr>
+        <w:t>‘null’</w:t>
+      </w:r>
+      <w:r>
+        <w:rPr>
+          <w:spacing w:val="-4"/>
+          <w:sz w:val="24"/>
+        </w:rPr>
+        <w:t xml:space="preserve"> </w:t>
+      </w:r>
+      <w:r>
+        <w:rPr>
+          <w:sz w:val="24"/>
+        </w:rPr>
+        <w:t>por</w:t>
+      </w:r>
+      <w:r>
+        <w:rPr>
           <w:spacing w:val="-2"/>
-        </w:rPr>
-        <w:t>(ETL)</w:t>
-      </w:r>
-    </w:p>
-    <w:p>
-      <w:pPr>
-        <w:pStyle w:val="Corpodetexto"/>
-        <w:rPr>
-          <w:b/>
-          <w:sz w:val="26"/>
-        </w:rPr>
-      </w:pPr>
-    </w:p>
-    <w:p>
-      <w:pPr>
-        <w:pStyle w:val="Corpodetexto"/>
-        <w:rPr>
-          <w:b/>
-          <w:sz w:val="22"/>
+          <w:sz w:val="24"/>
+        </w:rPr>
+        <w:t xml:space="preserve"> ‘empty’</w:t>
+      </w:r>
+    </w:p>
+    <w:p>
+      <w:pPr>
+        <w:pStyle w:val="PargrafodaLista"/>
+        <w:numPr>
+          <w:ilvl w:val="2"/>
+          <w:numId w:val="6"/>
+        </w:numPr>
+        <w:tabs>
+          <w:tab w:val="left" w:pos="1529"/>
+          <w:tab w:val="left" w:pos="1530"/>
+        </w:tabs>
+        <w:spacing w:before="135"/>
+        <w:rPr>
+          <w:sz w:val="24"/>
+        </w:rPr>
+      </w:pPr>
+      <w:r>
+        <w:rPr>
+          <w:sz w:val="24"/>
+        </w:rPr>
+        <w:t>Usado</w:t>
+      </w:r>
+      <w:r>
+        <w:rPr>
+          <w:spacing w:val="-4"/>
+          <w:sz w:val="24"/>
+        </w:rPr>
+        <w:t xml:space="preserve"> </w:t>
+      </w:r>
+      <w:r>
+        <w:rPr>
+          <w:sz w:val="24"/>
+        </w:rPr>
+        <w:t>primeira</w:t>
+      </w:r>
+      <w:r>
+        <w:rPr>
+          <w:spacing w:val="-2"/>
+          <w:sz w:val="24"/>
+        </w:rPr>
+        <w:t xml:space="preserve"> </w:t>
+      </w:r>
+      <w:r>
+        <w:rPr>
+          <w:sz w:val="24"/>
+        </w:rPr>
+        <w:t>linha</w:t>
+      </w:r>
+      <w:r>
+        <w:rPr>
+          <w:spacing w:val="-1"/>
+          <w:sz w:val="24"/>
+        </w:rPr>
+        <w:t xml:space="preserve"> </w:t>
+      </w:r>
+      <w:r>
+        <w:rPr>
+          <w:sz w:val="24"/>
+        </w:rPr>
+        <w:t>como</w:t>
+      </w:r>
+      <w:r>
+        <w:rPr>
+          <w:spacing w:val="-4"/>
+          <w:sz w:val="24"/>
+        </w:rPr>
+        <w:t xml:space="preserve"> </w:t>
+      </w:r>
+      <w:r>
+        <w:rPr>
+          <w:sz w:val="24"/>
+        </w:rPr>
+        <w:t>cabeçalho</w:t>
+      </w:r>
+      <w:r>
+        <w:rPr>
+          <w:spacing w:val="-2"/>
+          <w:sz w:val="24"/>
+        </w:rPr>
+        <w:t xml:space="preserve"> </w:t>
+      </w:r>
+      <w:r>
+        <w:rPr>
+          <w:sz w:val="24"/>
+        </w:rPr>
+        <w:t>em todas</w:t>
+      </w:r>
+      <w:r>
+        <w:rPr>
+          <w:spacing w:val="-2"/>
+          <w:sz w:val="24"/>
+        </w:rPr>
+        <w:t xml:space="preserve"> </w:t>
+      </w:r>
+      <w:r>
+        <w:rPr>
+          <w:sz w:val="24"/>
+        </w:rPr>
+        <w:t>as</w:t>
+      </w:r>
+      <w:r>
+        <w:rPr>
+          <w:spacing w:val="-3"/>
+          <w:sz w:val="24"/>
+        </w:rPr>
+        <w:t xml:space="preserve"> </w:t>
+      </w:r>
+      <w:r>
+        <w:rPr>
+          <w:spacing w:val="-4"/>
+          <w:sz w:val="24"/>
+        </w:rPr>
+        <w:t>abas</w:t>
+      </w:r>
+    </w:p>
+    <w:p>
+      <w:pPr>
+        <w:pStyle w:val="Corpodetexto"/>
+        <w:rPr>
+          <w:sz w:val="20"/>
+        </w:rPr>
+      </w:pPr>
+      <w:r>
+        <w:rPr>
+          <w:noProof/>
+        </w:rPr>
+        <w:drawing>
+          <wp:inline distT="0" distB="0" distL="0" distR="0" wp14:anchorId="2B4349B1" wp14:editId="4F6EC8BE">
+            <wp:extent cx="6254750" cy="4169410"/>
+            <wp:effectExtent l="57150" t="0" r="88900" b="0"/>
+            <wp:docPr id="534809420" name="Diagrama 1">
+              <a:extLst xmlns:a="http://schemas.openxmlformats.org/drawingml/2006/main">
+                <a:ext uri="{FF2B5EF4-FFF2-40B4-BE49-F238E27FC236}">
+                  <a16:creationId xmlns:a16="http://schemas.microsoft.com/office/drawing/2014/main" id="{58D20858-3A5A-4DC7-C468-F7342F084A18}"/>
+                </a:ext>
+              </a:extLst>
+            </wp:docPr>
+            <wp:cNvGraphicFramePr/>
+            <a:graphic xmlns:a="http://schemas.openxmlformats.org/drawingml/2006/main">
+              <a:graphicData uri="http://schemas.openxmlformats.org/drawingml/2006/diagram">
+                <dgm:relIds xmlns:dgm="http://schemas.openxmlformats.org/drawingml/2006/diagram" xmlns:r="http://schemas.openxmlformats.org/officeDocument/2006/relationships" r:dm="rId15" r:lo="rId16" r:qs="rId17" r:cs="rId18"/>
+              </a:graphicData>
+            </a:graphic>
+          </wp:inline>
+        </w:drawing>
+      </w:r>
+    </w:p>
+    <w:p>
+      <w:pPr>
+        <w:pStyle w:val="Corpodetexto"/>
+        <w:rPr>
+          <w:sz w:val="20"/>
         </w:rPr>
       </w:pPr>
     </w:p>
@@ -3574,104 +4767,116 @@
           <w:spacing w:val="-4"/>
         </w:rPr>
       </w:pPr>
-      <w:r>
-        <w:t>Utilizado</w:t>
-      </w:r>
-      <w:r>
+    </w:p>
+    <w:p>
+      <w:pPr>
+        <w:pStyle w:val="Corpodetexto"/>
+        <w:ind w:left="810"/>
         <w:rPr>
           <w:spacing w:val="-4"/>
         </w:rPr>
-        <w:t xml:space="preserve"> </w:t>
-      </w:r>
-      <w:r>
-        <w:t>a</w:t>
-      </w:r>
-      <w:r>
-        <w:rPr>
-          <w:spacing w:val="-2"/>
-        </w:rPr>
-        <w:t xml:space="preserve"> </w:t>
-      </w:r>
-      <w:r>
-        <w:t>ferramenta</w:t>
-      </w:r>
-      <w:r>
-        <w:rPr>
-          <w:spacing w:val="-5"/>
-        </w:rPr>
-        <w:t xml:space="preserve"> </w:t>
-      </w:r>
-      <w:r>
-        <w:t>Power</w:t>
-      </w:r>
-      <w:r>
+      </w:pPr>
+    </w:p>
+    <w:p>
+      <w:pPr>
+        <w:pStyle w:val="Corpodetexto"/>
+        <w:ind w:left="810"/>
         <w:rPr>
           <w:spacing w:val="-4"/>
         </w:rPr>
-        <w:t xml:space="preserve"> </w:t>
-      </w:r>
-      <w:r>
-        <w:t>BI</w:t>
-      </w:r>
-      <w:r>
-        <w:rPr>
-          <w:spacing w:val="-5"/>
-        </w:rPr>
-        <w:t xml:space="preserve"> </w:t>
-      </w:r>
-      <w:r>
-        <w:t>e</w:t>
-      </w:r>
-      <w:r>
-        <w:rPr>
-          <w:spacing w:val="1"/>
-        </w:rPr>
-        <w:t xml:space="preserve"> </w:t>
-      </w:r>
-      <w:r>
-        <w:t>suas</w:t>
-      </w:r>
-      <w:r>
-        <w:rPr>
-          <w:spacing w:val="-3"/>
-        </w:rPr>
-        <w:t xml:space="preserve"> </w:t>
-      </w:r>
-      <w:r>
-        <w:t>funcionalidades</w:t>
-      </w:r>
-      <w:r>
-        <w:rPr>
-          <w:spacing w:val="-1"/>
-        </w:rPr>
-        <w:t xml:space="preserve"> </w:t>
-      </w:r>
-      <w:r>
-        <w:t>de</w:t>
-      </w:r>
-      <w:r>
-        <w:rPr>
-          <w:spacing w:val="-3"/>
-        </w:rPr>
-        <w:t xml:space="preserve"> </w:t>
-      </w:r>
-      <w:r>
+      </w:pPr>
+    </w:p>
+    <w:p>
+      <w:pPr>
+        <w:pStyle w:val="Corpodetexto"/>
+        <w:ind w:left="810"/>
         <w:rPr>
           <w:spacing w:val="-4"/>
         </w:rPr>
-        <w:t>ETL</w:t>
-      </w:r>
+      </w:pPr>
     </w:p>
     <w:p>
       <w:pPr>
         <w:pStyle w:val="Corpodetexto"/>
         <w:ind w:left="810"/>
+        <w:rPr>
+          <w:spacing w:val="-4"/>
+        </w:rPr>
       </w:pPr>
     </w:p>
     <w:p>
       <w:pPr>
         <w:pStyle w:val="Corpodetexto"/>
         <w:ind w:left="810"/>
+        <w:rPr>
+          <w:spacing w:val="-4"/>
+        </w:rPr>
+      </w:pPr>
+    </w:p>
+    <w:p>
+      <w:pPr>
+        <w:pStyle w:val="Corpodetexto"/>
+        <w:ind w:left="810"/>
+        <w:rPr>
+          <w:spacing w:val="-4"/>
+        </w:rPr>
+      </w:pPr>
+    </w:p>
+    <w:p>
+      <w:pPr>
+        <w:pStyle w:val="Corpodetexto"/>
+        <w:ind w:left="810"/>
+        <w:rPr>
+          <w:spacing w:val="-4"/>
+        </w:rPr>
+      </w:pPr>
+    </w:p>
+    <w:p>
+      <w:pPr>
+        <w:pStyle w:val="Corpodetexto"/>
+        <w:ind w:left="810"/>
+        <w:rPr>
+          <w:spacing w:val="-4"/>
+        </w:rPr>
+      </w:pPr>
+    </w:p>
+    <w:p>
+      <w:pPr>
+        <w:pStyle w:val="Corpodetexto"/>
+        <w:ind w:left="810"/>
+        <w:rPr>
+          <w:spacing w:val="-4"/>
+        </w:rPr>
+      </w:pPr>
+    </w:p>
+    <w:p>
+      <w:pPr>
+        <w:pStyle w:val="Corpodetexto"/>
+        <w:ind w:left="810"/>
+        <w:rPr>
+          <w:spacing w:val="-4"/>
+        </w:rPr>
+      </w:pPr>
+    </w:p>
+    <w:p>
+      <w:pPr>
+        <w:pStyle w:val="Corpodetexto"/>
+        <w:ind w:left="810"/>
+        <w:rPr>
+          <w:spacing w:val="-4"/>
+        </w:rPr>
+      </w:pPr>
+    </w:p>
+    <w:p>
+      <w:pPr>
+        <w:pStyle w:val="Corpodetexto"/>
+        <w:ind w:left="810"/>
+      </w:pPr>
+    </w:p>
+    <w:p>
+      <w:pPr>
+        <w:pStyle w:val="Corpodetexto"/>
+        <w:ind w:left="810"/>
       </w:pPr>
     </w:p>
     <w:p>
@@ -3687,6 +4892,7 @@
           <w:b/>
           <w:bCs/>
         </w:rPr>
+        <w:lastRenderedPageBreak/>
         <w:t xml:space="preserve">Evidências das </w:t>
       </w:r>
       <w:r>
@@ -3732,7 +4938,7 @@
           <w:noProof/>
         </w:rPr>
         <w:drawing>
-          <wp:anchor distT="0" distB="0" distL="114300" distR="114300" simplePos="0" relativeHeight="251661312" behindDoc="1" locked="0" layoutInCell="1" allowOverlap="1" wp14:anchorId="41EBF9F6" wp14:editId="083D093D">
+          <wp:anchor distT="0" distB="0" distL="114300" distR="114300" simplePos="0" relativeHeight="251661312" behindDoc="1" locked="0" layoutInCell="1" allowOverlap="1" wp14:anchorId="6817F8C3" wp14:editId="7AAF4593">
             <wp:simplePos x="0" y="0"/>
             <wp:positionH relativeFrom="margin">
               <wp:posOffset>-419735</wp:posOffset>
@@ -3763,7 +4969,7 @@
                     <pic:cNvPicPr/>
                   </pic:nvPicPr>
                   <pic:blipFill>
-                    <a:blip r:embed="rId15">
+                    <a:blip r:embed="rId20">
                       <a:extLst>
                         <a:ext uri="{28A0092B-C50C-407E-A947-70E740481C1C}">
                           <a14:useLocalDpi xmlns:a14="http://schemas.microsoft.com/office/drawing/2010/main" val="0"/>
@@ -3822,7 +5028,7 @@
           <w:noProof/>
         </w:rPr>
         <w:drawing>
-          <wp:anchor distT="0" distB="0" distL="114300" distR="114300" simplePos="0" relativeHeight="251662336" behindDoc="0" locked="0" layoutInCell="1" allowOverlap="1" wp14:anchorId="6545CBBC" wp14:editId="3CDE3C9C">
+          <wp:anchor distT="0" distB="0" distL="114300" distR="114300" simplePos="0" relativeHeight="251662336" behindDoc="0" locked="0" layoutInCell="1" allowOverlap="1" wp14:anchorId="310D1875" wp14:editId="5E700450">
             <wp:simplePos x="0" y="0"/>
             <wp:positionH relativeFrom="margin">
               <wp:posOffset>2767965</wp:posOffset>
@@ -3845,7 +5051,7 @@
                     <pic:cNvPicPr/>
                   </pic:nvPicPr>
                   <pic:blipFill>
-                    <a:blip r:embed="rId16">
+                    <a:blip r:embed="rId21">
                       <a:extLst>
                         <a:ext uri="{28A0092B-C50C-407E-A947-70E740481C1C}">
                           <a14:useLocalDpi xmlns:a14="http://schemas.microsoft.com/office/drawing/2010/main" val="0"/>
@@ -3894,7 +5100,7 @@
           <w:noProof/>
         </w:rPr>
         <w:drawing>
-          <wp:anchor distT="0" distB="0" distL="114300" distR="114300" simplePos="0" relativeHeight="251663360" behindDoc="0" locked="0" layoutInCell="1" allowOverlap="1" wp14:anchorId="7C2CD613" wp14:editId="0E6C9829">
+          <wp:anchor distT="0" distB="0" distL="114300" distR="114300" simplePos="0" relativeHeight="251663360" behindDoc="0" locked="0" layoutInCell="1" allowOverlap="1" wp14:anchorId="0A6259AA" wp14:editId="7A16981C">
             <wp:simplePos x="0" y="0"/>
             <wp:positionH relativeFrom="column">
               <wp:posOffset>-276528</wp:posOffset>
@@ -3917,7 +5123,7 @@
                     <pic:cNvPicPr/>
                   </pic:nvPicPr>
                   <pic:blipFill>
-                    <a:blip r:embed="rId17">
+                    <a:blip r:embed="rId22">
                       <a:extLst>
                         <a:ext uri="{28A0092B-C50C-407E-A947-70E740481C1C}">
                           <a14:useLocalDpi xmlns:a14="http://schemas.microsoft.com/office/drawing/2010/main" val="0"/>
@@ -3986,7 +5192,7 @@
           <w:noProof/>
         </w:rPr>
         <w:drawing>
-          <wp:anchor distT="0" distB="0" distL="114300" distR="114300" simplePos="0" relativeHeight="251664384" behindDoc="0" locked="0" layoutInCell="1" allowOverlap="1" wp14:anchorId="4E12A996" wp14:editId="3DF526CC">
+          <wp:anchor distT="0" distB="0" distL="114300" distR="114300" simplePos="0" relativeHeight="251664384" behindDoc="0" locked="0" layoutInCell="1" allowOverlap="1" wp14:anchorId="4FD663B4" wp14:editId="6EBBE234">
             <wp:simplePos x="0" y="0"/>
             <wp:positionH relativeFrom="margin">
               <wp:posOffset>2962413</wp:posOffset>
@@ -4009,7 +5215,7 @@
                     <pic:cNvPicPr/>
                   </pic:nvPicPr>
                   <pic:blipFill>
-                    <a:blip r:embed="rId18">
+                    <a:blip r:embed="rId23">
                       <a:extLst>
                         <a:ext uri="{28A0092B-C50C-407E-A947-70E740481C1C}">
                           <a14:useLocalDpi xmlns:a14="http://schemas.microsoft.com/office/drawing/2010/main" val="0"/>
@@ -4300,7 +5506,7 @@
         </w:rPr>
         <w:lastRenderedPageBreak/>
         <w:drawing>
-          <wp:anchor distT="0" distB="0" distL="114300" distR="114300" simplePos="0" relativeHeight="251666432" behindDoc="0" locked="0" layoutInCell="1" allowOverlap="1" wp14:anchorId="24B8AF9F" wp14:editId="0D3D3545">
+          <wp:anchor distT="0" distB="0" distL="114300" distR="114300" simplePos="0" relativeHeight="251666432" behindDoc="0" locked="0" layoutInCell="1" allowOverlap="1" wp14:anchorId="38E1E1B9" wp14:editId="4C9D415C">
             <wp:simplePos x="0" y="0"/>
             <wp:positionH relativeFrom="column">
               <wp:posOffset>3080495</wp:posOffset>
@@ -4323,7 +5529,7 @@
                     <pic:cNvPicPr/>
                   </pic:nvPicPr>
                   <pic:blipFill>
-                    <a:blip r:embed="rId19">
+                    <a:blip r:embed="rId24">
                       <a:extLst>
                         <a:ext uri="{28A0092B-C50C-407E-A947-70E740481C1C}">
                           <a14:useLocalDpi xmlns:a14="http://schemas.microsoft.com/office/drawing/2010/main" val="0"/>
@@ -4362,7 +5568,7 @@
           <w:noProof/>
         </w:rPr>
         <w:drawing>
-          <wp:anchor distT="0" distB="0" distL="114300" distR="114300" simplePos="0" relativeHeight="251665408" behindDoc="0" locked="0" layoutInCell="1" allowOverlap="1" wp14:anchorId="7429D695" wp14:editId="69296454">
+          <wp:anchor distT="0" distB="0" distL="114300" distR="114300" simplePos="0" relativeHeight="251665408" behindDoc="0" locked="0" layoutInCell="1" allowOverlap="1" wp14:anchorId="47E14761" wp14:editId="287C2FBA">
             <wp:simplePos x="0" y="0"/>
             <wp:positionH relativeFrom="margin">
               <wp:posOffset>-197016</wp:posOffset>
@@ -4385,7 +5591,7 @@
                     <pic:cNvPicPr/>
                   </pic:nvPicPr>
                   <pic:blipFill>
-                    <a:blip r:embed="rId20">
+                    <a:blip r:embed="rId25">
                       <a:extLst>
                         <a:ext uri="{28A0092B-C50C-407E-A947-70E740481C1C}">
                           <a14:useLocalDpi xmlns:a14="http://schemas.microsoft.com/office/drawing/2010/main" val="0"/>
@@ -4496,7 +5702,7 @@
           <w:noProof/>
         </w:rPr>
         <w:drawing>
-          <wp:anchor distT="0" distB="0" distL="114300" distR="114300" simplePos="0" relativeHeight="251668480" behindDoc="0" locked="0" layoutInCell="1" allowOverlap="1" wp14:anchorId="1E354FF6" wp14:editId="2EFF4475">
+          <wp:anchor distT="0" distB="0" distL="114300" distR="114300" simplePos="0" relativeHeight="251668480" behindDoc="0" locked="0" layoutInCell="1" allowOverlap="1" wp14:anchorId="3F3FC418" wp14:editId="0C52982D">
             <wp:simplePos x="0" y="0"/>
             <wp:positionH relativeFrom="column">
               <wp:posOffset>3060755</wp:posOffset>
@@ -4519,7 +5725,7 @@
                     <pic:cNvPicPr/>
                   </pic:nvPicPr>
                   <pic:blipFill>
-                    <a:blip r:embed="rId21">
+                    <a:blip r:embed="rId26">
                       <a:extLst>
                         <a:ext uri="{28A0092B-C50C-407E-A947-70E740481C1C}">
                           <a14:useLocalDpi xmlns:a14="http://schemas.microsoft.com/office/drawing/2010/main" val="0"/>
@@ -4558,7 +5764,7 @@
           <w:noProof/>
         </w:rPr>
         <w:drawing>
-          <wp:anchor distT="0" distB="0" distL="114300" distR="114300" simplePos="0" relativeHeight="251667456" behindDoc="0" locked="0" layoutInCell="1" allowOverlap="1" wp14:anchorId="75E91FBB" wp14:editId="1518642A">
+          <wp:anchor distT="0" distB="0" distL="114300" distR="114300" simplePos="0" relativeHeight="251667456" behindDoc="0" locked="0" layoutInCell="1" allowOverlap="1" wp14:anchorId="57A4A673" wp14:editId="62927B24">
             <wp:simplePos x="0" y="0"/>
             <wp:positionH relativeFrom="page">
               <wp:posOffset>930303</wp:posOffset>
@@ -4581,7 +5787,7 @@
                     <pic:cNvPicPr/>
                   </pic:nvPicPr>
                   <pic:blipFill>
-                    <a:blip r:embed="rId22">
+                    <a:blip r:embed="rId27">
                       <a:extLst>
                         <a:ext uri="{28A0092B-C50C-407E-A947-70E740481C1C}">
                           <a14:useLocalDpi xmlns:a14="http://schemas.microsoft.com/office/drawing/2010/main" val="0"/>
@@ -4686,597 +5892,139 @@
     <w:p>
       <w:pPr>
         <w:pStyle w:val="Corpodetexto"/>
-        <w:spacing w:before="93"/>
-        <w:rPr>
-          <w:b/>
-          <w:bCs/>
-          <w:spacing w:val="-2"/>
-        </w:rPr>
-      </w:pPr>
-      <w:r>
-        <w:rPr>
-          <w:b/>
-          <w:bCs/>
-        </w:rPr>
-        <w:t>Etapas</w:t>
-      </w:r>
-      <w:r>
-        <w:rPr>
-          <w:b/>
-          <w:bCs/>
-          <w:spacing w:val="-3"/>
-        </w:rPr>
-        <w:t xml:space="preserve"> </w:t>
-      </w:r>
-      <w:r>
-        <w:rPr>
-          <w:b/>
-          <w:bCs/>
-        </w:rPr>
-        <w:t>da</w:t>
-      </w:r>
-      <w:r>
-        <w:rPr>
-          <w:b/>
-          <w:bCs/>
-          <w:spacing w:val="1"/>
-        </w:rPr>
-        <w:t xml:space="preserve"> </w:t>
-      </w:r>
-      <w:r>
-        <w:rPr>
-          <w:b/>
-          <w:bCs/>
-          <w:spacing w:val="-2"/>
-        </w:rPr>
-        <w:t>Transformação:</w:t>
-      </w:r>
-    </w:p>
-    <w:p>
-      <w:pPr>
-        <w:pStyle w:val="Corpodetexto"/>
-        <w:spacing w:before="93"/>
-      </w:pPr>
-    </w:p>
-    <w:p>
-      <w:pPr>
-        <w:pStyle w:val="PargrafodaLista"/>
-        <w:numPr>
-          <w:ilvl w:val="2"/>
-          <w:numId w:val="6"/>
-        </w:numPr>
-        <w:tabs>
-          <w:tab w:val="left" w:pos="1529"/>
-          <w:tab w:val="left" w:pos="1530"/>
-        </w:tabs>
-        <w:spacing w:before="139"/>
-        <w:rPr>
-          <w:sz w:val="24"/>
-        </w:rPr>
-      </w:pPr>
-      <w:r>
-        <w:rPr>
-          <w:sz w:val="24"/>
-        </w:rPr>
-        <w:t>Removido</w:t>
-      </w:r>
-      <w:r>
-        <w:rPr>
-          <w:spacing w:val="-3"/>
-          <w:sz w:val="24"/>
-        </w:rPr>
-        <w:t xml:space="preserve"> </w:t>
-      </w:r>
-      <w:r>
-        <w:rPr>
-          <w:sz w:val="24"/>
-        </w:rPr>
-        <w:t>‘NULL’</w:t>
-      </w:r>
-      <w:r>
-        <w:rPr>
-          <w:spacing w:val="-3"/>
-          <w:sz w:val="24"/>
-        </w:rPr>
-        <w:t xml:space="preserve"> </w:t>
-      </w:r>
-      <w:r>
-        <w:rPr>
-          <w:sz w:val="24"/>
-        </w:rPr>
-        <w:t>com</w:t>
-      </w:r>
-      <w:r>
-        <w:rPr>
-          <w:spacing w:val="-3"/>
-          <w:sz w:val="24"/>
-        </w:rPr>
-        <w:t xml:space="preserve"> </w:t>
-      </w:r>
-      <w:r>
-        <w:rPr>
-          <w:sz w:val="24"/>
-        </w:rPr>
-        <w:t>filtro</w:t>
-      </w:r>
-      <w:r>
-        <w:rPr>
-          <w:spacing w:val="-2"/>
-          <w:sz w:val="24"/>
-        </w:rPr>
-        <w:t xml:space="preserve"> </w:t>
-      </w:r>
-      <w:r>
-        <w:rPr>
-          <w:sz w:val="24"/>
-        </w:rPr>
-        <w:t>de</w:t>
-      </w:r>
-      <w:r>
-        <w:rPr>
-          <w:spacing w:val="-3"/>
-          <w:sz w:val="24"/>
-        </w:rPr>
-        <w:t xml:space="preserve"> </w:t>
-      </w:r>
-      <w:r>
-        <w:rPr>
-          <w:sz w:val="24"/>
-        </w:rPr>
-        <w:t>diferente</w:t>
-      </w:r>
-      <w:r>
-        <w:rPr>
-          <w:spacing w:val="-3"/>
-          <w:sz w:val="24"/>
-        </w:rPr>
-        <w:t xml:space="preserve"> </w:t>
-      </w:r>
-      <w:r>
-        <w:rPr>
-          <w:spacing w:val="-5"/>
-          <w:sz w:val="24"/>
-        </w:rPr>
-        <w:t>de.</w:t>
-      </w:r>
-    </w:p>
-    <w:p>
-      <w:pPr>
-        <w:pStyle w:val="PargrafodaLista"/>
-        <w:numPr>
-          <w:ilvl w:val="2"/>
-          <w:numId w:val="6"/>
-        </w:numPr>
-        <w:tabs>
-          <w:tab w:val="left" w:pos="1529"/>
-          <w:tab w:val="left" w:pos="1530"/>
-        </w:tabs>
-        <w:spacing w:before="136"/>
-        <w:rPr>
-          <w:sz w:val="24"/>
-        </w:rPr>
-      </w:pPr>
-      <w:r>
-        <w:rPr>
-          <w:sz w:val="24"/>
-        </w:rPr>
-        <w:t>Aba</w:t>
-      </w:r>
-      <w:r>
-        <w:rPr>
-          <w:spacing w:val="-7"/>
-          <w:sz w:val="24"/>
-        </w:rPr>
-        <w:t xml:space="preserve"> </w:t>
-      </w:r>
-      <w:r>
-        <w:rPr>
-          <w:sz w:val="24"/>
-        </w:rPr>
-        <w:t>Balanço</w:t>
-      </w:r>
-      <w:r>
-        <w:rPr>
-          <w:spacing w:val="-3"/>
-          <w:sz w:val="24"/>
-        </w:rPr>
-        <w:t xml:space="preserve"> </w:t>
-      </w:r>
-      <w:r>
-        <w:rPr>
-          <w:sz w:val="24"/>
-        </w:rPr>
-        <w:t>Patrimonial</w:t>
-      </w:r>
-      <w:r>
-        <w:rPr>
-          <w:spacing w:val="-3"/>
-          <w:sz w:val="24"/>
-        </w:rPr>
-        <w:t xml:space="preserve"> </w:t>
-      </w:r>
-      <w:r>
-        <w:rPr>
-          <w:sz w:val="24"/>
-        </w:rPr>
-        <w:t>substituição</w:t>
-      </w:r>
-      <w:r>
-        <w:rPr>
-          <w:spacing w:val="-4"/>
-          <w:sz w:val="24"/>
-        </w:rPr>
-        <w:t xml:space="preserve"> </w:t>
-      </w:r>
-      <w:r>
-        <w:rPr>
-          <w:sz w:val="24"/>
-        </w:rPr>
-        <w:t>de</w:t>
-      </w:r>
-      <w:r>
-        <w:rPr>
-          <w:spacing w:val="-3"/>
-          <w:sz w:val="24"/>
-        </w:rPr>
-        <w:t xml:space="preserve"> </w:t>
-      </w:r>
-      <w:r>
-        <w:rPr>
-          <w:sz w:val="24"/>
-        </w:rPr>
-        <w:t>valores</w:t>
-      </w:r>
-      <w:r>
-        <w:rPr>
-          <w:spacing w:val="-3"/>
-          <w:sz w:val="24"/>
-        </w:rPr>
-        <w:t xml:space="preserve"> </w:t>
-      </w:r>
-      <w:r>
-        <w:rPr>
-          <w:sz w:val="24"/>
-        </w:rPr>
-        <w:t>‘null’</w:t>
-      </w:r>
-      <w:r>
-        <w:rPr>
-          <w:spacing w:val="-4"/>
-          <w:sz w:val="24"/>
-        </w:rPr>
-        <w:t xml:space="preserve"> </w:t>
-      </w:r>
-      <w:r>
-        <w:rPr>
-          <w:sz w:val="24"/>
-        </w:rPr>
-        <w:t>por</w:t>
-      </w:r>
-      <w:r>
-        <w:rPr>
-          <w:spacing w:val="-3"/>
-          <w:sz w:val="24"/>
-        </w:rPr>
-        <w:t xml:space="preserve"> </w:t>
-      </w:r>
-      <w:r>
-        <w:rPr>
-          <w:spacing w:val="-2"/>
-          <w:sz w:val="24"/>
-        </w:rPr>
-        <w:t>‘empty’</w:t>
-      </w:r>
-    </w:p>
-    <w:p>
-      <w:pPr>
-        <w:pStyle w:val="PargrafodaLista"/>
-        <w:numPr>
-          <w:ilvl w:val="2"/>
-          <w:numId w:val="6"/>
-        </w:numPr>
-        <w:tabs>
-          <w:tab w:val="left" w:pos="1529"/>
-          <w:tab w:val="left" w:pos="1530"/>
-        </w:tabs>
-        <w:spacing w:before="136"/>
-        <w:rPr>
-          <w:sz w:val="24"/>
-        </w:rPr>
-      </w:pPr>
-      <w:r>
-        <w:rPr>
-          <w:sz w:val="24"/>
-        </w:rPr>
-        <w:t>Aba</w:t>
-      </w:r>
-      <w:r>
-        <w:rPr>
-          <w:spacing w:val="-3"/>
-          <w:sz w:val="24"/>
-        </w:rPr>
-        <w:t xml:space="preserve"> </w:t>
-      </w:r>
-      <w:r>
-        <w:rPr>
-          <w:sz w:val="24"/>
-        </w:rPr>
-        <w:t>Termo</w:t>
-      </w:r>
-      <w:r>
-        <w:rPr>
-          <w:spacing w:val="-5"/>
-          <w:sz w:val="24"/>
-        </w:rPr>
-        <w:t xml:space="preserve"> </w:t>
-      </w:r>
-      <w:r>
-        <w:rPr>
-          <w:sz w:val="24"/>
-        </w:rPr>
-        <w:t>Kanitz</w:t>
-      </w:r>
-      <w:r>
-        <w:rPr>
-          <w:spacing w:val="-4"/>
-          <w:sz w:val="24"/>
-        </w:rPr>
-        <w:t xml:space="preserve"> </w:t>
-      </w:r>
-      <w:r>
-        <w:rPr>
-          <w:sz w:val="24"/>
-        </w:rPr>
-        <w:t>substituição</w:t>
-      </w:r>
-      <w:r>
-        <w:rPr>
-          <w:spacing w:val="-3"/>
-          <w:sz w:val="24"/>
-        </w:rPr>
-        <w:t xml:space="preserve"> </w:t>
-      </w:r>
-      <w:r>
-        <w:rPr>
-          <w:sz w:val="24"/>
-        </w:rPr>
-        <w:t>de</w:t>
-      </w:r>
-      <w:r>
-        <w:rPr>
-          <w:spacing w:val="-3"/>
-          <w:sz w:val="24"/>
-        </w:rPr>
-        <w:t xml:space="preserve"> </w:t>
-      </w:r>
-      <w:r>
-        <w:rPr>
-          <w:sz w:val="24"/>
-        </w:rPr>
-        <w:t>valores</w:t>
-      </w:r>
-      <w:r>
-        <w:rPr>
-          <w:spacing w:val="-1"/>
-          <w:sz w:val="24"/>
-        </w:rPr>
-        <w:t xml:space="preserve"> </w:t>
-      </w:r>
-      <w:r>
-        <w:rPr>
-          <w:sz w:val="24"/>
-        </w:rPr>
-        <w:t>‘null’</w:t>
-      </w:r>
-      <w:r>
-        <w:rPr>
-          <w:spacing w:val="-4"/>
-          <w:sz w:val="24"/>
-        </w:rPr>
-        <w:t xml:space="preserve"> </w:t>
-      </w:r>
-      <w:r>
-        <w:rPr>
-          <w:sz w:val="24"/>
-        </w:rPr>
-        <w:t>por</w:t>
-      </w:r>
-      <w:r>
-        <w:rPr>
-          <w:spacing w:val="-2"/>
-          <w:sz w:val="24"/>
-        </w:rPr>
-        <w:t xml:space="preserve"> ‘empty’</w:t>
-      </w:r>
-    </w:p>
-    <w:p>
-      <w:pPr>
-        <w:pStyle w:val="PargrafodaLista"/>
-        <w:numPr>
-          <w:ilvl w:val="2"/>
-          <w:numId w:val="6"/>
-        </w:numPr>
-        <w:tabs>
-          <w:tab w:val="left" w:pos="1529"/>
-          <w:tab w:val="left" w:pos="1530"/>
-        </w:tabs>
-        <w:spacing w:before="135"/>
-        <w:rPr>
-          <w:sz w:val="24"/>
-        </w:rPr>
-      </w:pPr>
-      <w:r>
-        <w:rPr>
-          <w:sz w:val="24"/>
-        </w:rPr>
-        <w:t>Usado</w:t>
-      </w:r>
-      <w:r>
-        <w:rPr>
-          <w:spacing w:val="-4"/>
-          <w:sz w:val="24"/>
-        </w:rPr>
-        <w:t xml:space="preserve"> </w:t>
-      </w:r>
-      <w:r>
-        <w:rPr>
-          <w:sz w:val="24"/>
-        </w:rPr>
-        <w:t>primeira</w:t>
-      </w:r>
-      <w:r>
-        <w:rPr>
-          <w:spacing w:val="-2"/>
-          <w:sz w:val="24"/>
-        </w:rPr>
-        <w:t xml:space="preserve"> </w:t>
-      </w:r>
-      <w:r>
-        <w:rPr>
-          <w:sz w:val="24"/>
-        </w:rPr>
-        <w:t>linha</w:t>
-      </w:r>
-      <w:r>
-        <w:rPr>
-          <w:spacing w:val="-1"/>
-          <w:sz w:val="24"/>
-        </w:rPr>
-        <w:t xml:space="preserve"> </w:t>
-      </w:r>
-      <w:r>
-        <w:rPr>
-          <w:sz w:val="24"/>
-        </w:rPr>
-        <w:t>como</w:t>
-      </w:r>
-      <w:r>
-        <w:rPr>
-          <w:spacing w:val="-4"/>
-          <w:sz w:val="24"/>
-        </w:rPr>
-        <w:t xml:space="preserve"> </w:t>
-      </w:r>
-      <w:r>
-        <w:rPr>
-          <w:sz w:val="24"/>
-        </w:rPr>
-        <w:t>cabeçalho</w:t>
-      </w:r>
-      <w:r>
-        <w:rPr>
-          <w:spacing w:val="-2"/>
-          <w:sz w:val="24"/>
-        </w:rPr>
-        <w:t xml:space="preserve"> </w:t>
-      </w:r>
-      <w:r>
-        <w:rPr>
-          <w:sz w:val="24"/>
-        </w:rPr>
-        <w:t>em todas</w:t>
-      </w:r>
-      <w:r>
-        <w:rPr>
-          <w:spacing w:val="-2"/>
-          <w:sz w:val="24"/>
-        </w:rPr>
-        <w:t xml:space="preserve"> </w:t>
-      </w:r>
-      <w:r>
-        <w:rPr>
-          <w:sz w:val="24"/>
-        </w:rPr>
-        <w:t>as</w:t>
-      </w:r>
-      <w:r>
-        <w:rPr>
-          <w:spacing w:val="-3"/>
-          <w:sz w:val="24"/>
-        </w:rPr>
-        <w:t xml:space="preserve"> </w:t>
-      </w:r>
-      <w:r>
-        <w:rPr>
-          <w:spacing w:val="-4"/>
-          <w:sz w:val="24"/>
-        </w:rPr>
-        <w:t>abas</w:t>
-      </w:r>
-    </w:p>
-    <w:p>
-      <w:pPr>
-        <w:pStyle w:val="Corpodetexto"/>
-        <w:rPr>
-          <w:sz w:val="20"/>
-        </w:rPr>
-      </w:pPr>
-      <w:r>
-        <w:rPr>
-          <w:noProof/>
-        </w:rPr>
-        <w:lastRenderedPageBreak/>
-        <w:drawing>
-          <wp:inline distT="0" distB="0" distL="0" distR="0" wp14:anchorId="2BA0FE65" wp14:editId="66B47897">
-            <wp:extent cx="6254750" cy="4169410"/>
-            <wp:effectExtent l="57150" t="0" r="88900" b="0"/>
-            <wp:docPr id="534809420" name="Diagrama 1">
-              <a:extLst xmlns:a="http://schemas.openxmlformats.org/drawingml/2006/main">
-                <a:ext uri="{FF2B5EF4-FFF2-40B4-BE49-F238E27FC236}">
-                  <a16:creationId xmlns:a16="http://schemas.microsoft.com/office/drawing/2014/main" id="{58D20858-3A5A-4DC7-C468-F7342F084A18}"/>
-                </a:ext>
-              </a:extLst>
-            </wp:docPr>
-            <wp:cNvGraphicFramePr/>
-            <a:graphic xmlns:a="http://schemas.openxmlformats.org/drawingml/2006/main">
-              <a:graphicData uri="http://schemas.openxmlformats.org/drawingml/2006/diagram">
-                <dgm:relIds xmlns:dgm="http://schemas.openxmlformats.org/drawingml/2006/diagram" xmlns:r="http://schemas.openxmlformats.org/officeDocument/2006/relationships" r:dm="rId23" r:lo="rId24" r:qs="rId25" r:cs="rId26"/>
-              </a:graphicData>
-            </a:graphic>
-          </wp:inline>
-        </w:drawing>
-      </w:r>
-    </w:p>
-    <w:p>
-      <w:pPr>
-        <w:pStyle w:val="Corpodetexto"/>
-        <w:rPr>
-          <w:sz w:val="20"/>
-        </w:rPr>
-      </w:pPr>
-    </w:p>
-    <w:p>
-      <w:pPr>
-        <w:pStyle w:val="Corpodetexto"/>
-        <w:rPr>
-          <w:sz w:val="20"/>
-        </w:rPr>
-      </w:pPr>
-      <w:r>
         <w:rPr>
           <w:b/>
           <w:bCs/>
           <w:sz w:val="20"/>
         </w:rPr>
-        <w:t>Repositório GitHub:</w:t>
-      </w:r>
-      <w:r>
-        <w:rPr>
+      </w:pPr>
+    </w:p>
+    <w:p>
+      <w:pPr>
+        <w:pStyle w:val="Corpodetexto"/>
+        <w:rPr>
+          <w:b/>
+          <w:bCs/>
           <w:sz w:val="20"/>
         </w:rPr>
-        <w:t xml:space="preserve"> </w:t>
+      </w:pPr>
+    </w:p>
+    <w:p>
+      <w:pPr>
+        <w:pStyle w:val="Corpodetexto"/>
+        <w:rPr>
+          <w:b/>
+          <w:bCs/>
+          <w:sz w:val="20"/>
+        </w:rPr>
+      </w:pPr>
+    </w:p>
+    <w:p>
+      <w:pPr>
+        <w:pStyle w:val="Corpodetexto"/>
+        <w:rPr>
+          <w:b/>
+          <w:bCs/>
+          <w:sz w:val="20"/>
+        </w:rPr>
+      </w:pPr>
+    </w:p>
+    <w:p>
+      <w:pPr>
+        <w:pStyle w:val="Corpodetexto"/>
+        <w:rPr>
+          <w:b/>
+          <w:bCs/>
+          <w:sz w:val="20"/>
+        </w:rPr>
+      </w:pPr>
+    </w:p>
+    <w:p>
+      <w:pPr>
+        <w:pStyle w:val="Corpodetexto"/>
+        <w:rPr>
+          <w:b/>
+          <w:bCs/>
+          <w:sz w:val="20"/>
+        </w:rPr>
+      </w:pPr>
+    </w:p>
+    <w:p>
+      <w:pPr>
+        <w:pStyle w:val="Corpodetexto"/>
+        <w:rPr>
+          <w:b/>
+          <w:bCs/>
+          <w:sz w:val="20"/>
+        </w:rPr>
+      </w:pPr>
+    </w:p>
+    <w:p>
+      <w:pPr>
+        <w:pStyle w:val="Corpodetexto"/>
+        <w:rPr>
+          <w:b/>
+          <w:bCs/>
+          <w:sz w:val="20"/>
+        </w:rPr>
+      </w:pPr>
+    </w:p>
+    <w:p>
+      <w:pPr>
+        <w:pStyle w:val="Corpodetexto"/>
+        <w:rPr>
+          <w:b/>
+          <w:bCs/>
+          <w:sz w:val="20"/>
+        </w:rPr>
+      </w:pPr>
+    </w:p>
+    <w:p>
+      <w:pPr>
+        <w:pStyle w:val="Corpodetexto"/>
+        <w:rPr>
+          <w:rStyle w:val="Hyperlink"/>
+          <w:sz w:val="20"/>
+        </w:rPr>
+      </w:pPr>
+      <w:r>
+        <w:rPr>
+          <w:b/>
+          <w:bCs/>
+          <w:sz w:val="20"/>
+        </w:rPr>
+        <w:t xml:space="preserve">Repositório </w:t>
+      </w:r>
+      <w:r>
+        <w:rPr>
+          <w:b/>
+          <w:bCs/>
+          <w:sz w:val="20"/>
+        </w:rPr>
+        <w:t xml:space="preserve">Evidências das Transformações: </w:t>
       </w:r>
       <w:hyperlink r:id="rId28" w:history="1">
+        <w:r>
+          <w:rPr>
+            <w:rStyle w:val="Hyperlink"/>
+            <w:b/>
+            <w:bCs/>
+            <w:sz w:val="20"/>
+          </w:rPr>
+          <w:t>h</w:t>
+        </w:r>
         <w:r>
           <w:rPr>
             <w:rStyle w:val="Hyperlink"/>
             <w:sz w:val="20"/>
           </w:rPr>
-          <w:t>https://github.com/tgskyline/TCC_Pos_BIeA</w:t>
+          <w:t>ttps://github.com/tgskyline/TCC_Pos_BIeA/tree/master/Evid%C3%AAncias%20das%20Transforma%C3%A7%C3%B5es</w:t>
         </w:r>
       </w:hyperlink>
     </w:p>
+    <w:p/>
     <w:sectPr>
+      <w:headerReference w:type="default" r:id="rId29"/>
       <w:pgSz w:w="11910" w:h="16840"/>
       <w:pgMar w:top="1580" w:right="460" w:bottom="280" w:left="1600" w:header="716" w:footer="0" w:gutter="0"/>
       <w:cols w:space="720"/>
@@ -5324,6 +6072,190 @@
 </file>
 
 <file path=word/header1.xml><?xml version="1.0" encoding="utf-8"?>
+<w:hdr xmlns:wpc="http://schemas.microsoft.com/office/word/2010/wordprocessingCanvas" xmlns:cx="http://schemas.microsoft.com/office/drawing/2014/chartex" xmlns:cx1="http://schemas.microsoft.com/office/drawing/2015/9/8/chartex" xmlns:cx2="http://schemas.microsoft.com/office/drawing/2015/10/21/chartex" xmlns:cx3="http://schemas.microsoft.com/office/drawing/2016/5/9/chartex" xmlns:cx4="http://schemas.microsoft.com/office/drawing/2016/5/10/chartex" xmlns:cx5="http://schemas.microsoft.com/office/drawing/2016/5/11/chartex" xmlns:cx6="http://schemas.microsoft.com/office/drawing/2016/5/12/chartex" xmlns:cx7="http://schemas.microsoft.com/office/drawing/2016/5/13/chartex" xmlns:cx8="http://schemas.microsoft.com/office/drawing/2016/5/14/chartex" xmlns:mc="http://schemas.openxmlformats.org/markup-compatibility/2006" xmlns:aink="http://schemas.microsoft.com/office/drawing/2016/ink" xmlns:am3d="http://schemas.microsoft.com/office/drawing/2017/model3d" xmlns:o="urn:schemas-microsoft-com:office:office" xmlns:oel="http://schemas.microsoft.com/office/2019/extlst" xmlns:r="http://schemas.openxmlformats.org/officeDocument/2006/relationships" xmlns:m="http://schemas.openxmlformats.org/officeDocument/2006/math" xmlns:v="urn:schemas-microsoft-com:vml" xmlns:wp14="http://schemas.microsoft.com/office/word/2010/wordprocessingDrawing" xmlns:wp="http://schemas.openxmlformats.org/drawingml/2006/wordprocessingDrawing" xmlns:w10="urn:schemas-microsoft-com:office:word" xmlns:w="http://schemas.openxmlformats.org/wordprocessingml/2006/main" xmlns:w14="http://schemas.microsoft.com/office/word/2010/wordml" xmlns:w15="http://schemas.microsoft.com/office/word/2012/wordml" xmlns:w16cex="http://schemas.microsoft.com/office/word/2018/wordml/cex" xmlns:w16cid="http://schemas.microsoft.com/office/word/2016/wordml/cid" xmlns:w16="http://schemas.microsoft.com/office/word/2018/wordml" xmlns:w16sdtdh="http://schemas.microsoft.com/office/word/2020/wordml/sdtdatahash" xmlns:w16se="http://schemas.microsoft.com/office/word/2015/wordml/symex" xmlns:wpg="http://schemas.microsoft.com/office/word/2010/wordprocessingGroup" xmlns:wpi="http://schemas.microsoft.com/office/word/2010/wordprocessingInk" xmlns:wne="http://schemas.microsoft.com/office/word/2006/wordml" xmlns:wps="http://schemas.microsoft.com/office/word/2010/wordprocessingShape" mc:Ignorable="w14 w15 w16se w16cid w16 w16cex w16sdtdh wp14">
+  <w:p>
+    <w:pPr>
+      <w:pStyle w:val="Corpodetexto"/>
+      <w:spacing w:line="14" w:lineRule="auto"/>
+      <w:rPr>
+        <w:sz w:val="20"/>
+      </w:rPr>
+    </w:pPr>
+    <w:r>
+      <w:rPr>
+        <w:noProof/>
+      </w:rPr>
+      <mc:AlternateContent>
+        <mc:Choice Requires="wps">
+          <w:drawing>
+            <wp:anchor distT="0" distB="0" distL="114300" distR="114300" simplePos="0" relativeHeight="251659776" behindDoc="1" locked="0" layoutInCell="1" allowOverlap="1" wp14:anchorId="40E206A4" wp14:editId="3A25A6F5">
+              <wp:simplePos x="0" y="0"/>
+              <wp:positionH relativeFrom="page">
+                <wp:posOffset>1492250</wp:posOffset>
+              </wp:positionH>
+              <wp:positionV relativeFrom="page">
+                <wp:posOffset>441960</wp:posOffset>
+              </wp:positionV>
+              <wp:extent cx="259715" cy="196215"/>
+              <wp:effectExtent l="0" t="0" r="0" b="0"/>
+              <wp:wrapNone/>
+              <wp:docPr id="565202521" name="docshape1"/>
+              <wp:cNvGraphicFramePr>
+                <a:graphicFrameLocks xmlns:a="http://schemas.openxmlformats.org/drawingml/2006/main"/>
+              </wp:cNvGraphicFramePr>
+              <a:graphic xmlns:a="http://schemas.openxmlformats.org/drawingml/2006/main">
+                <a:graphicData uri="http://schemas.microsoft.com/office/word/2010/wordprocessingShape">
+                  <wps:wsp>
+                    <wps:cNvSpPr txBox="1">
+                      <a:spLocks noChangeArrowheads="1"/>
+                    </wps:cNvSpPr>
+                    <wps:spPr bwMode="auto">
+                      <a:xfrm>
+                        <a:off x="0" y="0"/>
+                        <a:ext cx="259715" cy="196215"/>
+                      </a:xfrm>
+                      <a:prstGeom prst="rect">
+                        <a:avLst/>
+                      </a:prstGeom>
+                      <a:noFill/>
+                      <a:ln>
+                        <a:noFill/>
+                      </a:ln>
+                      <a:extLst>
+                        <a:ext uri="{909E8E84-426E-40DD-AFC4-6F175D3DCCD1}">
+                          <a14:hiddenFill xmlns:a14="http://schemas.microsoft.com/office/drawing/2010/main">
+                            <a:solidFill>
+                              <a:srgbClr val="FFFFFF"/>
+                            </a:solidFill>
+                          </a14:hiddenFill>
+                        </a:ext>
+                        <a:ext uri="{91240B29-F687-4F45-9708-019B960494DF}">
+                          <a14:hiddenLine xmlns:a14="http://schemas.microsoft.com/office/drawing/2010/main" w="9525">
+                            <a:solidFill>
+                              <a:srgbClr val="000000"/>
+                            </a:solidFill>
+                            <a:miter lim="800000"/>
+                            <a:headEnd/>
+                            <a:tailEnd/>
+                          </a14:hiddenLine>
+                        </a:ext>
+                      </a:extLst>
+                    </wps:spPr>
+                    <wps:txbx>
+                      <w:txbxContent>
+                        <w:p>
+                          <w:pPr>
+                            <w:pStyle w:val="Corpodetexto"/>
+                            <w:spacing w:before="12"/>
+                            <w:ind w:left="60"/>
+                          </w:pPr>
+                          <w:r>
+                            <w:rPr>
+                              <w:spacing w:val="-5"/>
+                            </w:rPr>
+                            <w:fldChar w:fldCharType="begin"/>
+                          </w:r>
+                          <w:r>
+                            <w:rPr>
+                              <w:spacing w:val="-5"/>
+                            </w:rPr>
+                            <w:instrText xml:space="preserve"> PAGE </w:instrText>
+                          </w:r>
+                          <w:r>
+                            <w:rPr>
+                              <w:spacing w:val="-5"/>
+                            </w:rPr>
+                            <w:fldChar w:fldCharType="separate"/>
+                          </w:r>
+                          <w:r>
+                            <w:rPr>
+                              <w:spacing w:val="-5"/>
+                            </w:rPr>
+                            <w:t>10</w:t>
+                          </w:r>
+                          <w:r>
+                            <w:rPr>
+                              <w:spacing w:val="-5"/>
+                            </w:rPr>
+                            <w:fldChar w:fldCharType="end"/>
+                          </w:r>
+                        </w:p>
+                      </w:txbxContent>
+                    </wps:txbx>
+                    <wps:bodyPr rot="0" vert="horz" wrap="square" lIns="0" tIns="0" rIns="0" bIns="0" anchor="t" anchorCtr="0" upright="1">
+                      <a:noAutofit/>
+                    </wps:bodyPr>
+                  </wps:wsp>
+                </a:graphicData>
+              </a:graphic>
+              <wp14:sizeRelH relativeFrom="page">
+                <wp14:pctWidth>0</wp14:pctWidth>
+              </wp14:sizeRelH>
+              <wp14:sizeRelV relativeFrom="page">
+                <wp14:pctHeight>0</wp14:pctHeight>
+              </wp14:sizeRelV>
+            </wp:anchor>
+          </w:drawing>
+        </mc:Choice>
+        <mc:Fallback>
+          <w:pict>
+            <v:shapetype w14:anchorId="40E206A4" id="_x0000_t202" coordsize="21600,21600" o:spt="202" path="m,l,21600r21600,l21600,xe">
+              <v:stroke joinstyle="miter"/>
+              <v:path gradientshapeok="t" o:connecttype="rect"/>
+            </v:shapetype>
+            <v:shape id="docshape1" o:spid="_x0000_s1026" type="#_x0000_t202" style="position:absolute;margin-left:117.5pt;margin-top:34.8pt;width:20.45pt;height:15.45pt;z-index:-251656704;visibility:visible;mso-wrap-style:square;mso-width-percent:0;mso-height-percent:0;mso-wrap-distance-left:9pt;mso-wrap-distance-top:0;mso-wrap-distance-right:9pt;mso-wrap-distance-bottom:0;mso-position-horizontal:absolute;mso-position-horizontal-relative:page;mso-position-vertical:absolute;mso-position-vertical-relative:page;mso-width-percent:0;mso-height-percent:0;mso-width-relative:page;mso-height-relative:page;v-text-anchor:top" o:gfxdata="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" filled="f" stroked="f">
+              <v:textbox inset="0,0,0,0">
+                <w:txbxContent>
+                  <w:p>
+                    <w:pPr>
+                      <w:pStyle w:val="Corpodetexto"/>
+                      <w:spacing w:before="12"/>
+                      <w:ind w:left="60"/>
+                    </w:pPr>
+                    <w:r>
+                      <w:rPr>
+                        <w:spacing w:val="-5"/>
+                      </w:rPr>
+                      <w:fldChar w:fldCharType="begin"/>
+                    </w:r>
+                    <w:r>
+                      <w:rPr>
+                        <w:spacing w:val="-5"/>
+                      </w:rPr>
+                      <w:instrText xml:space="preserve"> PAGE </w:instrText>
+                    </w:r>
+                    <w:r>
+                      <w:rPr>
+                        <w:spacing w:val="-5"/>
+                      </w:rPr>
+                      <w:fldChar w:fldCharType="separate"/>
+                    </w:r>
+                    <w:r>
+                      <w:rPr>
+                        <w:spacing w:val="-5"/>
+                      </w:rPr>
+                      <w:t>10</w:t>
+                    </w:r>
+                    <w:r>
+                      <w:rPr>
+                        <w:spacing w:val="-5"/>
+                      </w:rPr>
+                      <w:fldChar w:fldCharType="end"/>
+                    </w:r>
+                  </w:p>
+                </w:txbxContent>
+              </v:textbox>
+              <w10:wrap anchorx="page" anchory="page"/>
+            </v:shape>
+          </w:pict>
+        </mc:Fallback>
+      </mc:AlternateContent>
+    </w:r>
+  </w:p>
+</w:hdr>
+</file>
+
+<file path=word/header2.xml><?xml version="1.0" encoding="utf-8"?>
 <w:hdr xmlns:wpc="http://schemas.microsoft.com/office/word/2010/wordprocessingCanvas" xmlns:cx="http://schemas.microsoft.com/office/drawing/2014/chartex" xmlns:cx1="http://schemas.microsoft.com/office/drawing/2015/9/8/chartex" xmlns:cx2="http://schemas.microsoft.com/office/drawing/2015/10/21/chartex" xmlns:cx3="http://schemas.microsoft.com/office/drawing/2016/5/9/chartex" xmlns:cx4="http://schemas.microsoft.com/office/drawing/2016/5/10/chartex" xmlns:cx5="http://schemas.microsoft.com/office/drawing/2016/5/11/chartex" xmlns:cx6="http://schemas.microsoft.com/office/drawing/2016/5/12/chartex" xmlns:cx7="http://schemas.microsoft.com/office/drawing/2016/5/13/chartex" xmlns:cx8="http://schemas.microsoft.com/office/drawing/2016/5/14/chartex" xmlns:mc="http://schemas.openxmlformats.org/markup-compatibility/2006" xmlns:aink="http://schemas.microsoft.com/office/drawing/2016/ink" xmlns:am3d="http://schemas.microsoft.com/office/drawing/2017/model3d" xmlns:o="urn:schemas-microsoft-com:office:office" xmlns:oel="http://schemas.microsoft.com/office/2019/extlst" xmlns:r="http://schemas.openxmlformats.org/officeDocument/2006/relationships" xmlns:m="http://schemas.openxmlformats.org/officeDocument/2006/math" xmlns:v="urn:schemas-microsoft-com:vml" xmlns:wp14="http://schemas.microsoft.com/office/word/2010/wordprocessingDrawing" xmlns:wp="http://schemas.openxmlformats.org/drawingml/2006/wordprocessingDrawing" xmlns:w10="urn:schemas-microsoft-com:office:word" xmlns:w="http://schemas.openxmlformats.org/wordprocessingml/2006/main" xmlns:w14="http://schemas.microsoft.com/office/word/2010/wordml" xmlns:w15="http://schemas.microsoft.com/office/word/2012/wordml" xmlns:w16cex="http://schemas.microsoft.com/office/word/2018/wordml/cex" xmlns:w16cid="http://schemas.microsoft.com/office/word/2016/wordml/cid" xmlns:w16="http://schemas.microsoft.com/office/word/2018/wordml" xmlns:w16sdtdh="http://schemas.microsoft.com/office/word/2020/wordml/sdtdatahash" xmlns:w16se="http://schemas.microsoft.com/office/word/2015/wordml/symex" xmlns:wpg="http://schemas.microsoft.com/office/word/2010/wordprocessingGroup" xmlns:wpi="http://schemas.microsoft.com/office/word/2010/wordprocessingInk" xmlns:wne="http://schemas.microsoft.com/office/word/2006/wordml" xmlns:wps="http://schemas.microsoft.com/office/word/2010/wordprocessingShape" mc:Ignorable="w14 w15 w16se w16cid w16 w16cex w16sdtdh wp14">
   <w:p>
     <w:pPr>
@@ -5455,7 +6387,7 @@
               <v:stroke joinstyle="miter"/>
               <v:path gradientshapeok="t" o:connecttype="rect"/>
             </v:shapetype>
-            <v:shape id="docshape1" o:spid="_x0000_s1026" type="#_x0000_t202" style="position:absolute;margin-left:117.5pt;margin-top:34.8pt;width:20.45pt;height:15.45pt;z-index:-251658752;visibility:visible;mso-wrap-style:square;mso-width-percent:0;mso-height-percent:0;mso-wrap-distance-left:9pt;mso-wrap-distance-top:0;mso-wrap-distance-right:9pt;mso-wrap-distance-bottom:0;mso-position-horizontal:absolute;mso-position-horizontal-relative:page;mso-position-vertical:absolute;mso-position-vertical-relative:page;mso-width-percent:0;mso-height-percent:0;mso-width-relative:page;mso-height-relative:page;v-text-anchor:top" o:gfxdata="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" filled="f" stroked="f">
+            <v:shape id="_x0000_s1027" type="#_x0000_t202" style="position:absolute;margin-left:117.5pt;margin-top:34.8pt;width:20.45pt;height:15.45pt;z-index:-251658752;visibility:visible;mso-wrap-style:square;mso-width-percent:0;mso-height-percent:0;mso-wrap-distance-left:9pt;mso-wrap-distance-top:0;mso-wrap-distance-right:9pt;mso-wrap-distance-bottom:0;mso-position-horizontal:absolute;mso-position-horizontal-relative:page;mso-position-vertical:absolute;mso-position-vertical-relative:page;mso-width-percent:0;mso-height-percent:0;mso-width-relative:page;mso-height-relative:page;v-text-anchor:top" o:gfxdata="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" filled="f" stroked="f">
               <v:textbox inset="0,0,0,0">
                 <w:txbxContent>
                   <w:p>
@@ -5716,6 +6648,119 @@
     </w:lvl>
   </w:abstractNum>
   <w:abstractNum w:abstractNumId="2" w15:restartNumberingAfterBreak="0">
+    <w:nsid w:val="114B0D14"/>
+    <w:multiLevelType w:val="hybridMultilevel"/>
+    <w:tmpl w:val="F828C714"/>
+    <w:lvl w:ilvl="0" w:tplc="04160001">
+      <w:start w:val="1"/>
+      <w:numFmt w:val="bullet"/>
+      <w:lvlText w:val=""/>
+      <w:lvlJc w:val="left"/>
+      <w:pPr>
+        <w:ind w:left="720" w:hanging="360"/>
+      </w:pPr>
+      <w:rPr>
+        <w:rFonts w:ascii="Symbol" w:hAnsi="Symbol" w:hint="default"/>
+      </w:rPr>
+    </w:lvl>
+    <w:lvl w:ilvl="1" w:tplc="04160003" w:tentative="1">
+      <w:start w:val="1"/>
+      <w:numFmt w:val="bullet"/>
+      <w:lvlText w:val="o"/>
+      <w:lvlJc w:val="left"/>
+      <w:pPr>
+        <w:ind w:left="1440" w:hanging="360"/>
+      </w:pPr>
+      <w:rPr>
+        <w:rFonts w:ascii="Courier New" w:hAnsi="Courier New" w:cs="Courier New" w:hint="default"/>
+      </w:rPr>
+    </w:lvl>
+    <w:lvl w:ilvl="2" w:tplc="04160005">
+      <w:start w:val="1"/>
+      <w:numFmt w:val="bullet"/>
+      <w:lvlText w:val=""/>
+      <w:lvlJc w:val="left"/>
+      <w:pPr>
+        <w:ind w:left="2160" w:hanging="360"/>
+      </w:pPr>
+      <w:rPr>
+        <w:rFonts w:ascii="Wingdings" w:hAnsi="Wingdings" w:hint="default"/>
+      </w:rPr>
+    </w:lvl>
+    <w:lvl w:ilvl="3" w:tplc="04160001" w:tentative="1">
+      <w:start w:val="1"/>
+      <w:numFmt w:val="bullet"/>
+      <w:lvlText w:val=""/>
+      <w:lvlJc w:val="left"/>
+      <w:pPr>
+        <w:ind w:left="2880" w:hanging="360"/>
+      </w:pPr>
+      <w:rPr>
+        <w:rFonts w:ascii="Symbol" w:hAnsi="Symbol" w:hint="default"/>
+      </w:rPr>
+    </w:lvl>
+    <w:lvl w:ilvl="4" w:tplc="04160003" w:tentative="1">
+      <w:start w:val="1"/>
+      <w:numFmt w:val="bullet"/>
+      <w:lvlText w:val="o"/>
+      <w:lvlJc w:val="left"/>
+      <w:pPr>
+        <w:ind w:left="3600" w:hanging="360"/>
+      </w:pPr>
+      <w:rPr>
+        <w:rFonts w:ascii="Courier New" w:hAnsi="Courier New" w:cs="Courier New" w:hint="default"/>
+      </w:rPr>
+    </w:lvl>
+    <w:lvl w:ilvl="5" w:tplc="04160005" w:tentative="1">
+      <w:start w:val="1"/>
+      <w:numFmt w:val="bullet"/>
+      <w:lvlText w:val=""/>
+      <w:lvlJc w:val="left"/>
+      <w:pPr>
+        <w:ind w:left="4320" w:hanging="360"/>
+      </w:pPr>
+      <w:rPr>
+        <w:rFonts w:ascii="Wingdings" w:hAnsi="Wingdings" w:hint="default"/>
+      </w:rPr>
+    </w:lvl>
+    <w:lvl w:ilvl="6" w:tplc="04160001" w:tentative="1">
+      <w:start w:val="1"/>
+      <w:numFmt w:val="bullet"/>
+      <w:lvlText w:val=""/>
+      <w:lvlJc w:val="left"/>
+      <w:pPr>
+        <w:ind w:left="5040" w:hanging="360"/>
+      </w:pPr>
+      <w:rPr>
+        <w:rFonts w:ascii="Symbol" w:hAnsi="Symbol" w:hint="default"/>
+      </w:rPr>
+    </w:lvl>
+    <w:lvl w:ilvl="7" w:tplc="04160003" w:tentative="1">
+      <w:start w:val="1"/>
+      <w:numFmt w:val="bullet"/>
+      <w:lvlText w:val="o"/>
+      <w:lvlJc w:val="left"/>
+      <w:pPr>
+        <w:ind w:left="5760" w:hanging="360"/>
+      </w:pPr>
+      <w:rPr>
+        <w:rFonts w:ascii="Courier New" w:hAnsi="Courier New" w:cs="Courier New" w:hint="default"/>
+      </w:rPr>
+    </w:lvl>
+    <w:lvl w:ilvl="8" w:tplc="04160005" w:tentative="1">
+      <w:start w:val="1"/>
+      <w:numFmt w:val="bullet"/>
+      <w:lvlText w:val=""/>
+      <w:lvlJc w:val="left"/>
+      <w:pPr>
+        <w:ind w:left="6480" w:hanging="360"/>
+      </w:pPr>
+      <w:rPr>
+        <w:rFonts w:ascii="Wingdings" w:hAnsi="Wingdings" w:hint="default"/>
+      </w:rPr>
+    </w:lvl>
+  </w:abstractNum>
+  <w:abstractNum w:abstractNumId="3" w15:restartNumberingAfterBreak="0">
     <w:nsid w:val="1C040819"/>
     <w:multiLevelType w:val="multilevel"/>
     <w:tmpl w:val="908E1290"/>
@@ -5844,7 +6889,7 @@
       </w:rPr>
     </w:lvl>
   </w:abstractNum>
-  <w:abstractNum w:abstractNumId="3" w15:restartNumberingAfterBreak="0">
+  <w:abstractNum w:abstractNumId="4" w15:restartNumberingAfterBreak="0">
     <w:nsid w:val="241D22C9"/>
     <w:multiLevelType w:val="hybridMultilevel"/>
     <w:tmpl w:val="54BE8026"/>
@@ -5971,7 +7016,7 @@
       </w:rPr>
     </w:lvl>
   </w:abstractNum>
-  <w:abstractNum w:abstractNumId="4" w15:restartNumberingAfterBreak="0">
+  <w:abstractNum w:abstractNumId="5" w15:restartNumberingAfterBreak="0">
     <w:nsid w:val="282007A2"/>
     <w:multiLevelType w:val="multilevel"/>
     <w:tmpl w:val="FB7081F4"/>
@@ -6107,7 +7152,7 @@
       </w:rPr>
     </w:lvl>
   </w:abstractNum>
-  <w:abstractNum w:abstractNumId="5" w15:restartNumberingAfterBreak="0">
+  <w:abstractNum w:abstractNumId="6" w15:restartNumberingAfterBreak="0">
     <w:nsid w:val="2F657764"/>
     <w:multiLevelType w:val="multilevel"/>
     <w:tmpl w:val="2E52676C"/>
@@ -6229,7 +7274,7 @@
       </w:rPr>
     </w:lvl>
   </w:abstractNum>
-  <w:abstractNum w:abstractNumId="6" w15:restartNumberingAfterBreak="0">
+  <w:abstractNum w:abstractNumId="7" w15:restartNumberingAfterBreak="0">
     <w:nsid w:val="45341232"/>
     <w:multiLevelType w:val="hybridMultilevel"/>
     <w:tmpl w:val="730623C0"/>
@@ -6349,7 +7394,7 @@
       </w:rPr>
     </w:lvl>
   </w:abstractNum>
-  <w:abstractNum w:abstractNumId="7" w15:restartNumberingAfterBreak="0">
+  <w:abstractNum w:abstractNumId="8" w15:restartNumberingAfterBreak="0">
     <w:nsid w:val="4DE75242"/>
     <w:multiLevelType w:val="multilevel"/>
     <w:tmpl w:val="0E226D9C"/>
@@ -6471,7 +7516,7 @@
       </w:rPr>
     </w:lvl>
   </w:abstractNum>
-  <w:abstractNum w:abstractNumId="8" w15:restartNumberingAfterBreak="0">
+  <w:abstractNum w:abstractNumId="9" w15:restartNumberingAfterBreak="0">
     <w:nsid w:val="5A4373DE"/>
     <w:multiLevelType w:val="hybridMultilevel"/>
     <w:tmpl w:val="C430099A"/>
@@ -6592,7 +7637,7 @@
       </w:rPr>
     </w:lvl>
   </w:abstractNum>
-  <w:abstractNum w:abstractNumId="9" w15:restartNumberingAfterBreak="0">
+  <w:abstractNum w:abstractNumId="10" w15:restartNumberingAfterBreak="0">
     <w:nsid w:val="67656B71"/>
     <w:multiLevelType w:val="multilevel"/>
     <w:tmpl w:val="2FF4ED98"/>
@@ -6721,7 +7766,7 @@
       </w:rPr>
     </w:lvl>
   </w:abstractNum>
-  <w:abstractNum w:abstractNumId="10" w15:restartNumberingAfterBreak="0">
+  <w:abstractNum w:abstractNumId="11" w15:restartNumberingAfterBreak="0">
     <w:nsid w:val="6A9A6227"/>
     <w:multiLevelType w:val="multilevel"/>
     <w:tmpl w:val="9D988202"/>
@@ -6835,37 +7880,40 @@
     </w:lvl>
   </w:abstractNum>
   <w:num w:numId="1" w16cid:durableId="803352976">
-    <w:abstractNumId w:val="9"/>
+    <w:abstractNumId w:val="10"/>
   </w:num>
   <w:num w:numId="2" w16cid:durableId="92635075">
     <w:abstractNumId w:val="0"/>
   </w:num>
   <w:num w:numId="3" w16cid:durableId="293947131">
+    <w:abstractNumId w:val="6"/>
+  </w:num>
+  <w:num w:numId="4" w16cid:durableId="49118197">
+    <w:abstractNumId w:val="4"/>
+  </w:num>
+  <w:num w:numId="5" w16cid:durableId="684403364">
+    <w:abstractNumId w:val="7"/>
+  </w:num>
+  <w:num w:numId="6" w16cid:durableId="1399590831">
     <w:abstractNumId w:val="5"/>
   </w:num>
-  <w:num w:numId="4" w16cid:durableId="49118197">
+  <w:num w:numId="7" w16cid:durableId="1675571637">
+    <w:abstractNumId w:val="9"/>
+  </w:num>
+  <w:num w:numId="8" w16cid:durableId="930704040">
+    <w:abstractNumId w:val="8"/>
+  </w:num>
+  <w:num w:numId="9" w16cid:durableId="1997685955">
     <w:abstractNumId w:val="3"/>
   </w:num>
-  <w:num w:numId="5" w16cid:durableId="684403364">
-    <w:abstractNumId w:val="6"/>
-  </w:num>
-  <w:num w:numId="6" w16cid:durableId="1399590831">
-    <w:abstractNumId w:val="4"/>
-  </w:num>
-  <w:num w:numId="7" w16cid:durableId="1675571637">
-    <w:abstractNumId w:val="8"/>
-  </w:num>
-  <w:num w:numId="8" w16cid:durableId="930704040">
-    <w:abstractNumId w:val="7"/>
-  </w:num>
-  <w:num w:numId="9" w16cid:durableId="1997685955">
-    <w:abstractNumId w:val="2"/>
-  </w:num>
   <w:num w:numId="10" w16cid:durableId="2112317808">
-    <w:abstractNumId w:val="10"/>
+    <w:abstractNumId w:val="11"/>
   </w:num>
   <w:num w:numId="11" w16cid:durableId="1322587513">
     <w:abstractNumId w:val="1"/>
+  </w:num>
+  <w:num w:numId="12" w16cid:durableId="1291012395">
+    <w:abstractNumId w:val="2"/>
   </w:num>
 </w:numbering>
 </file>
@@ -7355,7 +8403,7 @@
   <w:style w:type="paragraph" w:styleId="Sumrio1">
     <w:name w:val="toc 1"/>
     <w:basedOn w:val="Normal"/>
-    <w:uiPriority w:val="1"/>
+    <w:uiPriority w:val="39"/>
     <w:qFormat/>
     <w:pPr>
       <w:spacing w:before="137"/>
@@ -7371,7 +8419,7 @@
   <w:style w:type="paragraph" w:styleId="Sumrio2">
     <w:name w:val="toc 2"/>
     <w:basedOn w:val="Normal"/>
-    <w:uiPriority w:val="1"/>
+    <w:uiPriority w:val="39"/>
     <w:qFormat/>
     <w:pPr>
       <w:spacing w:before="139"/>
@@ -7428,6 +8476,41 @@
     <w:rPr>
       <w:color w:val="605E5C"/>
       <w:shd w:val="clear" w:color="auto" w:fill="E1DFDD"/>
+    </w:rPr>
+  </w:style>
+  <w:style w:type="paragraph" w:styleId="CabealhodoSumrio">
+    <w:name w:val="TOC Heading"/>
+    <w:basedOn w:val="Ttulo1"/>
+    <w:next w:val="Normal"/>
+    <w:uiPriority w:val="39"/>
+    <w:semiHidden/>
+    <w:unhideWhenUsed/>
+    <w:qFormat/>
+    <w:rsid w:val="0098558E"/>
+    <w:pPr>
+      <w:keepNext/>
+      <w:keepLines/>
+      <w:spacing w:before="240"/>
+      <w:ind w:left="0" w:firstLine="0"/>
+      <w:outlineLvl w:val="9"/>
+    </w:pPr>
+    <w:rPr>
+      <w:rFonts w:asciiTheme="majorHAnsi" w:eastAsiaTheme="majorEastAsia" w:hAnsiTheme="majorHAnsi" w:cstheme="majorBidi"/>
+      <w:b w:val="0"/>
+      <w:bCs w:val="0"/>
+      <w:color w:val="365F91" w:themeColor="accent1" w:themeShade="BF"/>
+    </w:rPr>
+  </w:style>
+  <w:style w:type="character" w:styleId="HiperlinkVisitado">
+    <w:name w:val="FollowedHyperlink"/>
+    <w:basedOn w:val="Fontepargpadro"/>
+    <w:uiPriority w:val="99"/>
+    <w:semiHidden/>
+    <w:unhideWhenUsed/>
+    <w:rsid w:val="0098558E"/>
+    <w:rPr>
+      <w:color w:val="800080" w:themeColor="followedHyperlink"/>
+      <w:u w:val="single"/>
     </w:rPr>
   </w:style>
 </w:styles>
@@ -8771,7 +9854,7 @@
   <dgm:whole/>
   <dgm:extLst>
     <a:ext uri="http://schemas.microsoft.com/office/drawing/2008/diagram">
-      <dsp:dataModelExt xmlns:dsp="http://schemas.microsoft.com/office/drawing/2008/diagram" relId="rId27" minVer="http://schemas.openxmlformats.org/drawingml/2006/diagram"/>
+      <dsp:dataModelExt xmlns:dsp="http://schemas.microsoft.com/office/drawing/2008/diagram" relId="rId19" minVer="http://schemas.openxmlformats.org/drawingml/2006/diagram"/>
     </a:ext>
   </dgm:extLst>
 </dgm:dataModel>

</xml_diff>

<commit_message>
FEATURE (TCC); Ajustes e Adequações para Tutoria
</commit_message>
<xml_diff>
--- a/Módulo A/ANÁLISE FUNDAMENTALISTA DO ATIVO MGLU.docx
+++ b/Módulo A/ANÁLISE FUNDAMENTALISTA DO ATIVO MGLU.docx
@@ -10,6 +10,7 @@
           <w:sz w:val="20"/>
         </w:rPr>
       </w:pPr>
+      <w:bookmarkStart w:id="0" w:name="_Hlk141028545"/>
     </w:p>
     <w:p>
       <w:pPr>
@@ -45,7 +46,7 @@
           <w:sz w:val="20"/>
         </w:rPr>
         <w:drawing>
-          <wp:inline distT="0" distB="0" distL="0" distR="0" wp14:anchorId="5B14A4B8" wp14:editId="42000C72">
+          <wp:inline distT="0" distB="0" distL="0" distR="0" wp14:anchorId="017C8F65" wp14:editId="2295BEE7">
             <wp:extent cx="1174951" cy="1051941"/>
             <wp:effectExtent l="0" t="0" r="0" b="0"/>
             <wp:docPr id="1" name="image1.jpeg"/>
@@ -740,6 +741,12 @@
     </w:p>
     <w:sdt>
       <w:sdtPr>
+        <w:rPr>
+          <w:rFonts w:ascii="Arial" w:eastAsia="Arial" w:hAnsi="Arial" w:cs="Arial"/>
+          <w:color w:val="auto"/>
+          <w:sz w:val="22"/>
+          <w:szCs w:val="22"/>
+        </w:rPr>
         <w:id w:val="962157952"/>
         <w:docPartObj>
           <w:docPartGallery w:val="Table of Contents"/>
@@ -748,12 +755,8 @@
       </w:sdtPr>
       <w:sdtEndPr>
         <w:rPr>
-          <w:rFonts w:ascii="Arial" w:eastAsia="Arial" w:hAnsi="Arial" w:cs="Arial"/>
           <w:b/>
           <w:bCs/>
-          <w:color w:val="auto"/>
-          <w:sz w:val="22"/>
-          <w:szCs w:val="22"/>
         </w:rPr>
       </w:sdtEndPr>
       <w:sdtContent>
@@ -793,7 +796,7 @@
           <w:r>
             <w:fldChar w:fldCharType="separate"/>
           </w:r>
-          <w:hyperlink w:anchor="_Toc141028555" w:history="1">
+          <w:hyperlink w:anchor="_Toc141028360" w:history="1">
             <w:r>
               <w:rPr>
                 <w:rStyle w:val="Hyperlink"/>
@@ -843,7 +846,7 @@
                 <w:noProof/>
                 <w:webHidden/>
               </w:rPr>
-              <w:instrText xml:space="preserve"> PAGEREF _Toc141028555 \h </w:instrText>
+              <w:instrText xml:space="preserve"> PAGEREF _Toc141028360 \h </w:instrText>
             </w:r>
             <w:r>
               <w:rPr>
@@ -891,7 +894,7 @@
               <w14:ligatures w14:val="standardContextual"/>
             </w:rPr>
           </w:pPr>
-          <w:hyperlink w:anchor="_Toc141028556" w:history="1">
+          <w:hyperlink w:anchor="_Toc141028361" w:history="1">
             <w:r>
               <w:rPr>
                 <w:rStyle w:val="Hyperlink"/>
@@ -939,7 +942,7 @@
                 <w:noProof/>
                 <w:webHidden/>
               </w:rPr>
-              <w:instrText xml:space="preserve"> PAGEREF _Toc141028556 \h </w:instrText>
+              <w:instrText xml:space="preserve"> PAGEREF _Toc141028361 \h </w:instrText>
             </w:r>
             <w:r>
               <w:rPr>
@@ -987,7 +990,7 @@
               <w14:ligatures w14:val="standardContextual"/>
             </w:rPr>
           </w:pPr>
-          <w:hyperlink w:anchor="_Toc141028557" w:history="1">
+          <w:hyperlink w:anchor="_Toc141028362" w:history="1">
             <w:r>
               <w:rPr>
                 <w:rStyle w:val="Hyperlink"/>
@@ -1035,7 +1038,7 @@
                 <w:noProof/>
                 <w:webHidden/>
               </w:rPr>
-              <w:instrText xml:space="preserve"> PAGEREF _Toc141028557 \h </w:instrText>
+              <w:instrText xml:space="preserve"> PAGEREF _Toc141028362 \h </w:instrText>
             </w:r>
             <w:r>
               <w:rPr>
@@ -1083,7 +1086,7 @@
               <w14:ligatures w14:val="standardContextual"/>
             </w:rPr>
           </w:pPr>
-          <w:hyperlink w:anchor="_Toc141028558" w:history="1">
+          <w:hyperlink w:anchor="_Toc141028363" w:history="1">
             <w:r>
               <w:rPr>
                 <w:rStyle w:val="Hyperlink"/>
@@ -1146,7 +1149,7 @@
                 <w:noProof/>
                 <w:webHidden/>
               </w:rPr>
-              <w:instrText xml:space="preserve"> PAGEREF _Toc141028558 \h </w:instrText>
+              <w:instrText xml:space="preserve"> PAGEREF _Toc141028363 \h </w:instrText>
             </w:r>
             <w:r>
               <w:rPr>
@@ -1194,7 +1197,7 @@
               <w14:ligatures w14:val="standardContextual"/>
             </w:rPr>
           </w:pPr>
-          <w:hyperlink w:anchor="_Toc141028559" w:history="1">
+          <w:hyperlink w:anchor="_Toc141028364" w:history="1">
             <w:r>
               <w:rPr>
                 <w:rStyle w:val="Hyperlink"/>
@@ -1257,7 +1260,7 @@
                 <w:noProof/>
                 <w:webHidden/>
               </w:rPr>
-              <w:instrText xml:space="preserve"> PAGEREF _Toc141028559 \h </w:instrText>
+              <w:instrText xml:space="preserve"> PAGEREF _Toc141028364 \h </w:instrText>
             </w:r>
             <w:r>
               <w:rPr>
@@ -1305,7 +1308,7 @@
               <w14:ligatures w14:val="standardContextual"/>
             </w:rPr>
           </w:pPr>
-          <w:hyperlink w:anchor="_Toc141028560" w:history="1">
+          <w:hyperlink w:anchor="_Toc141028365" w:history="1">
             <w:r>
               <w:rPr>
                 <w:rStyle w:val="Hyperlink"/>
@@ -1383,7 +1386,7 @@
                 <w:noProof/>
                 <w:webHidden/>
               </w:rPr>
-              <w:instrText xml:space="preserve"> PAGEREF _Toc141028560 \h </w:instrText>
+              <w:instrText xml:space="preserve"> PAGEREF _Toc141028365 \h </w:instrText>
             </w:r>
             <w:r>
               <w:rPr>
@@ -1433,7 +1436,7 @@
               <w14:ligatures w14:val="standardContextual"/>
             </w:rPr>
           </w:pPr>
-          <w:hyperlink w:anchor="_Toc141028561" w:history="1">
+          <w:hyperlink w:anchor="_Toc141028366" w:history="1">
             <w:r>
               <w:rPr>
                 <w:rStyle w:val="Hyperlink"/>
@@ -1558,7 +1561,7 @@
                 <w:noProof/>
                 <w:webHidden/>
               </w:rPr>
-              <w:instrText xml:space="preserve"> PAGEREF _Toc141028561 \h </w:instrText>
+              <w:instrText xml:space="preserve"> PAGEREF _Toc141028366 \h </w:instrText>
             </w:r>
             <w:r>
               <w:rPr>
@@ -1606,7 +1609,7 @@
               <w14:ligatures w14:val="standardContextual"/>
             </w:rPr>
           </w:pPr>
-          <w:hyperlink w:anchor="_Toc141028562" w:history="1">
+          <w:hyperlink w:anchor="_Toc141028367" w:history="1">
             <w:r>
               <w:rPr>
                 <w:rStyle w:val="Hyperlink"/>
@@ -1684,7 +1687,7 @@
                 <w:noProof/>
                 <w:webHidden/>
               </w:rPr>
-              <w:instrText xml:space="preserve"> PAGEREF _Toc141028562 \h </w:instrText>
+              <w:instrText xml:space="preserve"> PAGEREF _Toc141028367 \h </w:instrText>
             </w:r>
             <w:r>
               <w:rPr>
@@ -1732,7 +1735,7 @@
               <w14:ligatures w14:val="standardContextual"/>
             </w:rPr>
           </w:pPr>
-          <w:hyperlink w:anchor="_Toc141028563" w:history="1">
+          <w:hyperlink w:anchor="_Toc141028368" w:history="1">
             <w:r>
               <w:rPr>
                 <w:rStyle w:val="Hyperlink"/>
@@ -1855,7 +1858,7 @@
                 <w:noProof/>
                 <w:webHidden/>
               </w:rPr>
-              <w:instrText xml:space="preserve"> PAGEREF _Toc141028563 \h </w:instrText>
+              <w:instrText xml:space="preserve"> PAGEREF _Toc141028368 \h </w:instrText>
             </w:r>
             <w:r>
               <w:rPr>
@@ -1876,6 +1879,566 @@
                 <w:webHidden/>
               </w:rPr>
               <w:t>9</w:t>
+            </w:r>
+            <w:r>
+              <w:rPr>
+                <w:noProof/>
+                <w:webHidden/>
+              </w:rPr>
+              <w:fldChar w:fldCharType="end"/>
+            </w:r>
+          </w:hyperlink>
+        </w:p>
+        <w:p>
+          <w:pPr>
+            <w:pStyle w:val="Sumrio1"/>
+            <w:tabs>
+              <w:tab w:val="left" w:pos="1279"/>
+              <w:tab w:val="right" w:leader="dot" w:pos="9840"/>
+            </w:tabs>
+            <w:rPr>
+              <w:rFonts w:asciiTheme="minorHAnsi" w:eastAsiaTheme="minorEastAsia" w:hAnsiTheme="minorHAnsi" w:cstheme="minorBidi"/>
+              <w:b w:val="0"/>
+              <w:bCs w:val="0"/>
+              <w:noProof/>
+              <w:kern w:val="2"/>
+              <w:sz w:val="22"/>
+              <w:szCs w:val="22"/>
+              <w:lang w:val="pt-BR" w:eastAsia="pt-BR"/>
+              <w14:ligatures w14:val="standardContextual"/>
+            </w:rPr>
+          </w:pPr>
+          <w:hyperlink w:anchor="_Toc141028369" w:history="1">
+            <w:r>
+              <w:rPr>
+                <w:rStyle w:val="Hyperlink"/>
+                <w:noProof/>
+                <w:w w:val="99"/>
+              </w:rPr>
+              <w:t>4.</w:t>
+            </w:r>
+            <w:r>
+              <w:rPr>
+                <w:rFonts w:asciiTheme="minorHAnsi" w:eastAsiaTheme="minorEastAsia" w:hAnsiTheme="minorHAnsi" w:cstheme="minorBidi"/>
+                <w:b w:val="0"/>
+                <w:bCs w:val="0"/>
+                <w:noProof/>
+                <w:kern w:val="2"/>
+                <w:sz w:val="22"/>
+                <w:szCs w:val="22"/>
+                <w:lang w:val="pt-BR" w:eastAsia="pt-BR"/>
+                <w14:ligatures w14:val="standardContextual"/>
+              </w:rPr>
+              <w:tab/>
+            </w:r>
+            <w:r>
+              <w:rPr>
+                <w:rStyle w:val="Hyperlink"/>
+                <w:noProof/>
+                <w:lang w:eastAsia="pt-BR"/>
+              </w:rPr>
+              <w:t>Camada de Apresentação</w:t>
+            </w:r>
+            <w:r>
+              <w:rPr>
+                <w:noProof/>
+                <w:webHidden/>
+              </w:rPr>
+              <w:tab/>
+            </w:r>
+            <w:r>
+              <w:rPr>
+                <w:noProof/>
+                <w:webHidden/>
+              </w:rPr>
+              <w:fldChar w:fldCharType="begin"/>
+            </w:r>
+            <w:r>
+              <w:rPr>
+                <w:noProof/>
+                <w:webHidden/>
+              </w:rPr>
+              <w:instrText xml:space="preserve"> PAGEREF _Toc141028369 \h </w:instrText>
+            </w:r>
+            <w:r>
+              <w:rPr>
+                <w:noProof/>
+                <w:webHidden/>
+              </w:rPr>
+              <w:fldChar w:fldCharType="separate"/>
+            </w:r>
+            <w:r>
+              <w:rPr>
+                <w:b w:val="0"/>
+                <w:bCs w:val="0"/>
+                <w:noProof/>
+                <w:webHidden/>
+                <w:lang w:val="pt-BR"/>
+              </w:rPr>
+              <w:t>Erro! Indicador não definido.</w:t>
+            </w:r>
+            <w:r>
+              <w:rPr>
+                <w:noProof/>
+                <w:webHidden/>
+              </w:rPr>
+              <w:fldChar w:fldCharType="end"/>
+            </w:r>
+          </w:hyperlink>
+        </w:p>
+        <w:p>
+          <w:pPr>
+            <w:pStyle w:val="Sumrio2"/>
+            <w:tabs>
+              <w:tab w:val="right" w:leader="dot" w:pos="9840"/>
+            </w:tabs>
+            <w:rPr>
+              <w:rFonts w:asciiTheme="minorHAnsi" w:eastAsiaTheme="minorEastAsia" w:hAnsiTheme="minorHAnsi" w:cstheme="minorBidi"/>
+              <w:noProof/>
+              <w:kern w:val="2"/>
+              <w:sz w:val="22"/>
+              <w:szCs w:val="22"/>
+              <w:lang w:val="pt-BR" w:eastAsia="pt-BR"/>
+              <w14:ligatures w14:val="standardContextual"/>
+            </w:rPr>
+          </w:pPr>
+          <w:hyperlink w:anchor="_Toc141028370" w:history="1">
+            <w:r>
+              <w:rPr>
+                <w:rStyle w:val="Hyperlink"/>
+                <w:noProof/>
+              </w:rPr>
+              <w:t>4.1 Dashboard</w:t>
+            </w:r>
+            <w:r>
+              <w:rPr>
+                <w:noProof/>
+                <w:webHidden/>
+              </w:rPr>
+              <w:tab/>
+            </w:r>
+            <w:r>
+              <w:rPr>
+                <w:noProof/>
+                <w:webHidden/>
+              </w:rPr>
+              <w:fldChar w:fldCharType="begin"/>
+            </w:r>
+            <w:r>
+              <w:rPr>
+                <w:noProof/>
+                <w:webHidden/>
+              </w:rPr>
+              <w:instrText xml:space="preserve"> PAGEREF _Toc141028370 \h </w:instrText>
+            </w:r>
+            <w:r>
+              <w:rPr>
+                <w:noProof/>
+                <w:webHidden/>
+              </w:rPr>
+              <w:fldChar w:fldCharType="separate"/>
+            </w:r>
+            <w:r>
+              <w:rPr>
+                <w:b/>
+                <w:bCs/>
+                <w:noProof/>
+                <w:webHidden/>
+                <w:lang w:val="pt-BR"/>
+              </w:rPr>
+              <w:t>Erro! Indicador não definido.</w:t>
+            </w:r>
+            <w:r>
+              <w:rPr>
+                <w:noProof/>
+                <w:webHidden/>
+              </w:rPr>
+              <w:fldChar w:fldCharType="end"/>
+            </w:r>
+          </w:hyperlink>
+        </w:p>
+        <w:p>
+          <w:pPr>
+            <w:pStyle w:val="Sumrio2"/>
+            <w:tabs>
+              <w:tab w:val="right" w:leader="dot" w:pos="9840"/>
+            </w:tabs>
+            <w:rPr>
+              <w:rFonts w:asciiTheme="minorHAnsi" w:eastAsiaTheme="minorEastAsia" w:hAnsiTheme="minorHAnsi" w:cstheme="minorBidi"/>
+              <w:noProof/>
+              <w:kern w:val="2"/>
+              <w:sz w:val="22"/>
+              <w:szCs w:val="22"/>
+              <w:lang w:val="pt-BR" w:eastAsia="pt-BR"/>
+              <w14:ligatures w14:val="standardContextual"/>
+            </w:rPr>
+          </w:pPr>
+          <w:hyperlink w:anchor="_Toc141028371" w:history="1">
+            <w:r>
+              <w:rPr>
+                <w:rStyle w:val="Hyperlink"/>
+                <w:noProof/>
+              </w:rPr>
+              <w:t>4.2 Análises avançadas</w:t>
+            </w:r>
+            <w:r>
+              <w:rPr>
+                <w:noProof/>
+                <w:webHidden/>
+              </w:rPr>
+              <w:tab/>
+            </w:r>
+            <w:r>
+              <w:rPr>
+                <w:noProof/>
+                <w:webHidden/>
+              </w:rPr>
+              <w:fldChar w:fldCharType="begin"/>
+            </w:r>
+            <w:r>
+              <w:rPr>
+                <w:noProof/>
+                <w:webHidden/>
+              </w:rPr>
+              <w:instrText xml:space="preserve"> PAGEREF _Toc141028371 \h </w:instrText>
+            </w:r>
+            <w:r>
+              <w:rPr>
+                <w:noProof/>
+                <w:webHidden/>
+              </w:rPr>
+              <w:fldChar w:fldCharType="separate"/>
+            </w:r>
+            <w:r>
+              <w:rPr>
+                <w:b/>
+                <w:bCs/>
+                <w:noProof/>
+                <w:webHidden/>
+                <w:lang w:val="pt-BR"/>
+              </w:rPr>
+              <w:t>Erro! Indicador não definido.</w:t>
+            </w:r>
+            <w:r>
+              <w:rPr>
+                <w:noProof/>
+                <w:webHidden/>
+              </w:rPr>
+              <w:fldChar w:fldCharType="end"/>
+            </w:r>
+          </w:hyperlink>
+        </w:p>
+        <w:p>
+          <w:pPr>
+            <w:pStyle w:val="Sumrio1"/>
+            <w:tabs>
+              <w:tab w:val="left" w:pos="1279"/>
+              <w:tab w:val="right" w:leader="dot" w:pos="9840"/>
+            </w:tabs>
+            <w:rPr>
+              <w:rFonts w:asciiTheme="minorHAnsi" w:eastAsiaTheme="minorEastAsia" w:hAnsiTheme="minorHAnsi" w:cstheme="minorBidi"/>
+              <w:b w:val="0"/>
+              <w:bCs w:val="0"/>
+              <w:noProof/>
+              <w:kern w:val="2"/>
+              <w:sz w:val="22"/>
+              <w:szCs w:val="22"/>
+              <w:lang w:val="pt-BR" w:eastAsia="pt-BR"/>
+              <w14:ligatures w14:val="standardContextual"/>
+            </w:rPr>
+          </w:pPr>
+          <w:hyperlink w:anchor="_Toc141028372" w:history="1">
+            <w:r>
+              <w:rPr>
+                <w:rStyle w:val="Hyperlink"/>
+                <w:noProof/>
+                <w:w w:val="99"/>
+              </w:rPr>
+              <w:t>5.</w:t>
+            </w:r>
+            <w:r>
+              <w:rPr>
+                <w:rFonts w:asciiTheme="minorHAnsi" w:eastAsiaTheme="minorEastAsia" w:hAnsiTheme="minorHAnsi" w:cstheme="minorBidi"/>
+                <w:b w:val="0"/>
+                <w:bCs w:val="0"/>
+                <w:noProof/>
+                <w:kern w:val="2"/>
+                <w:sz w:val="22"/>
+                <w:szCs w:val="22"/>
+                <w:lang w:val="pt-BR" w:eastAsia="pt-BR"/>
+                <w14:ligatures w14:val="standardContextual"/>
+              </w:rPr>
+              <w:tab/>
+            </w:r>
+            <w:r>
+              <w:rPr>
+                <w:rStyle w:val="Hyperlink"/>
+                <w:noProof/>
+              </w:rPr>
+              <w:t>Registros</w:t>
+            </w:r>
+            <w:r>
+              <w:rPr>
+                <w:rStyle w:val="Hyperlink"/>
+                <w:noProof/>
+                <w:spacing w:val="-8"/>
+              </w:rPr>
+              <w:t xml:space="preserve"> </w:t>
+            </w:r>
+            <w:r>
+              <w:rPr>
+                <w:rStyle w:val="Hyperlink"/>
+                <w:noProof/>
+              </w:rPr>
+              <w:t>de</w:t>
+            </w:r>
+            <w:r>
+              <w:rPr>
+                <w:rStyle w:val="Hyperlink"/>
+                <w:noProof/>
+                <w:spacing w:val="-8"/>
+              </w:rPr>
+              <w:t xml:space="preserve"> </w:t>
+            </w:r>
+            <w:r>
+              <w:rPr>
+                <w:rStyle w:val="Hyperlink"/>
+                <w:noProof/>
+                <w:spacing w:val="-2"/>
+              </w:rPr>
+              <w:t>Homologação</w:t>
+            </w:r>
+            <w:r>
+              <w:rPr>
+                <w:noProof/>
+                <w:webHidden/>
+              </w:rPr>
+              <w:tab/>
+            </w:r>
+            <w:r>
+              <w:rPr>
+                <w:noProof/>
+                <w:webHidden/>
+              </w:rPr>
+              <w:fldChar w:fldCharType="begin"/>
+            </w:r>
+            <w:r>
+              <w:rPr>
+                <w:noProof/>
+                <w:webHidden/>
+              </w:rPr>
+              <w:instrText xml:space="preserve"> PAGEREF _Toc141028372 \h </w:instrText>
+            </w:r>
+            <w:r>
+              <w:rPr>
+                <w:noProof/>
+                <w:webHidden/>
+              </w:rPr>
+              <w:fldChar w:fldCharType="separate"/>
+            </w:r>
+            <w:r>
+              <w:rPr>
+                <w:b w:val="0"/>
+                <w:bCs w:val="0"/>
+                <w:noProof/>
+                <w:webHidden/>
+                <w:lang w:val="pt-BR"/>
+              </w:rPr>
+              <w:t>Erro! Indicador não definido.</w:t>
+            </w:r>
+            <w:r>
+              <w:rPr>
+                <w:noProof/>
+                <w:webHidden/>
+              </w:rPr>
+              <w:fldChar w:fldCharType="end"/>
+            </w:r>
+          </w:hyperlink>
+        </w:p>
+        <w:p>
+          <w:pPr>
+            <w:pStyle w:val="Sumrio1"/>
+            <w:tabs>
+              <w:tab w:val="left" w:pos="1279"/>
+              <w:tab w:val="right" w:leader="dot" w:pos="9840"/>
+            </w:tabs>
+            <w:rPr>
+              <w:rFonts w:asciiTheme="minorHAnsi" w:eastAsiaTheme="minorEastAsia" w:hAnsiTheme="minorHAnsi" w:cstheme="minorBidi"/>
+              <w:b w:val="0"/>
+              <w:bCs w:val="0"/>
+              <w:noProof/>
+              <w:kern w:val="2"/>
+              <w:sz w:val="22"/>
+              <w:szCs w:val="22"/>
+              <w:lang w:val="pt-BR" w:eastAsia="pt-BR"/>
+              <w14:ligatures w14:val="standardContextual"/>
+            </w:rPr>
+          </w:pPr>
+          <w:hyperlink w:anchor="_Toc141028373" w:history="1">
+            <w:r>
+              <w:rPr>
+                <w:rStyle w:val="Hyperlink"/>
+                <w:noProof/>
+                <w:w w:val="99"/>
+              </w:rPr>
+              <w:t>6.</w:t>
+            </w:r>
+            <w:r>
+              <w:rPr>
+                <w:rFonts w:asciiTheme="minorHAnsi" w:eastAsiaTheme="minorEastAsia" w:hAnsiTheme="minorHAnsi" w:cstheme="minorBidi"/>
+                <w:b w:val="0"/>
+                <w:bCs w:val="0"/>
+                <w:noProof/>
+                <w:kern w:val="2"/>
+                <w:sz w:val="22"/>
+                <w:szCs w:val="22"/>
+                <w:lang w:val="pt-BR" w:eastAsia="pt-BR"/>
+                <w14:ligatures w14:val="standardContextual"/>
+              </w:rPr>
+              <w:tab/>
+            </w:r>
+            <w:r>
+              <w:rPr>
+                <w:rStyle w:val="Hyperlink"/>
+                <w:noProof/>
+                <w:spacing w:val="-2"/>
+              </w:rPr>
+              <w:t>Conclusões</w:t>
+            </w:r>
+            <w:r>
+              <w:rPr>
+                <w:noProof/>
+                <w:webHidden/>
+              </w:rPr>
+              <w:tab/>
+            </w:r>
+            <w:r>
+              <w:rPr>
+                <w:noProof/>
+                <w:webHidden/>
+              </w:rPr>
+              <w:fldChar w:fldCharType="begin"/>
+            </w:r>
+            <w:r>
+              <w:rPr>
+                <w:noProof/>
+                <w:webHidden/>
+              </w:rPr>
+              <w:instrText xml:space="preserve"> PAGEREF _Toc141028373 \h </w:instrText>
+            </w:r>
+            <w:r>
+              <w:rPr>
+                <w:noProof/>
+                <w:webHidden/>
+              </w:rPr>
+              <w:fldChar w:fldCharType="separate"/>
+            </w:r>
+            <w:r>
+              <w:rPr>
+                <w:b w:val="0"/>
+                <w:bCs w:val="0"/>
+                <w:noProof/>
+                <w:webHidden/>
+                <w:lang w:val="pt-BR"/>
+              </w:rPr>
+              <w:t>Erro! Indicador não definido.</w:t>
+            </w:r>
+            <w:r>
+              <w:rPr>
+                <w:noProof/>
+                <w:webHidden/>
+              </w:rPr>
+              <w:fldChar w:fldCharType="end"/>
+            </w:r>
+          </w:hyperlink>
+        </w:p>
+        <w:p>
+          <w:pPr>
+            <w:pStyle w:val="Sumrio1"/>
+            <w:tabs>
+              <w:tab w:val="left" w:pos="1279"/>
+              <w:tab w:val="right" w:leader="dot" w:pos="9840"/>
+            </w:tabs>
+            <w:rPr>
+              <w:rFonts w:asciiTheme="minorHAnsi" w:eastAsiaTheme="minorEastAsia" w:hAnsiTheme="minorHAnsi" w:cstheme="minorBidi"/>
+              <w:b w:val="0"/>
+              <w:bCs w:val="0"/>
+              <w:noProof/>
+              <w:kern w:val="2"/>
+              <w:sz w:val="22"/>
+              <w:szCs w:val="22"/>
+              <w:lang w:val="pt-BR" w:eastAsia="pt-BR"/>
+              <w14:ligatures w14:val="standardContextual"/>
+            </w:rPr>
+          </w:pPr>
+          <w:hyperlink w:anchor="_Toc141028374" w:history="1">
+            <w:r>
+              <w:rPr>
+                <w:rStyle w:val="Hyperlink"/>
+                <w:noProof/>
+                <w:w w:val="99"/>
+              </w:rPr>
+              <w:t>7.</w:t>
+            </w:r>
+            <w:r>
+              <w:rPr>
+                <w:rFonts w:asciiTheme="minorHAnsi" w:eastAsiaTheme="minorEastAsia" w:hAnsiTheme="minorHAnsi" w:cstheme="minorBidi"/>
+                <w:b w:val="0"/>
+                <w:bCs w:val="0"/>
+                <w:noProof/>
+                <w:kern w:val="2"/>
+                <w:sz w:val="22"/>
+                <w:szCs w:val="22"/>
+                <w:lang w:val="pt-BR" w:eastAsia="pt-BR"/>
+                <w14:ligatures w14:val="standardContextual"/>
+              </w:rPr>
+              <w:tab/>
+            </w:r>
+            <w:r>
+              <w:rPr>
+                <w:rStyle w:val="Hyperlink"/>
+                <w:noProof/>
+                <w:spacing w:val="-2"/>
+              </w:rPr>
+              <w:t>Links</w:t>
+            </w:r>
+            <w:r>
+              <w:rPr>
+                <w:noProof/>
+                <w:webHidden/>
+              </w:rPr>
+              <w:tab/>
+            </w:r>
+            <w:r>
+              <w:rPr>
+                <w:noProof/>
+                <w:webHidden/>
+              </w:rPr>
+              <w:fldChar w:fldCharType="begin"/>
+            </w:r>
+            <w:r>
+              <w:rPr>
+                <w:noProof/>
+                <w:webHidden/>
+              </w:rPr>
+              <w:instrText xml:space="preserve"> PAGEREF _Toc141028374 \h </w:instrText>
+            </w:r>
+            <w:r>
+              <w:rPr>
+                <w:noProof/>
+                <w:webHidden/>
+              </w:rPr>
+              <w:fldChar w:fldCharType="separate"/>
+            </w:r>
+            <w:r>
+              <w:rPr>
+                <w:b w:val="0"/>
+                <w:bCs w:val="0"/>
+                <w:noProof/>
+                <w:webHidden/>
+                <w:lang w:val="pt-BR"/>
+              </w:rPr>
+              <w:t>Erro! Indicador não definido.</w:t>
             </w:r>
             <w:r>
               <w:rPr>
@@ -1920,7 +2483,7 @@
           <w:tab w:val="left" w:pos="458"/>
         </w:tabs>
       </w:pPr>
-      <w:bookmarkStart w:id="0" w:name="_Toc141028555"/>
+      <w:bookmarkStart w:id="1" w:name="_Toc141028360"/>
       <w:r>
         <w:rPr>
           <w:spacing w:val="-2"/>
@@ -1928,7 +2491,7 @@
         <w:lastRenderedPageBreak/>
         <w:t>Introdução</w:t>
       </w:r>
-      <w:bookmarkEnd w:id="0"/>
+      <w:bookmarkEnd w:id="1"/>
     </w:p>
     <w:p>
       <w:pPr>
@@ -1951,14 +2514,14 @@
           <w:tab w:val="left" w:pos="572"/>
         </w:tabs>
       </w:pPr>
-      <w:bookmarkStart w:id="1" w:name="_Toc141028556"/>
+      <w:bookmarkStart w:id="2" w:name="_Toc141028361"/>
       <w:r>
         <w:rPr>
           <w:spacing w:val="-2"/>
         </w:rPr>
         <w:t>Contexto</w:t>
       </w:r>
-      <w:bookmarkEnd w:id="1"/>
+      <w:bookmarkEnd w:id="2"/>
     </w:p>
     <w:p>
       <w:pPr>
@@ -1986,7 +2549,7 @@
         <w:jc w:val="both"/>
       </w:pPr>
       <w:r>
-        <w:t>Em meio há tantas informações que são informadas nos resultados das empresas em seus Balanços Patrimoniais e Demonstrativos de Resultado de Exercício, o investidor acaba se perdendo em meio há tantas informações e acaba recorrendo a análise de terceiros sem ter crivo para saber se a interpretação e ação perante aqueles dados é a mais adequada para o seu dinheiro.</w:t>
+        <w:t>Em meio há tantas informações que são informadas nos resultados das empresas em seus Balanços Patrimoniais e Demonstrativos de Resultado de Exercício, o investidor acaba se perdendo em meio há tantas informações e acaba recorrendo a análise de terceiros sem ter crivo pessoal para saber se a interpretação e ação perante aqueles dados é a mais adequada para o seu dinheiro.</w:t>
       </w:r>
     </w:p>
     <w:p>
@@ -2217,7 +2780,7 @@
         </w:rPr>
         <w:lastRenderedPageBreak/>
         <w:drawing>
-          <wp:anchor distT="0" distB="0" distL="114300" distR="114300" simplePos="0" relativeHeight="251660288" behindDoc="1" locked="0" layoutInCell="1" allowOverlap="1" wp14:anchorId="16EA56F2" wp14:editId="37163A1C">
+          <wp:anchor distT="0" distB="0" distL="114300" distR="114300" simplePos="0" relativeHeight="251660288" behindDoc="1" locked="0" layoutInCell="1" allowOverlap="1" wp14:anchorId="65C97A03" wp14:editId="7D5A9F1D">
             <wp:simplePos x="0" y="0"/>
             <wp:positionH relativeFrom="margin">
               <wp:align>left</wp:align>
@@ -2661,7 +3224,7 @@
         </w:tabs>
         <w:ind w:left="570" w:hanging="468"/>
       </w:pPr>
-      <w:bookmarkStart w:id="2" w:name="_Toc141028557"/>
+      <w:bookmarkStart w:id="3" w:name="_Toc141028362"/>
       <w:r>
         <w:rPr>
           <w:spacing w:val="-2"/>
@@ -2669,7 +3232,7 @@
         <w:lastRenderedPageBreak/>
         <w:t>Objetivos</w:t>
       </w:r>
-      <w:bookmarkEnd w:id="2"/>
+      <w:bookmarkEnd w:id="3"/>
     </w:p>
     <w:p>
       <w:pPr>
@@ -2724,7 +3287,7 @@
         <w:t xml:space="preserve"> </w:t>
       </w:r>
       <w:r>
-        <w:t>And Holder que fazem investimentos à longo prazo a terem informações cruciais para sobre a empresa a qual deseja investir de maneira mais assertiva e prática.</w:t>
+        <w:t>And Holder que fazem investimentos à longo prazo a terem informações cruciais sobre a empresa a qual deseja investir de maneira mais assertiva e prática.</w:t>
       </w:r>
     </w:p>
     <w:p>
@@ -2747,7 +3310,7 @@
         </w:tabs>
         <w:ind w:left="570" w:hanging="468"/>
       </w:pPr>
-      <w:bookmarkStart w:id="3" w:name="_Toc141028558"/>
+      <w:bookmarkStart w:id="4" w:name="_Toc141028363"/>
       <w:r>
         <w:t>Público</w:t>
       </w:r>
@@ -2763,7 +3326,7 @@
         </w:rPr>
         <w:t>alvo</w:t>
       </w:r>
-      <w:bookmarkEnd w:id="3"/>
+      <w:bookmarkEnd w:id="4"/>
     </w:p>
     <w:p>
       <w:pPr>
@@ -2877,7 +3440,7 @@
         <w:spacing w:before="185"/>
         <w:ind w:left="572" w:hanging="471"/>
       </w:pPr>
-      <w:bookmarkStart w:id="4" w:name="_Toc141028559"/>
+      <w:bookmarkStart w:id="5" w:name="_Toc141028364"/>
       <w:r>
         <w:t>Modelo</w:t>
       </w:r>
@@ -2893,7 +3456,7 @@
         </w:rPr>
         <w:t>Dimensional</w:t>
       </w:r>
-      <w:bookmarkEnd w:id="4"/>
+      <w:bookmarkEnd w:id="5"/>
     </w:p>
     <w:p>
       <w:pPr>
@@ -2909,7 +3472,7 @@
           <w:noProof/>
         </w:rPr>
         <w:drawing>
-          <wp:anchor distT="0" distB="0" distL="0" distR="0" simplePos="0" relativeHeight="251659264" behindDoc="0" locked="0" layoutInCell="1" allowOverlap="1" wp14:anchorId="6AC026DA" wp14:editId="689F5B80">
+          <wp:anchor distT="0" distB="0" distL="0" distR="0" simplePos="0" relativeHeight="251659264" behindDoc="0" locked="0" layoutInCell="1" allowOverlap="1" wp14:anchorId="189711C6" wp14:editId="7691A4AE">
             <wp:simplePos x="0" y="0"/>
             <wp:positionH relativeFrom="page">
               <wp:posOffset>1130300</wp:posOffset>
@@ -3272,7 +3835,7 @@
         <w:spacing w:before="1"/>
         <w:ind w:left="572" w:hanging="471"/>
       </w:pPr>
-      <w:bookmarkStart w:id="5" w:name="_Toc141028560"/>
+      <w:bookmarkStart w:id="6" w:name="_Toc141028365"/>
       <w:r>
         <w:lastRenderedPageBreak/>
         <w:t>Fatos</w:t>
@@ -3298,7 +3861,7 @@
         </w:rPr>
         <w:t>Dimensões</w:t>
       </w:r>
-      <w:bookmarkEnd w:id="5"/>
+      <w:bookmarkEnd w:id="6"/>
     </w:p>
     <w:p>
       <w:pPr>
@@ -3349,6 +3912,7 @@
         <w:rPr>
           <w:b/>
           <w:sz w:val="28"/>
+          <w:u w:val="single"/>
         </w:rPr>
       </w:pPr>
       <w:r>
@@ -3358,10 +3922,10 @@
           <w:sz w:val="28"/>
         </w:rPr>
         <w:drawing>
-          <wp:inline distT="0" distB="0" distL="0" distR="0" wp14:anchorId="44862354" wp14:editId="69062195">
-            <wp:extent cx="6013210" cy="6965556"/>
-            <wp:effectExtent l="0" t="0" r="6985" b="0"/>
-            <wp:docPr id="726337524" name="Imagem 2"/>
+          <wp:inline distT="0" distB="0" distL="0" distR="0" wp14:anchorId="4C67998D" wp14:editId="3D7A9741">
+            <wp:extent cx="6254750" cy="7487920"/>
+            <wp:effectExtent l="0" t="0" r="0" b="0"/>
+            <wp:docPr id="1938431308" name="Imagem 1"/>
             <wp:cNvGraphicFramePr>
               <a:graphicFrameLocks xmlns:a="http://schemas.openxmlformats.org/drawingml/2006/main" noChangeAspect="1"/>
             </wp:cNvGraphicFramePr>
@@ -3369,7 +3933,7 @@
               <a:graphicData uri="http://schemas.openxmlformats.org/drawingml/2006/picture">
                 <pic:pic xmlns:pic="http://schemas.openxmlformats.org/drawingml/2006/picture">
                   <pic:nvPicPr>
-                    <pic:cNvPr id="0" name="Picture 3"/>
+                    <pic:cNvPr id="0" name="Picture 1"/>
                     <pic:cNvPicPr>
                       <a:picLocks noChangeAspect="1" noChangeArrowheads="1"/>
                     </pic:cNvPicPr>
@@ -3390,7 +3954,7 @@
                   <pic:spPr bwMode="auto">
                     <a:xfrm>
                       <a:off x="0" y="0"/>
-                      <a:ext cx="6015512" cy="6968223"/>
+                      <a:ext cx="6254750" cy="7487920"/>
                     </a:xfrm>
                     <a:prstGeom prst="rect">
                       <a:avLst/>
@@ -3491,9 +4055,8 @@
         </w:tabs>
         <w:spacing w:before="89"/>
       </w:pPr>
-      <w:bookmarkStart w:id="6" w:name="_Toc141028561"/>
-      <w:r>
-        <w:lastRenderedPageBreak/>
+      <w:bookmarkStart w:id="7" w:name="_Toc141028366"/>
+      <w:r>
         <w:t>Integração,</w:t>
       </w:r>
       <w:r>
@@ -3544,7 +4107,7 @@
         </w:rPr>
         <w:t>Dados</w:t>
       </w:r>
-      <w:bookmarkEnd w:id="6"/>
+      <w:bookmarkEnd w:id="7"/>
     </w:p>
     <w:p>
       <w:pPr>
@@ -3567,7 +4130,7 @@
         </w:tabs>
         <w:ind w:left="572" w:hanging="471"/>
       </w:pPr>
-      <w:bookmarkStart w:id="7" w:name="_Toc141028562"/>
+      <w:bookmarkStart w:id="8" w:name="_Toc141028367"/>
       <w:r>
         <w:t>Fontes</w:t>
       </w:r>
@@ -3592,7 +4155,7 @@
         </w:rPr>
         <w:t>Dados</w:t>
       </w:r>
-      <w:bookmarkEnd w:id="7"/>
+      <w:bookmarkEnd w:id="8"/>
     </w:p>
     <w:p>
       <w:pPr>
@@ -4021,7 +4584,7 @@
         </w:tabs>
         <w:ind w:left="570" w:hanging="468"/>
       </w:pPr>
-      <w:bookmarkStart w:id="8" w:name="_Toc141028563"/>
+      <w:bookmarkStart w:id="9" w:name="_Toc141028368"/>
       <w:r>
         <w:t>Processos</w:t>
       </w:r>
@@ -4073,7 +4636,7 @@
         </w:rPr>
         <w:t>(ETL)</w:t>
       </w:r>
-      <w:bookmarkEnd w:id="8"/>
+      <w:bookmarkEnd w:id="9"/>
     </w:p>
     <w:p>
       <w:pPr>
@@ -4731,7 +5294,7 @@
           <w:noProof/>
         </w:rPr>
         <w:drawing>
-          <wp:inline distT="0" distB="0" distL="0" distR="0" wp14:anchorId="2B4349B1" wp14:editId="4F6EC8BE">
+          <wp:inline distT="0" distB="0" distL="0" distR="0" wp14:anchorId="23097B12" wp14:editId="3DC32EF1">
             <wp:extent cx="6254750" cy="4169410"/>
             <wp:effectExtent l="57150" t="0" r="88900" b="0"/>
             <wp:docPr id="534809420" name="Diagrama 1">
@@ -4892,7 +5455,6 @@
           <w:b/>
           <w:bCs/>
         </w:rPr>
-        <w:lastRenderedPageBreak/>
         <w:t xml:space="preserve">Evidências das </w:t>
       </w:r>
       <w:r>
@@ -4938,7 +5500,7 @@
           <w:noProof/>
         </w:rPr>
         <w:drawing>
-          <wp:anchor distT="0" distB="0" distL="114300" distR="114300" simplePos="0" relativeHeight="251661312" behindDoc="1" locked="0" layoutInCell="1" allowOverlap="1" wp14:anchorId="6817F8C3" wp14:editId="7AAF4593">
+          <wp:anchor distT="0" distB="0" distL="114300" distR="114300" simplePos="0" relativeHeight="251661312" behindDoc="1" locked="0" layoutInCell="1" allowOverlap="1" wp14:anchorId="03EC9F62" wp14:editId="27AB1F30">
             <wp:simplePos x="0" y="0"/>
             <wp:positionH relativeFrom="margin">
               <wp:posOffset>-419735</wp:posOffset>
@@ -5028,7 +5590,7 @@
           <w:noProof/>
         </w:rPr>
         <w:drawing>
-          <wp:anchor distT="0" distB="0" distL="114300" distR="114300" simplePos="0" relativeHeight="251662336" behindDoc="0" locked="0" layoutInCell="1" allowOverlap="1" wp14:anchorId="310D1875" wp14:editId="5E700450">
+          <wp:anchor distT="0" distB="0" distL="114300" distR="114300" simplePos="0" relativeHeight="251662336" behindDoc="0" locked="0" layoutInCell="1" allowOverlap="1" wp14:anchorId="6AD82AD5" wp14:editId="01F028A4">
             <wp:simplePos x="0" y="0"/>
             <wp:positionH relativeFrom="margin">
               <wp:posOffset>2767965</wp:posOffset>
@@ -5100,7 +5662,7 @@
           <w:noProof/>
         </w:rPr>
         <w:drawing>
-          <wp:anchor distT="0" distB="0" distL="114300" distR="114300" simplePos="0" relativeHeight="251663360" behindDoc="0" locked="0" layoutInCell="1" allowOverlap="1" wp14:anchorId="0A6259AA" wp14:editId="7A16981C">
+          <wp:anchor distT="0" distB="0" distL="114300" distR="114300" simplePos="0" relativeHeight="251663360" behindDoc="0" locked="0" layoutInCell="1" allowOverlap="1" wp14:anchorId="7553C769" wp14:editId="2A15EAF4">
             <wp:simplePos x="0" y="0"/>
             <wp:positionH relativeFrom="column">
               <wp:posOffset>-276528</wp:posOffset>
@@ -5192,7 +5754,7 @@
           <w:noProof/>
         </w:rPr>
         <w:drawing>
-          <wp:anchor distT="0" distB="0" distL="114300" distR="114300" simplePos="0" relativeHeight="251664384" behindDoc="0" locked="0" layoutInCell="1" allowOverlap="1" wp14:anchorId="4FD663B4" wp14:editId="6EBBE234">
+          <wp:anchor distT="0" distB="0" distL="114300" distR="114300" simplePos="0" relativeHeight="251664384" behindDoc="0" locked="0" layoutInCell="1" allowOverlap="1" wp14:anchorId="25E35B19" wp14:editId="1E2A9A5D">
             <wp:simplePos x="0" y="0"/>
             <wp:positionH relativeFrom="margin">
               <wp:posOffset>2962413</wp:posOffset>
@@ -5506,7 +6068,7 @@
         </w:rPr>
         <w:lastRenderedPageBreak/>
         <w:drawing>
-          <wp:anchor distT="0" distB="0" distL="114300" distR="114300" simplePos="0" relativeHeight="251666432" behindDoc="0" locked="0" layoutInCell="1" allowOverlap="1" wp14:anchorId="38E1E1B9" wp14:editId="4C9D415C">
+          <wp:anchor distT="0" distB="0" distL="114300" distR="114300" simplePos="0" relativeHeight="251666432" behindDoc="0" locked="0" layoutInCell="1" allowOverlap="1" wp14:anchorId="637091D0" wp14:editId="7096C2F5">
             <wp:simplePos x="0" y="0"/>
             <wp:positionH relativeFrom="column">
               <wp:posOffset>3080495</wp:posOffset>
@@ -5568,7 +6130,7 @@
           <w:noProof/>
         </w:rPr>
         <w:drawing>
-          <wp:anchor distT="0" distB="0" distL="114300" distR="114300" simplePos="0" relativeHeight="251665408" behindDoc="0" locked="0" layoutInCell="1" allowOverlap="1" wp14:anchorId="47E14761" wp14:editId="287C2FBA">
+          <wp:anchor distT="0" distB="0" distL="114300" distR="114300" simplePos="0" relativeHeight="251665408" behindDoc="0" locked="0" layoutInCell="1" allowOverlap="1" wp14:anchorId="62C22E82" wp14:editId="4E7F14A8">
             <wp:simplePos x="0" y="0"/>
             <wp:positionH relativeFrom="margin">
               <wp:posOffset>-197016</wp:posOffset>
@@ -5702,7 +6264,7 @@
           <w:noProof/>
         </w:rPr>
         <w:drawing>
-          <wp:anchor distT="0" distB="0" distL="114300" distR="114300" simplePos="0" relativeHeight="251668480" behindDoc="0" locked="0" layoutInCell="1" allowOverlap="1" wp14:anchorId="3F3FC418" wp14:editId="0C52982D">
+          <wp:anchor distT="0" distB="0" distL="114300" distR="114300" simplePos="0" relativeHeight="251668480" behindDoc="0" locked="0" layoutInCell="1" allowOverlap="1" wp14:anchorId="7C484C4A" wp14:editId="7CA3BC39">
             <wp:simplePos x="0" y="0"/>
             <wp:positionH relativeFrom="column">
               <wp:posOffset>3060755</wp:posOffset>
@@ -5764,7 +6326,7 @@
           <w:noProof/>
         </w:rPr>
         <w:drawing>
-          <wp:anchor distT="0" distB="0" distL="114300" distR="114300" simplePos="0" relativeHeight="251667456" behindDoc="0" locked="0" layoutInCell="1" allowOverlap="1" wp14:anchorId="57A4A673" wp14:editId="62927B24">
+          <wp:anchor distT="0" distB="0" distL="114300" distR="114300" simplePos="0" relativeHeight="251667456" behindDoc="0" locked="0" layoutInCell="1" allowOverlap="1" wp14:anchorId="3078D4F6" wp14:editId="268EBDC1">
             <wp:simplePos x="0" y="0"/>
             <wp:positionH relativeFrom="page">
               <wp:posOffset>930303</wp:posOffset>
@@ -6022,6 +6584,26 @@
         </w:r>
       </w:hyperlink>
     </w:p>
+    <w:bookmarkEnd w:id="0"/>
+    <w:p>
+      <w:pPr>
+        <w:pStyle w:val="Corpodetexto"/>
+        <w:rPr>
+          <w:rStyle w:val="Hyperlink"/>
+          <w:sz w:val="20"/>
+          <w:u w:val="none"/>
+        </w:rPr>
+      </w:pPr>
+    </w:p>
+    <w:p>
+      <w:pPr>
+        <w:pStyle w:val="Corpodetexto"/>
+        <w:rPr>
+          <w:rStyle w:val="Hyperlink"/>
+          <w:sz w:val="20"/>
+        </w:rPr>
+      </w:pPr>
+    </w:p>
     <w:p/>
     <w:sectPr>
       <w:headerReference w:type="default" r:id="rId29"/>
@@ -6088,7 +6670,7 @@
       <mc:AlternateContent>
         <mc:Choice Requires="wps">
           <w:drawing>
-            <wp:anchor distT="0" distB="0" distL="114300" distR="114300" simplePos="0" relativeHeight="251659776" behindDoc="1" locked="0" layoutInCell="1" allowOverlap="1" wp14:anchorId="40E206A4" wp14:editId="3A25A6F5">
+            <wp:anchor distT="0" distB="0" distL="114300" distR="114300" simplePos="0" relativeHeight="251659776" behindDoc="1" locked="0" layoutInCell="1" allowOverlap="1" wp14:anchorId="62AA1283" wp14:editId="319513E4">
               <wp:simplePos x="0" y="0"/>
               <wp:positionH relativeFrom="page">
                 <wp:posOffset>1492250</wp:posOffset>
@@ -6099,7 +6681,7 @@
               <wp:extent cx="259715" cy="196215"/>
               <wp:effectExtent l="0" t="0" r="0" b="0"/>
               <wp:wrapNone/>
-              <wp:docPr id="565202521" name="docshape1"/>
+              <wp:docPr id="786810832" name="docshape1"/>
               <wp:cNvGraphicFramePr>
                 <a:graphicFrameLocks xmlns:a="http://schemas.openxmlformats.org/drawingml/2006/main"/>
               </wp:cNvGraphicFramePr>
@@ -6199,7 +6781,7 @@
         </mc:Choice>
         <mc:Fallback>
           <w:pict>
-            <v:shapetype w14:anchorId="40E206A4" id="_x0000_t202" coordsize="21600,21600" o:spt="202" path="m,l,21600r21600,l21600,xe">
+            <v:shapetype w14:anchorId="62AA1283" id="_x0000_t202" coordsize="21600,21600" o:spt="202" path="m,l,21600r21600,l21600,xe">
               <v:stroke joinstyle="miter"/>
               <v:path gradientshapeok="t" o:connecttype="rect"/>
             </v:shapetype>

</xml_diff>